<commit_message>
add functional, non functional, pseudo requirements
</commit_message>
<xml_diff>
--- a/2-Project Analysis Report.docx
+++ b/2-Project Analysis Report.docx
@@ -2,7 +2,1243 @@
 <file path=word/document.xml><?xml version="1.0" encoding="utf-8"?>
 <w:document xmlns:wpc="http://schemas.microsoft.com/office/word/2010/wordprocessingCanvas" xmlns:cx="http://schemas.microsoft.com/office/drawing/2014/chartex" xmlns:cx1="http://schemas.microsoft.com/office/drawing/2015/9/8/chartex" xmlns:cx2="http://schemas.microsoft.com/office/drawing/2015/10/21/chartex" xmlns:cx3="http://schemas.microsoft.com/office/drawing/2016/5/9/chartex" xmlns:cx4="http://schemas.microsoft.com/office/drawing/2016/5/10/chartex" xmlns:cx5="http://schemas.microsoft.com/office/drawing/2016/5/11/chartex" xmlns:cx6="http://schemas.microsoft.com/office/drawing/2016/5/12/chartex" xmlns:cx7="http://schemas.microsoft.com/office/drawing/2016/5/13/chartex" xmlns:cx8="http://schemas.microsoft.com/office/drawing/2016/5/14/chartex" xmlns:mc="http://schemas.openxmlformats.org/markup-compatibility/2006" xmlns:aink="http://schemas.microsoft.com/office/drawing/2016/ink" xmlns:am3d="http://schemas.microsoft.com/office/drawing/2017/model3d" xmlns:o="urn:schemas-microsoft-com:office:office" xmlns:oel="http://schemas.microsoft.com/office/2019/extlst" xmlns:r="http://schemas.openxmlformats.org/officeDocument/2006/relationships" xmlns:m="http://schemas.openxmlformats.org/officeDocument/2006/math" xmlns:v="urn:schemas-microsoft-com:vml" xmlns:wp14="http://schemas.microsoft.com/office/word/2010/wordprocessingDrawing" xmlns:wp="http://schemas.openxmlformats.org/drawingml/2006/wordprocessingDrawing" xmlns:w10="urn:schemas-microsoft-com:office:word" xmlns:w="http://schemas.openxmlformats.org/wordprocessingml/2006/main" xmlns:w14="http://schemas.microsoft.com/office/word/2010/wordml" xmlns:w15="http://schemas.microsoft.com/office/word/2012/wordml" xmlns:w16cex="http://schemas.microsoft.com/office/word/2018/wordml/cex" xmlns:w16cid="http://schemas.microsoft.com/office/word/2016/wordml/cid" xmlns:w16="http://schemas.microsoft.com/office/word/2018/wordml" xmlns:w16sdtdh="http://schemas.microsoft.com/office/word/2020/wordml/sdtdatahash" xmlns:w16se="http://schemas.microsoft.com/office/word/2015/wordml/symex" xmlns:wpg="http://schemas.microsoft.com/office/word/2010/wordprocessingGroup" xmlns:wpi="http://schemas.microsoft.com/office/word/2010/wordprocessingInk" xmlns:wne="http://schemas.microsoft.com/office/word/2006/wordml" xmlns:wps="http://schemas.microsoft.com/office/word/2010/wordprocessingShape" mc:Ignorable="w14 w15 w16se w16cid w16 w16cex w16sdtdh wp14">
   <w:body>
-    <w:p/>
+    <w:p>
+      <w:pPr>
+        <w:rPr>
+          <w:rFonts w:ascii="Times New Roman" w:hAnsi="Times New Roman" w:cs="Times New Roman"/>
+          <w:sz w:val="24"/>
+          <w:szCs w:val="24"/>
+          <w:lang w:val="en-US"/>
+        </w:rPr>
+      </w:pPr>
+      <w:r>
+        <w:rPr>
+          <w:rFonts w:ascii="Times New Roman" w:hAnsi="Times New Roman" w:cs="Times New Roman"/>
+          <w:sz w:val="24"/>
+          <w:szCs w:val="24"/>
+          <w:lang w:val="en-US"/>
+        </w:rPr>
+        <w:t>Functional Requirements</w:t>
+      </w:r>
+    </w:p>
+    <w:p>
+      <w:pPr>
+        <w:pStyle w:val="ListParagraph"/>
+        <w:numPr>
+          <w:ilvl w:val="0"/>
+          <w:numId w:val="1"/>
+        </w:numPr>
+        <w:rPr>
+          <w:rFonts w:ascii="Times New Roman" w:hAnsi="Times New Roman" w:cs="Times New Roman"/>
+          <w:sz w:val="24"/>
+          <w:szCs w:val="24"/>
+          <w:lang w:val="en-US"/>
+        </w:rPr>
+      </w:pPr>
+      <w:r>
+        <w:rPr>
+          <w:rFonts w:ascii="Times New Roman" w:hAnsi="Times New Roman" w:cs="Times New Roman"/>
+          <w:sz w:val="24"/>
+          <w:szCs w:val="24"/>
+          <w:lang w:val="en-US"/>
+        </w:rPr>
+        <w:t>Register</w:t>
+      </w:r>
+    </w:p>
+    <w:p>
+      <w:pPr>
+        <w:pStyle w:val="ListParagraph"/>
+        <w:numPr>
+          <w:ilvl w:val="0"/>
+          <w:numId w:val="1"/>
+        </w:numPr>
+        <w:rPr>
+          <w:rFonts w:ascii="Times New Roman" w:hAnsi="Times New Roman" w:cs="Times New Roman"/>
+          <w:sz w:val="24"/>
+          <w:szCs w:val="24"/>
+          <w:lang w:val="en-US"/>
+        </w:rPr>
+      </w:pPr>
+      <w:r>
+        <w:rPr>
+          <w:rFonts w:ascii="Times New Roman" w:hAnsi="Times New Roman" w:cs="Times New Roman"/>
+          <w:sz w:val="24"/>
+          <w:szCs w:val="24"/>
+          <w:lang w:val="en-US"/>
+        </w:rPr>
+        <w:t>E-mail verification</w:t>
+      </w:r>
+    </w:p>
+    <w:p>
+      <w:pPr>
+        <w:pStyle w:val="ListParagraph"/>
+        <w:numPr>
+          <w:ilvl w:val="0"/>
+          <w:numId w:val="1"/>
+        </w:numPr>
+        <w:rPr>
+          <w:rFonts w:ascii="Times New Roman" w:hAnsi="Times New Roman" w:cs="Times New Roman"/>
+          <w:sz w:val="24"/>
+          <w:szCs w:val="24"/>
+          <w:lang w:val="en-US"/>
+        </w:rPr>
+      </w:pPr>
+      <w:r>
+        <w:rPr>
+          <w:rFonts w:ascii="Times New Roman" w:hAnsi="Times New Roman" w:cs="Times New Roman"/>
+          <w:sz w:val="24"/>
+          <w:szCs w:val="24"/>
+          <w:lang w:val="en-US"/>
+        </w:rPr>
+        <w:t>Login</w:t>
+      </w:r>
+    </w:p>
+    <w:p>
+      <w:pPr>
+        <w:pStyle w:val="ListParagraph"/>
+        <w:numPr>
+          <w:ilvl w:val="0"/>
+          <w:numId w:val="1"/>
+        </w:numPr>
+        <w:rPr>
+          <w:rFonts w:ascii="Times New Roman" w:hAnsi="Times New Roman" w:cs="Times New Roman"/>
+          <w:sz w:val="24"/>
+          <w:szCs w:val="24"/>
+          <w:lang w:val="en-US"/>
+        </w:rPr>
+      </w:pPr>
+      <w:r>
+        <w:rPr>
+          <w:rFonts w:ascii="Times New Roman" w:hAnsi="Times New Roman" w:cs="Times New Roman"/>
+          <w:sz w:val="24"/>
+          <w:szCs w:val="24"/>
+          <w:lang w:val="en-US"/>
+        </w:rPr>
+        <w:t>Forget password</w:t>
+      </w:r>
+    </w:p>
+    <w:p>
+      <w:pPr>
+        <w:pStyle w:val="ListParagraph"/>
+        <w:numPr>
+          <w:ilvl w:val="0"/>
+          <w:numId w:val="1"/>
+        </w:numPr>
+        <w:rPr>
+          <w:rFonts w:ascii="Times New Roman" w:hAnsi="Times New Roman" w:cs="Times New Roman"/>
+          <w:sz w:val="24"/>
+          <w:szCs w:val="24"/>
+          <w:lang w:val="en-US"/>
+        </w:rPr>
+      </w:pPr>
+      <w:r>
+        <w:rPr>
+          <w:rFonts w:ascii="Times New Roman" w:hAnsi="Times New Roman" w:cs="Times New Roman"/>
+          <w:sz w:val="24"/>
+          <w:szCs w:val="24"/>
+          <w:lang w:val="en-US"/>
+        </w:rPr>
+        <w:t>Renew password</w:t>
+      </w:r>
+    </w:p>
+    <w:p>
+      <w:pPr>
+        <w:pStyle w:val="ListParagraph"/>
+        <w:numPr>
+          <w:ilvl w:val="0"/>
+          <w:numId w:val="1"/>
+        </w:numPr>
+        <w:rPr>
+          <w:rFonts w:ascii="Times New Roman" w:hAnsi="Times New Roman" w:cs="Times New Roman"/>
+          <w:sz w:val="24"/>
+          <w:szCs w:val="24"/>
+          <w:lang w:val="en-US"/>
+        </w:rPr>
+      </w:pPr>
+      <w:r>
+        <w:rPr>
+          <w:rFonts w:ascii="Times New Roman" w:hAnsi="Times New Roman" w:cs="Times New Roman"/>
+          <w:sz w:val="24"/>
+          <w:szCs w:val="24"/>
+          <w:lang w:val="en-US"/>
+        </w:rPr>
+        <w:t>Show a list of the patients</w:t>
+      </w:r>
+    </w:p>
+    <w:p>
+      <w:pPr>
+        <w:pStyle w:val="ListParagraph"/>
+        <w:numPr>
+          <w:ilvl w:val="0"/>
+          <w:numId w:val="1"/>
+        </w:numPr>
+        <w:rPr>
+          <w:rFonts w:ascii="Times New Roman" w:hAnsi="Times New Roman" w:cs="Times New Roman"/>
+          <w:sz w:val="24"/>
+          <w:szCs w:val="24"/>
+          <w:lang w:val="en-US"/>
+        </w:rPr>
+      </w:pPr>
+      <w:r>
+        <w:rPr>
+          <w:rFonts w:ascii="Times New Roman" w:hAnsi="Times New Roman" w:cs="Times New Roman"/>
+          <w:sz w:val="24"/>
+          <w:szCs w:val="24"/>
+          <w:lang w:val="en-US"/>
+        </w:rPr>
+        <w:t>Show a detailed information of a patient</w:t>
+      </w:r>
+    </w:p>
+    <w:p>
+      <w:pPr>
+        <w:pStyle w:val="ListParagraph"/>
+        <w:numPr>
+          <w:ilvl w:val="0"/>
+          <w:numId w:val="1"/>
+        </w:numPr>
+        <w:rPr>
+          <w:rFonts w:ascii="Times New Roman" w:hAnsi="Times New Roman" w:cs="Times New Roman"/>
+          <w:sz w:val="24"/>
+          <w:szCs w:val="24"/>
+          <w:lang w:val="en-US"/>
+        </w:rPr>
+      </w:pPr>
+      <w:r>
+        <w:rPr>
+          <w:rFonts w:ascii="Times New Roman" w:hAnsi="Times New Roman" w:cs="Times New Roman"/>
+          <w:sz w:val="24"/>
+          <w:szCs w:val="24"/>
+          <w:lang w:val="en-US"/>
+        </w:rPr>
+        <w:t>Update a specific patient</w:t>
+      </w:r>
+    </w:p>
+    <w:p>
+      <w:pPr>
+        <w:pStyle w:val="ListParagraph"/>
+        <w:numPr>
+          <w:ilvl w:val="0"/>
+          <w:numId w:val="1"/>
+        </w:numPr>
+        <w:rPr>
+          <w:rFonts w:ascii="Times New Roman" w:hAnsi="Times New Roman" w:cs="Times New Roman"/>
+          <w:sz w:val="24"/>
+          <w:szCs w:val="24"/>
+          <w:lang w:val="en-US"/>
+        </w:rPr>
+      </w:pPr>
+      <w:r>
+        <w:rPr>
+          <w:rFonts w:ascii="Times New Roman" w:hAnsi="Times New Roman" w:cs="Times New Roman"/>
+          <w:sz w:val="24"/>
+          <w:szCs w:val="24"/>
+          <w:lang w:val="en-US"/>
+        </w:rPr>
+        <w:t>Add or remove a patient</w:t>
+      </w:r>
+    </w:p>
+    <w:p>
+      <w:pPr>
+        <w:pStyle w:val="ListParagraph"/>
+        <w:numPr>
+          <w:ilvl w:val="0"/>
+          <w:numId w:val="1"/>
+        </w:numPr>
+        <w:rPr>
+          <w:rFonts w:ascii="Times New Roman" w:hAnsi="Times New Roman" w:cs="Times New Roman"/>
+          <w:sz w:val="24"/>
+          <w:szCs w:val="24"/>
+          <w:lang w:val="en-US"/>
+        </w:rPr>
+      </w:pPr>
+      <w:r>
+        <w:rPr>
+          <w:rFonts w:ascii="Times New Roman" w:hAnsi="Times New Roman" w:cs="Times New Roman"/>
+          <w:sz w:val="24"/>
+          <w:szCs w:val="24"/>
+          <w:lang w:val="en-US"/>
+        </w:rPr>
+        <w:t>Download transcript of the session</w:t>
+      </w:r>
+    </w:p>
+    <w:p>
+      <w:pPr>
+        <w:pStyle w:val="ListParagraph"/>
+        <w:numPr>
+          <w:ilvl w:val="0"/>
+          <w:numId w:val="1"/>
+        </w:numPr>
+        <w:rPr>
+          <w:rFonts w:ascii="Times New Roman" w:hAnsi="Times New Roman" w:cs="Times New Roman"/>
+          <w:sz w:val="24"/>
+          <w:szCs w:val="24"/>
+          <w:lang w:val="en-US"/>
+        </w:rPr>
+      </w:pPr>
+      <w:r>
+        <w:rPr>
+          <w:rFonts w:ascii="Times New Roman" w:hAnsi="Times New Roman" w:cs="Times New Roman"/>
+          <w:sz w:val="24"/>
+          <w:szCs w:val="24"/>
+          <w:lang w:val="en-US"/>
+        </w:rPr>
+        <w:t>Download analysis of the session</w:t>
+      </w:r>
+    </w:p>
+    <w:p>
+      <w:pPr>
+        <w:pStyle w:val="ListParagraph"/>
+        <w:numPr>
+          <w:ilvl w:val="0"/>
+          <w:numId w:val="1"/>
+        </w:numPr>
+        <w:rPr>
+          <w:rFonts w:ascii="Times New Roman" w:hAnsi="Times New Roman" w:cs="Times New Roman"/>
+          <w:sz w:val="24"/>
+          <w:szCs w:val="24"/>
+          <w:lang w:val="en-US"/>
+        </w:rPr>
+      </w:pPr>
+      <w:r>
+        <w:rPr>
+          <w:rFonts w:ascii="Times New Roman" w:hAnsi="Times New Roman" w:cs="Times New Roman"/>
+          <w:sz w:val="24"/>
+          <w:szCs w:val="24"/>
+          <w:lang w:val="en-US"/>
+        </w:rPr>
+        <w:t>Payment</w:t>
+      </w:r>
+    </w:p>
+    <w:p>
+      <w:pPr>
+        <w:pStyle w:val="ListParagraph"/>
+        <w:numPr>
+          <w:ilvl w:val="0"/>
+          <w:numId w:val="1"/>
+        </w:numPr>
+        <w:rPr>
+          <w:rFonts w:ascii="Times New Roman" w:hAnsi="Times New Roman" w:cs="Times New Roman"/>
+          <w:sz w:val="24"/>
+          <w:szCs w:val="24"/>
+          <w:lang w:val="en-US"/>
+        </w:rPr>
+      </w:pPr>
+      <w:r>
+        <w:rPr>
+          <w:rFonts w:ascii="Times New Roman" w:hAnsi="Times New Roman" w:cs="Times New Roman"/>
+          <w:sz w:val="24"/>
+          <w:szCs w:val="24"/>
+          <w:lang w:val="en-US"/>
+        </w:rPr>
+        <w:t>Show analysis and transcript</w:t>
+      </w:r>
+    </w:p>
+    <w:p>
+      <w:pPr>
+        <w:rPr>
+          <w:rFonts w:ascii="Times New Roman" w:hAnsi="Times New Roman" w:cs="Times New Roman"/>
+          <w:sz w:val="24"/>
+          <w:szCs w:val="24"/>
+          <w:lang w:val="en-US"/>
+        </w:rPr>
+      </w:pPr>
+    </w:p>
+    <w:p>
+      <w:pPr>
+        <w:rPr>
+          <w:rFonts w:ascii="Times New Roman" w:hAnsi="Times New Roman" w:cs="Times New Roman"/>
+          <w:sz w:val="24"/>
+          <w:szCs w:val="24"/>
+          <w:lang w:val="en-US"/>
+        </w:rPr>
+      </w:pPr>
+      <w:r>
+        <w:rPr>
+          <w:rFonts w:ascii="Times New Roman" w:hAnsi="Times New Roman" w:cs="Times New Roman"/>
+          <w:sz w:val="24"/>
+          <w:szCs w:val="24"/>
+          <w:lang w:val="en-US"/>
+        </w:rPr>
+        <w:t>Non-functional Requirements</w:t>
+      </w:r>
+    </w:p>
+    <w:p>
+      <w:pPr>
+        <w:rPr>
+          <w:rFonts w:ascii="Times New Roman" w:hAnsi="Times New Roman" w:cs="Times New Roman"/>
+          <w:sz w:val="24"/>
+          <w:szCs w:val="24"/>
+          <w:lang w:val="en-US"/>
+        </w:rPr>
+      </w:pPr>
+    </w:p>
+    <w:p>
+      <w:pPr>
+        <w:rPr>
+          <w:rFonts w:ascii="Times New Roman" w:hAnsi="Times New Roman" w:cs="Times New Roman"/>
+          <w:sz w:val="24"/>
+          <w:szCs w:val="24"/>
+          <w:lang w:val="en-US"/>
+        </w:rPr>
+      </w:pPr>
+      <w:r>
+        <w:rPr>
+          <w:rFonts w:ascii="Times New Roman" w:hAnsi="Times New Roman" w:cs="Times New Roman"/>
+          <w:sz w:val="24"/>
+          <w:szCs w:val="24"/>
+          <w:lang w:val="en-US"/>
+        </w:rPr>
+        <w:t xml:space="preserve">Safety Requirements: </w:t>
+      </w:r>
+    </w:p>
+    <w:p>
+      <w:pPr>
+        <w:pStyle w:val="ListParagraph"/>
+        <w:numPr>
+          <w:ilvl w:val="0"/>
+          <w:numId w:val="2"/>
+        </w:numPr>
+        <w:rPr>
+          <w:rFonts w:ascii="Times New Roman" w:hAnsi="Times New Roman" w:cs="Times New Roman"/>
+          <w:sz w:val="24"/>
+          <w:szCs w:val="24"/>
+          <w:lang w:val="en-US"/>
+        </w:rPr>
+      </w:pPr>
+      <w:r>
+        <w:rPr>
+          <w:rFonts w:ascii="Times New Roman" w:hAnsi="Times New Roman" w:cs="Times New Roman"/>
+          <w:color w:val="000000"/>
+          <w:sz w:val="24"/>
+          <w:szCs w:val="24"/>
+        </w:rPr>
+        <w:t>System shall back-up all data in safe. This requirement prevents any data loss</w:t>
+      </w:r>
+      <w:r>
+        <w:rPr>
+          <w:rFonts w:ascii="Times New Roman" w:hAnsi="Times New Roman" w:cs="Times New Roman"/>
+          <w:color w:val="000000"/>
+          <w:sz w:val="24"/>
+          <w:szCs w:val="24"/>
+        </w:rPr>
+        <w:t>.</w:t>
+      </w:r>
+    </w:p>
+    <w:p>
+      <w:pPr>
+        <w:numPr>
+          <w:ilvl w:val="0"/>
+          <w:numId w:val="2"/>
+        </w:numPr>
+        <w:spacing w:after="240" w:line="240" w:lineRule="auto"/>
+        <w:textAlignment w:val="baseline"/>
+        <w:rPr>
+          <w:rFonts w:ascii="Times New Roman" w:eastAsia="Times New Roman" w:hAnsi="Times New Roman" w:cs="Times New Roman"/>
+          <w:color w:val="000000"/>
+          <w:sz w:val="24"/>
+          <w:szCs w:val="24"/>
+          <w:lang w:eastAsia="tr-TR"/>
+        </w:rPr>
+      </w:pPr>
+      <w:r>
+        <w:rPr>
+          <w:rFonts w:ascii="Times New Roman" w:eastAsia="Times New Roman" w:hAnsi="Times New Roman" w:cs="Times New Roman"/>
+          <w:color w:val="000000"/>
+          <w:sz w:val="24"/>
+          <w:szCs w:val="24"/>
+          <w:lang w:eastAsia="tr-TR"/>
+        </w:rPr>
+        <w:t>Due to any possible hardware problem, data must be saved in a cloud</w:t>
+      </w:r>
+    </w:p>
+    <w:p>
+      <w:pPr>
+        <w:spacing w:after="240" w:line="240" w:lineRule="auto"/>
+        <w:textAlignment w:val="baseline"/>
+        <w:rPr>
+          <w:rFonts w:ascii="Times New Roman" w:eastAsia="Times New Roman" w:hAnsi="Times New Roman" w:cs="Times New Roman"/>
+          <w:color w:val="000000"/>
+          <w:sz w:val="24"/>
+          <w:szCs w:val="24"/>
+          <w:lang w:eastAsia="tr-TR"/>
+        </w:rPr>
+      </w:pPr>
+      <w:r>
+        <w:rPr>
+          <w:rFonts w:ascii="Times New Roman" w:eastAsia="Times New Roman" w:hAnsi="Times New Roman" w:cs="Times New Roman"/>
+          <w:color w:val="000000"/>
+          <w:sz w:val="24"/>
+          <w:szCs w:val="24"/>
+          <w:lang w:eastAsia="tr-TR"/>
+        </w:rPr>
+        <w:t>Performance Requirements:</w:t>
+      </w:r>
+    </w:p>
+    <w:p>
+      <w:pPr>
+        <w:pStyle w:val="ListParagraph"/>
+        <w:numPr>
+          <w:ilvl w:val="0"/>
+          <w:numId w:val="4"/>
+        </w:numPr>
+        <w:spacing w:after="240" w:line="240" w:lineRule="auto"/>
+        <w:textAlignment w:val="baseline"/>
+        <w:rPr>
+          <w:rFonts w:ascii="Times New Roman" w:eastAsia="Times New Roman" w:hAnsi="Times New Roman" w:cs="Times New Roman"/>
+          <w:color w:val="000000"/>
+          <w:sz w:val="24"/>
+          <w:szCs w:val="24"/>
+          <w:lang w:eastAsia="tr-TR"/>
+        </w:rPr>
+      </w:pPr>
+      <w:r>
+        <w:rPr>
+          <w:rFonts w:ascii="Times New Roman" w:eastAsia="Times New Roman" w:hAnsi="Times New Roman" w:cs="Times New Roman"/>
+          <w:color w:val="000000"/>
+          <w:sz w:val="24"/>
+          <w:szCs w:val="24"/>
+          <w:lang w:eastAsia="tr-TR"/>
+        </w:rPr>
+        <w:t>In every request, server must send a response in five seconds maximum.</w:t>
+      </w:r>
+    </w:p>
+    <w:p>
+      <w:pPr>
+        <w:pStyle w:val="ListParagraph"/>
+        <w:numPr>
+          <w:ilvl w:val="0"/>
+          <w:numId w:val="4"/>
+        </w:numPr>
+        <w:spacing w:after="240" w:line="240" w:lineRule="auto"/>
+        <w:textAlignment w:val="baseline"/>
+        <w:rPr>
+          <w:rFonts w:ascii="Times New Roman" w:eastAsia="Times New Roman" w:hAnsi="Times New Roman" w:cs="Times New Roman"/>
+          <w:color w:val="000000"/>
+          <w:sz w:val="24"/>
+          <w:szCs w:val="24"/>
+          <w:lang w:eastAsia="tr-TR"/>
+        </w:rPr>
+      </w:pPr>
+      <w:r>
+        <w:rPr>
+          <w:rFonts w:ascii="Times New Roman" w:eastAsia="Times New Roman" w:hAnsi="Times New Roman" w:cs="Times New Roman"/>
+          <w:color w:val="000000"/>
+          <w:sz w:val="24"/>
+          <w:szCs w:val="24"/>
+          <w:lang w:eastAsia="tr-TR"/>
+        </w:rPr>
+        <w:t>System should run 7/24 without any error</w:t>
+      </w:r>
+    </w:p>
+    <w:p>
+      <w:pPr>
+        <w:pStyle w:val="ListParagraph"/>
+        <w:numPr>
+          <w:ilvl w:val="0"/>
+          <w:numId w:val="4"/>
+        </w:numPr>
+        <w:spacing w:after="240" w:line="240" w:lineRule="auto"/>
+        <w:textAlignment w:val="baseline"/>
+        <w:rPr>
+          <w:rFonts w:ascii="Times New Roman" w:eastAsia="Times New Roman" w:hAnsi="Times New Roman" w:cs="Times New Roman"/>
+          <w:color w:val="000000"/>
+          <w:sz w:val="24"/>
+          <w:szCs w:val="24"/>
+          <w:lang w:eastAsia="tr-TR"/>
+        </w:rPr>
+      </w:pPr>
+      <w:r>
+        <w:rPr>
+          <w:rFonts w:ascii="Times New Roman" w:eastAsia="Times New Roman" w:hAnsi="Times New Roman" w:cs="Times New Roman"/>
+          <w:color w:val="000000"/>
+          <w:sz w:val="24"/>
+          <w:szCs w:val="24"/>
+          <w:lang w:eastAsia="tr-TR"/>
+        </w:rPr>
+        <w:t>Multiple users can use the system at the same time.</w:t>
+      </w:r>
+    </w:p>
+    <w:p>
+      <w:pPr>
+        <w:spacing w:after="240" w:line="240" w:lineRule="auto"/>
+        <w:ind w:left="360"/>
+        <w:textAlignment w:val="baseline"/>
+        <w:rPr>
+          <w:rFonts w:ascii="Times New Roman" w:eastAsia="Times New Roman" w:hAnsi="Times New Roman" w:cs="Times New Roman"/>
+          <w:color w:val="000000"/>
+          <w:sz w:val="24"/>
+          <w:szCs w:val="24"/>
+          <w:lang w:eastAsia="tr-TR"/>
+        </w:rPr>
+      </w:pPr>
+      <w:r>
+        <w:rPr>
+          <w:rFonts w:ascii="Times New Roman" w:eastAsia="Times New Roman" w:hAnsi="Times New Roman" w:cs="Times New Roman"/>
+          <w:color w:val="000000"/>
+          <w:sz w:val="24"/>
+          <w:szCs w:val="24"/>
+          <w:lang w:eastAsia="tr-TR"/>
+        </w:rPr>
+        <w:t>Security Requirements</w:t>
+      </w:r>
+    </w:p>
+    <w:p>
+      <w:pPr>
+        <w:numPr>
+          <w:ilvl w:val="0"/>
+          <w:numId w:val="5"/>
+        </w:numPr>
+        <w:spacing w:after="0" w:line="240" w:lineRule="auto"/>
+        <w:jc w:val="both"/>
+        <w:textAlignment w:val="baseline"/>
+        <w:rPr>
+          <w:rFonts w:ascii="Times New Roman" w:eastAsia="Times New Roman" w:hAnsi="Times New Roman" w:cs="Times New Roman"/>
+          <w:color w:val="000000"/>
+          <w:sz w:val="24"/>
+          <w:szCs w:val="24"/>
+          <w:lang w:eastAsia="tr-TR"/>
+        </w:rPr>
+      </w:pPr>
+      <w:r>
+        <w:rPr>
+          <w:rFonts w:ascii="Times New Roman" w:eastAsia="Times New Roman" w:hAnsi="Times New Roman" w:cs="Times New Roman"/>
+          <w:color w:val="000000"/>
+          <w:sz w:val="24"/>
+          <w:szCs w:val="24"/>
+          <w:lang w:eastAsia="tr-TR"/>
+        </w:rPr>
+        <w:t>Since we store very sensitive data, there shouldn’t be a secuirty leakage.</w:t>
+      </w:r>
+    </w:p>
+    <w:p>
+      <w:pPr>
+        <w:numPr>
+          <w:ilvl w:val="0"/>
+          <w:numId w:val="5"/>
+        </w:numPr>
+        <w:spacing w:after="0" w:line="240" w:lineRule="auto"/>
+        <w:jc w:val="both"/>
+        <w:textAlignment w:val="baseline"/>
+        <w:rPr>
+          <w:rFonts w:ascii="Times New Roman" w:eastAsia="Times New Roman" w:hAnsi="Times New Roman" w:cs="Times New Roman"/>
+          <w:color w:val="000000"/>
+          <w:sz w:val="24"/>
+          <w:szCs w:val="24"/>
+          <w:lang w:eastAsia="tr-TR"/>
+        </w:rPr>
+      </w:pPr>
+      <w:r>
+        <w:rPr>
+          <w:rFonts w:ascii="Times New Roman" w:eastAsia="Times New Roman" w:hAnsi="Times New Roman" w:cs="Times New Roman"/>
+          <w:color w:val="000000"/>
+          <w:sz w:val="24"/>
+          <w:szCs w:val="24"/>
+          <w:lang w:eastAsia="tr-TR"/>
+        </w:rPr>
+        <w:t xml:space="preserve">Key management: </w:t>
+      </w:r>
+      <w:r>
+        <w:rPr>
+          <w:rFonts w:ascii="Times New Roman" w:eastAsia="Times New Roman" w:hAnsi="Times New Roman" w:cs="Times New Roman"/>
+          <w:color w:val="000000"/>
+          <w:sz w:val="24"/>
+          <w:szCs w:val="24"/>
+          <w:lang w:eastAsia="tr-TR"/>
+        </w:rPr>
+        <w:t xml:space="preserve">Patient’s </w:t>
+      </w:r>
+      <w:r>
+        <w:rPr>
+          <w:rFonts w:ascii="Times New Roman" w:eastAsia="Times New Roman" w:hAnsi="Times New Roman" w:cs="Times New Roman"/>
+          <w:color w:val="000000"/>
+          <w:sz w:val="24"/>
+          <w:szCs w:val="24"/>
+          <w:lang w:eastAsia="tr-TR"/>
+        </w:rPr>
+        <w:t>sensitive information must be encrypted.</w:t>
+      </w:r>
+    </w:p>
+    <w:p>
+      <w:pPr>
+        <w:numPr>
+          <w:ilvl w:val="0"/>
+          <w:numId w:val="5"/>
+        </w:numPr>
+        <w:spacing w:after="0" w:line="240" w:lineRule="auto"/>
+        <w:jc w:val="both"/>
+        <w:textAlignment w:val="baseline"/>
+        <w:rPr>
+          <w:rFonts w:ascii="Times New Roman" w:eastAsia="Times New Roman" w:hAnsi="Times New Roman" w:cs="Times New Roman"/>
+          <w:color w:val="000000"/>
+          <w:sz w:val="24"/>
+          <w:szCs w:val="24"/>
+          <w:lang w:eastAsia="tr-TR"/>
+        </w:rPr>
+      </w:pPr>
+      <w:r>
+        <w:rPr>
+          <w:rFonts w:ascii="Times New Roman" w:eastAsia="Times New Roman" w:hAnsi="Times New Roman" w:cs="Times New Roman"/>
+          <w:color w:val="000000"/>
+          <w:sz w:val="24"/>
+          <w:szCs w:val="24"/>
+          <w:lang w:eastAsia="tr-TR"/>
+        </w:rPr>
+        <w:t>Backup: We must have a back-up database in case of any data loss.</w:t>
+      </w:r>
+    </w:p>
+    <w:p>
+      <w:pPr>
+        <w:numPr>
+          <w:ilvl w:val="0"/>
+          <w:numId w:val="5"/>
+        </w:numPr>
+        <w:spacing w:after="240" w:line="240" w:lineRule="auto"/>
+        <w:jc w:val="both"/>
+        <w:textAlignment w:val="baseline"/>
+        <w:rPr>
+          <w:rFonts w:ascii="Times New Roman" w:eastAsia="Times New Roman" w:hAnsi="Times New Roman" w:cs="Times New Roman"/>
+          <w:color w:val="000000"/>
+          <w:sz w:val="24"/>
+          <w:szCs w:val="24"/>
+          <w:lang w:eastAsia="tr-TR"/>
+        </w:rPr>
+      </w:pPr>
+      <w:r>
+        <w:rPr>
+          <w:rFonts w:ascii="Times New Roman" w:eastAsia="Times New Roman" w:hAnsi="Times New Roman" w:cs="Times New Roman"/>
+          <w:color w:val="000000"/>
+          <w:sz w:val="24"/>
+          <w:szCs w:val="24"/>
+          <w:lang w:eastAsia="tr-TR"/>
+        </w:rPr>
+        <w:t>Captcha: System must prevent unnecessary traffic by a captcha if we get too many requests from the same IP.</w:t>
+      </w:r>
+    </w:p>
+    <w:p>
+      <w:pPr>
+        <w:numPr>
+          <w:ilvl w:val="0"/>
+          <w:numId w:val="5"/>
+        </w:numPr>
+        <w:spacing w:after="480" w:line="240" w:lineRule="auto"/>
+        <w:jc w:val="both"/>
+        <w:textAlignment w:val="baseline"/>
+        <w:rPr>
+          <w:rFonts w:ascii="Times New Roman" w:eastAsia="Times New Roman" w:hAnsi="Times New Roman" w:cs="Times New Roman"/>
+          <w:color w:val="000000"/>
+          <w:sz w:val="24"/>
+          <w:szCs w:val="24"/>
+          <w:lang w:eastAsia="tr-TR"/>
+        </w:rPr>
+      </w:pPr>
+      <w:r>
+        <w:rPr>
+          <w:rFonts w:ascii="Times New Roman" w:eastAsia="Times New Roman" w:hAnsi="Times New Roman" w:cs="Times New Roman"/>
+          <w:color w:val="000000"/>
+          <w:sz w:val="24"/>
+          <w:szCs w:val="24"/>
+          <w:lang w:eastAsia="tr-TR"/>
+        </w:rPr>
+        <w:t>Log system: System must log every action of the users.</w:t>
+      </w:r>
+    </w:p>
+    <w:p>
+      <w:pPr>
+        <w:pStyle w:val="Heading2"/>
+        <w:spacing w:before="360" w:beforeAutospacing="0" w:after="80" w:afterAutospacing="0"/>
+        <w:rPr>
+          <w:b w:val="0"/>
+          <w:bCs w:val="0"/>
+          <w:sz w:val="24"/>
+          <w:szCs w:val="24"/>
+        </w:rPr>
+      </w:pPr>
+      <w:r>
+        <w:rPr>
+          <w:rFonts w:ascii="Arial" w:hAnsi="Arial" w:cs="Arial"/>
+          <w:b w:val="0"/>
+          <w:bCs w:val="0"/>
+          <w:color w:val="000000"/>
+          <w:sz w:val="24"/>
+          <w:szCs w:val="24"/>
+        </w:rPr>
+        <w:t>Software Quality Attributes</w:t>
+      </w:r>
+    </w:p>
+    <w:p>
+      <w:pPr>
+        <w:numPr>
+          <w:ilvl w:val="0"/>
+          <w:numId w:val="6"/>
+        </w:numPr>
+        <w:spacing w:before="240" w:after="0" w:line="240" w:lineRule="auto"/>
+        <w:jc w:val="both"/>
+        <w:textAlignment w:val="baseline"/>
+        <w:rPr>
+          <w:rFonts w:ascii="Arial" w:eastAsia="Times New Roman" w:hAnsi="Arial" w:cs="Arial"/>
+          <w:color w:val="000000"/>
+          <w:sz w:val="24"/>
+          <w:szCs w:val="24"/>
+          <w:lang w:eastAsia="tr-TR"/>
+        </w:rPr>
+      </w:pPr>
+      <w:r>
+        <w:rPr>
+          <w:rFonts w:ascii="Arial" w:eastAsia="Times New Roman" w:hAnsi="Arial" w:cs="Arial"/>
+          <w:color w:val="000000"/>
+          <w:sz w:val="24"/>
+          <w:szCs w:val="24"/>
+          <w:lang w:eastAsia="tr-TR"/>
+        </w:rPr>
+        <w:t>Reliable: System must function properly.</w:t>
+      </w:r>
+    </w:p>
+    <w:p>
+      <w:pPr>
+        <w:numPr>
+          <w:ilvl w:val="0"/>
+          <w:numId w:val="6"/>
+        </w:numPr>
+        <w:spacing w:after="0" w:line="240" w:lineRule="auto"/>
+        <w:jc w:val="both"/>
+        <w:textAlignment w:val="baseline"/>
+        <w:rPr>
+          <w:rFonts w:ascii="Arial" w:eastAsia="Times New Roman" w:hAnsi="Arial" w:cs="Arial"/>
+          <w:color w:val="000000"/>
+          <w:sz w:val="24"/>
+          <w:szCs w:val="24"/>
+          <w:lang w:eastAsia="tr-TR"/>
+        </w:rPr>
+      </w:pPr>
+      <w:r>
+        <w:rPr>
+          <w:rFonts w:ascii="Arial" w:eastAsia="Times New Roman" w:hAnsi="Arial" w:cs="Arial"/>
+          <w:color w:val="000000"/>
+          <w:sz w:val="24"/>
+          <w:szCs w:val="24"/>
+          <w:lang w:eastAsia="tr-TR"/>
+        </w:rPr>
+        <w:t>Simplicity and usability:  System shall be designed with these attributes. They provide easy maintenance for next users.</w:t>
+      </w:r>
+    </w:p>
+    <w:p>
+      <w:pPr>
+        <w:numPr>
+          <w:ilvl w:val="0"/>
+          <w:numId w:val="6"/>
+        </w:numPr>
+        <w:spacing w:after="0" w:line="240" w:lineRule="auto"/>
+        <w:jc w:val="both"/>
+        <w:textAlignment w:val="baseline"/>
+        <w:rPr>
+          <w:rFonts w:ascii="Arial" w:eastAsia="Times New Roman" w:hAnsi="Arial" w:cs="Arial"/>
+          <w:color w:val="000000"/>
+          <w:sz w:val="24"/>
+          <w:szCs w:val="24"/>
+          <w:lang w:eastAsia="tr-TR"/>
+        </w:rPr>
+      </w:pPr>
+      <w:r>
+        <w:rPr>
+          <w:rFonts w:ascii="Arial" w:eastAsia="Times New Roman" w:hAnsi="Arial" w:cs="Arial"/>
+          <w:color w:val="000000"/>
+          <w:sz w:val="24"/>
+          <w:szCs w:val="24"/>
+          <w:lang w:eastAsia="tr-TR"/>
+        </w:rPr>
+        <w:t>Efficient: System must be efficient that not unnecessarily use of memory, ram, cpu.</w:t>
+      </w:r>
+    </w:p>
+    <w:p>
+      <w:pPr>
+        <w:numPr>
+          <w:ilvl w:val="0"/>
+          <w:numId w:val="6"/>
+        </w:numPr>
+        <w:spacing w:after="0" w:line="240" w:lineRule="auto"/>
+        <w:jc w:val="both"/>
+        <w:textAlignment w:val="baseline"/>
+        <w:rPr>
+          <w:rFonts w:ascii="Arial" w:eastAsia="Times New Roman" w:hAnsi="Arial" w:cs="Arial"/>
+          <w:color w:val="000000"/>
+          <w:sz w:val="24"/>
+          <w:szCs w:val="24"/>
+          <w:lang w:eastAsia="tr-TR"/>
+        </w:rPr>
+      </w:pPr>
+      <w:r>
+        <w:rPr>
+          <w:rFonts w:ascii="Arial" w:eastAsia="Times New Roman" w:hAnsi="Arial" w:cs="Arial"/>
+          <w:color w:val="000000"/>
+          <w:sz w:val="24"/>
+          <w:szCs w:val="24"/>
+          <w:lang w:eastAsia="tr-TR"/>
+        </w:rPr>
+        <w:t>Portable: System must be cross platform. Desktop, mobile, iOS, android etc.</w:t>
+      </w:r>
+    </w:p>
+    <w:p>
+      <w:pPr>
+        <w:numPr>
+          <w:ilvl w:val="0"/>
+          <w:numId w:val="6"/>
+        </w:numPr>
+        <w:spacing w:after="0" w:line="240" w:lineRule="auto"/>
+        <w:jc w:val="both"/>
+        <w:textAlignment w:val="baseline"/>
+        <w:rPr>
+          <w:rFonts w:ascii="Arial" w:eastAsia="Times New Roman" w:hAnsi="Arial" w:cs="Arial"/>
+          <w:color w:val="000000"/>
+          <w:sz w:val="24"/>
+          <w:szCs w:val="24"/>
+          <w:lang w:eastAsia="tr-TR"/>
+        </w:rPr>
+      </w:pPr>
+      <w:r>
+        <w:rPr>
+          <w:rFonts w:ascii="Arial" w:eastAsia="Times New Roman" w:hAnsi="Arial" w:cs="Arial"/>
+          <w:color w:val="000000"/>
+          <w:sz w:val="24"/>
+          <w:szCs w:val="24"/>
+          <w:lang w:eastAsia="tr-TR"/>
+        </w:rPr>
+        <w:lastRenderedPageBreak/>
+        <w:t>Integrity: Any unauthorized operations must be prevented.</w:t>
+      </w:r>
+    </w:p>
+    <w:p>
+      <w:pPr>
+        <w:numPr>
+          <w:ilvl w:val="0"/>
+          <w:numId w:val="6"/>
+        </w:numPr>
+        <w:spacing w:after="0" w:line="240" w:lineRule="auto"/>
+        <w:jc w:val="both"/>
+        <w:textAlignment w:val="baseline"/>
+        <w:rPr>
+          <w:rFonts w:ascii="Arial" w:eastAsia="Times New Roman" w:hAnsi="Arial" w:cs="Arial"/>
+          <w:color w:val="000000"/>
+          <w:sz w:val="24"/>
+          <w:szCs w:val="24"/>
+          <w:lang w:eastAsia="tr-TR"/>
+        </w:rPr>
+      </w:pPr>
+      <w:r>
+        <w:rPr>
+          <w:rFonts w:ascii="Arial" w:eastAsia="Times New Roman" w:hAnsi="Arial" w:cs="Arial"/>
+          <w:color w:val="000000"/>
+          <w:sz w:val="24"/>
+          <w:szCs w:val="24"/>
+          <w:lang w:eastAsia="tr-TR"/>
+        </w:rPr>
+        <w:t>Flexibility: Additional features can be easily added to the current system.</w:t>
+      </w:r>
+    </w:p>
+    <w:p>
+      <w:pPr>
+        <w:numPr>
+          <w:ilvl w:val="0"/>
+          <w:numId w:val="6"/>
+        </w:numPr>
+        <w:spacing w:after="0" w:line="240" w:lineRule="auto"/>
+        <w:jc w:val="both"/>
+        <w:textAlignment w:val="baseline"/>
+        <w:rPr>
+          <w:rFonts w:ascii="Arial" w:eastAsia="Times New Roman" w:hAnsi="Arial" w:cs="Arial"/>
+          <w:color w:val="000000"/>
+          <w:sz w:val="24"/>
+          <w:szCs w:val="24"/>
+          <w:lang w:eastAsia="tr-TR"/>
+        </w:rPr>
+      </w:pPr>
+      <w:r>
+        <w:rPr>
+          <w:rFonts w:ascii="Arial" w:eastAsia="Times New Roman" w:hAnsi="Arial" w:cs="Arial"/>
+          <w:color w:val="000000"/>
+          <w:sz w:val="24"/>
+          <w:szCs w:val="24"/>
+          <w:lang w:eastAsia="tr-TR"/>
+        </w:rPr>
+        <w:t>Reusability: The System designed reusable for any car rental system.</w:t>
+      </w:r>
+    </w:p>
+    <w:p>
+      <w:pPr>
+        <w:numPr>
+          <w:ilvl w:val="0"/>
+          <w:numId w:val="6"/>
+        </w:numPr>
+        <w:spacing w:after="480" w:line="240" w:lineRule="auto"/>
+        <w:jc w:val="both"/>
+        <w:textAlignment w:val="baseline"/>
+        <w:rPr>
+          <w:rFonts w:ascii="Arial" w:eastAsia="Times New Roman" w:hAnsi="Arial" w:cs="Arial"/>
+          <w:color w:val="000000"/>
+          <w:sz w:val="24"/>
+          <w:szCs w:val="24"/>
+          <w:lang w:eastAsia="tr-TR"/>
+        </w:rPr>
+      </w:pPr>
+      <w:r>
+        <w:rPr>
+          <w:rFonts w:ascii="Arial" w:eastAsia="Times New Roman" w:hAnsi="Arial" w:cs="Arial"/>
+          <w:color w:val="000000"/>
+          <w:sz w:val="24"/>
+          <w:szCs w:val="24"/>
+          <w:lang w:eastAsia="tr-TR"/>
+        </w:rPr>
+        <w:t>Maintainability:</w:t>
+      </w:r>
+      <w:r>
+        <w:rPr>
+          <w:rFonts w:ascii="Arial" w:eastAsia="Times New Roman" w:hAnsi="Arial" w:cs="Arial"/>
+          <w:color w:val="202124"/>
+          <w:sz w:val="24"/>
+          <w:szCs w:val="24"/>
+          <w:lang w:eastAsia="tr-TR"/>
+        </w:rPr>
+        <w:t xml:space="preserve"> </w:t>
+      </w:r>
+      <w:r>
+        <w:rPr>
+          <w:rFonts w:ascii="Arial" w:eastAsia="Times New Roman" w:hAnsi="Arial" w:cs="Arial"/>
+          <w:color w:val="000000"/>
+          <w:sz w:val="24"/>
+          <w:szCs w:val="24"/>
+          <w:lang w:eastAsia="tr-TR"/>
+        </w:rPr>
+        <w:t>System should be designed as maintainable due to creating a continuity system.</w:t>
+      </w:r>
+    </w:p>
+    <w:p>
+      <w:pPr>
+        <w:numPr>
+          <w:ilvl w:val="0"/>
+          <w:numId w:val="6"/>
+        </w:numPr>
+        <w:spacing w:before="240" w:after="0" w:line="240" w:lineRule="auto"/>
+        <w:jc w:val="both"/>
+        <w:textAlignment w:val="baseline"/>
+        <w:rPr>
+          <w:rFonts w:ascii="Arial" w:eastAsia="Times New Roman" w:hAnsi="Arial" w:cs="Arial"/>
+          <w:color w:val="000000"/>
+          <w:sz w:val="24"/>
+          <w:szCs w:val="24"/>
+          <w:lang w:eastAsia="tr-TR"/>
+        </w:rPr>
+      </w:pPr>
+      <w:r>
+        <w:rPr>
+          <w:rFonts w:ascii="Arial" w:eastAsia="Times New Roman" w:hAnsi="Arial" w:cs="Arial"/>
+          <w:color w:val="000000"/>
+          <w:sz w:val="24"/>
+          <w:szCs w:val="24"/>
+          <w:lang w:eastAsia="tr-TR"/>
+        </w:rPr>
+        <w:t>Adaptability: System shall be designed as open to changes and updates. When an update is needed, it must be adaptable to the system easily.</w:t>
+      </w:r>
+    </w:p>
+    <w:p>
+      <w:pPr>
+        <w:spacing w:after="240" w:line="240" w:lineRule="auto"/>
+        <w:textAlignment w:val="baseline"/>
+        <w:rPr>
+          <w:rFonts w:ascii="Times New Roman" w:eastAsia="Times New Roman" w:hAnsi="Times New Roman" w:cs="Times New Roman"/>
+          <w:color w:val="000000"/>
+          <w:sz w:val="24"/>
+          <w:szCs w:val="24"/>
+          <w:lang w:eastAsia="tr-TR"/>
+        </w:rPr>
+      </w:pPr>
+    </w:p>
+    <w:p>
+      <w:pPr>
+        <w:spacing w:after="240" w:line="240" w:lineRule="auto"/>
+        <w:textAlignment w:val="baseline"/>
+        <w:rPr>
+          <w:rFonts w:ascii="Times New Roman" w:eastAsia="Times New Roman" w:hAnsi="Times New Roman" w:cs="Times New Roman"/>
+          <w:color w:val="000000"/>
+          <w:sz w:val="24"/>
+          <w:szCs w:val="24"/>
+          <w:lang w:eastAsia="tr-TR"/>
+        </w:rPr>
+      </w:pPr>
+    </w:p>
+    <w:p>
+      <w:pPr>
+        <w:spacing w:after="240" w:line="240" w:lineRule="auto"/>
+        <w:textAlignment w:val="baseline"/>
+        <w:rPr>
+          <w:rFonts w:ascii="Arial" w:hAnsi="Arial" w:cs="Arial"/>
+          <w:color w:val="000000"/>
+          <w:sz w:val="24"/>
+          <w:szCs w:val="24"/>
+          <w:shd w:val="clear" w:color="auto" w:fill="FFFFFF"/>
+        </w:rPr>
+      </w:pPr>
+      <w:r>
+        <w:rPr>
+          <w:rFonts w:ascii="Arial" w:hAnsi="Arial" w:cs="Arial"/>
+          <w:color w:val="000000"/>
+          <w:sz w:val="24"/>
+          <w:szCs w:val="24"/>
+          <w:shd w:val="clear" w:color="auto" w:fill="FFFFFF"/>
+        </w:rPr>
+        <w:t>Pseudo requirements</w:t>
+      </w:r>
+    </w:p>
+    <w:p>
+      <w:pPr>
+        <w:spacing w:after="240" w:line="240" w:lineRule="auto"/>
+        <w:textAlignment w:val="baseline"/>
+        <w:rPr>
+          <w:rFonts w:ascii="Times New Roman" w:eastAsia="Times New Roman" w:hAnsi="Times New Roman" w:cs="Times New Roman"/>
+          <w:color w:val="000000"/>
+          <w:sz w:val="24"/>
+          <w:szCs w:val="24"/>
+          <w:lang w:eastAsia="tr-TR"/>
+        </w:rPr>
+      </w:pPr>
+      <w:r>
+        <w:rPr>
+          <w:rFonts w:ascii="Times New Roman" w:eastAsia="Times New Roman" w:hAnsi="Times New Roman" w:cs="Times New Roman"/>
+          <w:color w:val="000000"/>
+          <w:sz w:val="24"/>
+          <w:szCs w:val="24"/>
+          <w:lang w:eastAsia="tr-TR"/>
+        </w:rPr>
+        <w:t>Front-end must be created by javascript especially the vue framework.</w:t>
+      </w:r>
+    </w:p>
+    <w:p>
+      <w:pPr>
+        <w:spacing w:after="240" w:line="240" w:lineRule="auto"/>
+        <w:textAlignment w:val="baseline"/>
+        <w:rPr>
+          <w:rFonts w:ascii="Times New Roman" w:eastAsia="Times New Roman" w:hAnsi="Times New Roman" w:cs="Times New Roman"/>
+          <w:color w:val="000000"/>
+          <w:sz w:val="24"/>
+          <w:szCs w:val="24"/>
+          <w:lang w:eastAsia="tr-TR"/>
+        </w:rPr>
+      </w:pPr>
+      <w:r>
+        <w:rPr>
+          <w:rFonts w:ascii="Times New Roman" w:eastAsia="Times New Roman" w:hAnsi="Times New Roman" w:cs="Times New Roman"/>
+          <w:color w:val="000000"/>
+          <w:sz w:val="24"/>
+          <w:szCs w:val="24"/>
+          <w:lang w:eastAsia="tr-TR"/>
+        </w:rPr>
+        <w:t xml:space="preserve">All dependencies that will be included in the project, must be widely used already. </w:t>
+      </w:r>
+    </w:p>
+    <w:p>
+      <w:pPr>
+        <w:spacing w:after="240" w:line="240" w:lineRule="auto"/>
+        <w:textAlignment w:val="baseline"/>
+        <w:rPr>
+          <w:rFonts w:ascii="Times New Roman" w:eastAsia="Times New Roman" w:hAnsi="Times New Roman" w:cs="Times New Roman"/>
+          <w:color w:val="000000"/>
+          <w:sz w:val="24"/>
+          <w:szCs w:val="24"/>
+          <w:lang w:eastAsia="tr-TR"/>
+        </w:rPr>
+      </w:pPr>
+      <w:r>
+        <w:rPr>
+          <w:rFonts w:ascii="Times New Roman" w:eastAsia="Times New Roman" w:hAnsi="Times New Roman" w:cs="Times New Roman"/>
+          <w:color w:val="000000"/>
+          <w:sz w:val="24"/>
+          <w:szCs w:val="24"/>
+          <w:lang w:eastAsia="tr-TR"/>
+        </w:rPr>
+        <w:t>Code base must be clear and well documented.</w:t>
+      </w:r>
+    </w:p>
+    <w:p>
+      <w:pPr>
+        <w:spacing w:after="240" w:line="240" w:lineRule="auto"/>
+        <w:textAlignment w:val="baseline"/>
+        <w:rPr>
+          <w:rFonts w:ascii="Times New Roman" w:eastAsia="Times New Roman" w:hAnsi="Times New Roman" w:cs="Times New Roman"/>
+          <w:color w:val="000000"/>
+          <w:sz w:val="24"/>
+          <w:szCs w:val="24"/>
+          <w:lang w:eastAsia="tr-TR"/>
+        </w:rPr>
+      </w:pPr>
+      <w:r>
+        <w:rPr>
+          <w:rFonts w:ascii="Times New Roman" w:eastAsia="Times New Roman" w:hAnsi="Times New Roman" w:cs="Times New Roman"/>
+          <w:color w:val="000000"/>
+          <w:sz w:val="24"/>
+          <w:szCs w:val="24"/>
+          <w:lang w:eastAsia="tr-TR"/>
+        </w:rPr>
+        <w:t>Server must be implemented by python.</w:t>
+      </w:r>
+    </w:p>
+    <w:p>
+      <w:pPr>
+        <w:spacing w:after="240" w:line="240" w:lineRule="auto"/>
+        <w:textAlignment w:val="baseline"/>
+        <w:rPr>
+          <w:rFonts w:ascii="Times New Roman" w:eastAsia="Times New Roman" w:hAnsi="Times New Roman" w:cs="Times New Roman"/>
+          <w:color w:val="000000"/>
+          <w:sz w:val="24"/>
+          <w:szCs w:val="24"/>
+          <w:lang w:eastAsia="tr-TR"/>
+        </w:rPr>
+      </w:pPr>
+    </w:p>
+    <w:p>
+      <w:pPr>
+        <w:spacing w:after="240" w:line="240" w:lineRule="auto"/>
+        <w:textAlignment w:val="baseline"/>
+        <w:rPr>
+          <w:rFonts w:ascii="Times New Roman" w:eastAsia="Times New Roman" w:hAnsi="Times New Roman" w:cs="Times New Roman"/>
+          <w:color w:val="000000"/>
+          <w:sz w:val="24"/>
+          <w:szCs w:val="24"/>
+          <w:lang w:eastAsia="tr-TR"/>
+        </w:rPr>
+      </w:pPr>
+    </w:p>
+    <w:p>
+      <w:pPr>
+        <w:spacing w:after="240" w:line="240" w:lineRule="auto"/>
+        <w:textAlignment w:val="baseline"/>
+        <w:rPr>
+          <w:rFonts w:ascii="Times New Roman" w:eastAsia="Times New Roman" w:hAnsi="Times New Roman" w:cs="Times New Roman"/>
+          <w:color w:val="000000"/>
+          <w:sz w:val="24"/>
+          <w:szCs w:val="24"/>
+          <w:lang w:eastAsia="tr-TR"/>
+        </w:rPr>
+      </w:pPr>
+    </w:p>
+    <w:p>
+      <w:pPr>
+        <w:spacing w:after="240" w:line="240" w:lineRule="auto"/>
+        <w:textAlignment w:val="baseline"/>
+        <w:rPr>
+          <w:rFonts w:ascii="Times New Roman" w:eastAsia="Times New Roman" w:hAnsi="Times New Roman" w:cs="Times New Roman"/>
+          <w:color w:val="000000"/>
+          <w:sz w:val="24"/>
+          <w:szCs w:val="24"/>
+          <w:lang w:eastAsia="tr-TR"/>
+        </w:rPr>
+      </w:pPr>
+      <w:hyperlink r:id="rId5" w:history="1">
+        <w:r>
+          <w:rPr>
+            <w:rStyle w:val="Hyperlink"/>
+          </w:rPr>
+          <w:t>L4_Requirements_Elicitation.ppt (tum.de)</w:t>
+        </w:r>
+      </w:hyperlink>
+    </w:p>
     <w:sectPr>
       <w:pgSz w:w="11906" w:h="16838"/>
       <w:pgMar w:top="1440" w:right="1440" w:bottom="1440" w:left="1440" w:header="708" w:footer="708" w:gutter="0"/>
@@ -11,6 +1247,743 @@
     </w:sectPr>
   </w:body>
 </w:document>
+</file>
+
+<file path=word/numbering.xml><?xml version="1.0" encoding="utf-8"?>
+<w:numbering xmlns:wpc="http://schemas.microsoft.com/office/word/2010/wordprocessingCanvas" xmlns:cx="http://schemas.microsoft.com/office/drawing/2014/chartex" xmlns:cx1="http://schemas.microsoft.com/office/drawing/2015/9/8/chartex" xmlns:cx2="http://schemas.microsoft.com/office/drawing/2015/10/21/chartex" xmlns:cx3="http://schemas.microsoft.com/office/drawing/2016/5/9/chartex" xmlns:cx4="http://schemas.microsoft.com/office/drawing/2016/5/10/chartex" xmlns:cx5="http://schemas.microsoft.com/office/drawing/2016/5/11/chartex" xmlns:cx6="http://schemas.microsoft.com/office/drawing/2016/5/12/chartex" xmlns:cx7="http://schemas.microsoft.com/office/drawing/2016/5/13/chartex" xmlns:cx8="http://schemas.microsoft.com/office/drawing/2016/5/14/chartex" xmlns:mc="http://schemas.openxmlformats.org/markup-compatibility/2006" xmlns:aink="http://schemas.microsoft.com/office/drawing/2016/ink" xmlns:am3d="http://schemas.microsoft.com/office/drawing/2017/model3d" xmlns:o="urn:schemas-microsoft-com:office:office" xmlns:oel="http://schemas.microsoft.com/office/2019/extlst" xmlns:r="http://schemas.openxmlformats.org/officeDocument/2006/relationships" xmlns:m="http://schemas.openxmlformats.org/officeDocument/2006/math" xmlns:v="urn:schemas-microsoft-com:vml" xmlns:wp14="http://schemas.microsoft.com/office/word/2010/wordprocessingDrawing" xmlns:wp="http://schemas.openxmlformats.org/drawingml/2006/wordprocessingDrawing" xmlns:w10="urn:schemas-microsoft-com:office:word" xmlns:w="http://schemas.openxmlformats.org/wordprocessingml/2006/main" xmlns:w14="http://schemas.microsoft.com/office/word/2010/wordml" xmlns:w15="http://schemas.microsoft.com/office/word/2012/wordml" xmlns:w16cex="http://schemas.microsoft.com/office/word/2018/wordml/cex" xmlns:w16cid="http://schemas.microsoft.com/office/word/2016/wordml/cid" xmlns:w16="http://schemas.microsoft.com/office/word/2018/wordml" xmlns:w16sdtdh="http://schemas.microsoft.com/office/word/2020/wordml/sdtdatahash" xmlns:w16se="http://schemas.microsoft.com/office/word/2015/wordml/symex" xmlns:wpg="http://schemas.microsoft.com/office/word/2010/wordprocessingGroup" xmlns:wpi="http://schemas.microsoft.com/office/word/2010/wordprocessingInk" xmlns:wne="http://schemas.microsoft.com/office/word/2006/wordml" xmlns:wps="http://schemas.microsoft.com/office/word/2010/wordprocessingShape" mc:Ignorable="w14 w15 w16se w16cid w16 w16cex w16sdtdh wp14">
+  <w:abstractNum w:abstractNumId="0" w15:restartNumberingAfterBreak="0">
+    <w:nsid w:val="16D7793C"/>
+    <w:multiLevelType w:val="multilevel"/>
+    <w:tmpl w:val="80BAC5DA"/>
+    <w:lvl w:ilvl="0">
+      <w:start w:val="1"/>
+      <w:numFmt w:val="bullet"/>
+      <w:lvlText w:val=""/>
+      <w:lvlJc w:val="left"/>
+      <w:pPr>
+        <w:tabs>
+          <w:tab w:val="num" w:pos="720"/>
+        </w:tabs>
+        <w:ind w:left="720" w:hanging="360"/>
+      </w:pPr>
+      <w:rPr>
+        <w:rFonts w:ascii="Symbol" w:hAnsi="Symbol" w:hint="default"/>
+        <w:sz w:val="20"/>
+      </w:rPr>
+    </w:lvl>
+    <w:lvl w:ilvl="1" w:tentative="1">
+      <w:start w:val="1"/>
+      <w:numFmt w:val="bullet"/>
+      <w:lvlText w:val="o"/>
+      <w:lvlJc w:val="left"/>
+      <w:pPr>
+        <w:tabs>
+          <w:tab w:val="num" w:pos="1440"/>
+        </w:tabs>
+        <w:ind w:left="1440" w:hanging="360"/>
+      </w:pPr>
+      <w:rPr>
+        <w:rFonts w:ascii="Courier New" w:hAnsi="Courier New" w:hint="default"/>
+        <w:sz w:val="20"/>
+      </w:rPr>
+    </w:lvl>
+    <w:lvl w:ilvl="2" w:tentative="1">
+      <w:start w:val="1"/>
+      <w:numFmt w:val="bullet"/>
+      <w:lvlText w:val=""/>
+      <w:lvlJc w:val="left"/>
+      <w:pPr>
+        <w:tabs>
+          <w:tab w:val="num" w:pos="2160"/>
+        </w:tabs>
+        <w:ind w:left="2160" w:hanging="360"/>
+      </w:pPr>
+      <w:rPr>
+        <w:rFonts w:ascii="Wingdings" w:hAnsi="Wingdings" w:hint="default"/>
+        <w:sz w:val="20"/>
+      </w:rPr>
+    </w:lvl>
+    <w:lvl w:ilvl="3" w:tentative="1">
+      <w:start w:val="1"/>
+      <w:numFmt w:val="bullet"/>
+      <w:lvlText w:val=""/>
+      <w:lvlJc w:val="left"/>
+      <w:pPr>
+        <w:tabs>
+          <w:tab w:val="num" w:pos="2880"/>
+        </w:tabs>
+        <w:ind w:left="2880" w:hanging="360"/>
+      </w:pPr>
+      <w:rPr>
+        <w:rFonts w:ascii="Wingdings" w:hAnsi="Wingdings" w:hint="default"/>
+        <w:sz w:val="20"/>
+      </w:rPr>
+    </w:lvl>
+    <w:lvl w:ilvl="4" w:tentative="1">
+      <w:start w:val="1"/>
+      <w:numFmt w:val="bullet"/>
+      <w:lvlText w:val=""/>
+      <w:lvlJc w:val="left"/>
+      <w:pPr>
+        <w:tabs>
+          <w:tab w:val="num" w:pos="3600"/>
+        </w:tabs>
+        <w:ind w:left="3600" w:hanging="360"/>
+      </w:pPr>
+      <w:rPr>
+        <w:rFonts w:ascii="Wingdings" w:hAnsi="Wingdings" w:hint="default"/>
+        <w:sz w:val="20"/>
+      </w:rPr>
+    </w:lvl>
+    <w:lvl w:ilvl="5" w:tentative="1">
+      <w:start w:val="1"/>
+      <w:numFmt w:val="bullet"/>
+      <w:lvlText w:val=""/>
+      <w:lvlJc w:val="left"/>
+      <w:pPr>
+        <w:tabs>
+          <w:tab w:val="num" w:pos="4320"/>
+        </w:tabs>
+        <w:ind w:left="4320" w:hanging="360"/>
+      </w:pPr>
+      <w:rPr>
+        <w:rFonts w:ascii="Wingdings" w:hAnsi="Wingdings" w:hint="default"/>
+        <w:sz w:val="20"/>
+      </w:rPr>
+    </w:lvl>
+    <w:lvl w:ilvl="6" w:tentative="1">
+      <w:start w:val="1"/>
+      <w:numFmt w:val="bullet"/>
+      <w:lvlText w:val=""/>
+      <w:lvlJc w:val="left"/>
+      <w:pPr>
+        <w:tabs>
+          <w:tab w:val="num" w:pos="5040"/>
+        </w:tabs>
+        <w:ind w:left="5040" w:hanging="360"/>
+      </w:pPr>
+      <w:rPr>
+        <w:rFonts w:ascii="Wingdings" w:hAnsi="Wingdings" w:hint="default"/>
+        <w:sz w:val="20"/>
+      </w:rPr>
+    </w:lvl>
+    <w:lvl w:ilvl="7" w:tentative="1">
+      <w:start w:val="1"/>
+      <w:numFmt w:val="bullet"/>
+      <w:lvlText w:val=""/>
+      <w:lvlJc w:val="left"/>
+      <w:pPr>
+        <w:tabs>
+          <w:tab w:val="num" w:pos="5760"/>
+        </w:tabs>
+        <w:ind w:left="5760" w:hanging="360"/>
+      </w:pPr>
+      <w:rPr>
+        <w:rFonts w:ascii="Wingdings" w:hAnsi="Wingdings" w:hint="default"/>
+        <w:sz w:val="20"/>
+      </w:rPr>
+    </w:lvl>
+    <w:lvl w:ilvl="8" w:tentative="1">
+      <w:start w:val="1"/>
+      <w:numFmt w:val="bullet"/>
+      <w:lvlText w:val=""/>
+      <w:lvlJc w:val="left"/>
+      <w:pPr>
+        <w:tabs>
+          <w:tab w:val="num" w:pos="6480"/>
+        </w:tabs>
+        <w:ind w:left="6480" w:hanging="360"/>
+      </w:pPr>
+      <w:rPr>
+        <w:rFonts w:ascii="Wingdings" w:hAnsi="Wingdings" w:hint="default"/>
+        <w:sz w:val="20"/>
+      </w:rPr>
+    </w:lvl>
+  </w:abstractNum>
+  <w:abstractNum w:abstractNumId="1" w15:restartNumberingAfterBreak="0">
+    <w:nsid w:val="23732BCE"/>
+    <w:multiLevelType w:val="hybridMultilevel"/>
+    <w:tmpl w:val="E18099C4"/>
+    <w:lvl w:ilvl="0" w:tplc="38D6E80E">
+      <w:start w:val="1"/>
+      <w:numFmt w:val="decimal"/>
+      <w:lvlText w:val="%1."/>
+      <w:lvlJc w:val="left"/>
+      <w:pPr>
+        <w:ind w:left="720" w:hanging="360"/>
+      </w:pPr>
+      <w:rPr>
+        <w:rFonts w:hint="default"/>
+      </w:rPr>
+    </w:lvl>
+    <w:lvl w:ilvl="1" w:tplc="041F0019" w:tentative="1">
+      <w:start w:val="1"/>
+      <w:numFmt w:val="lowerLetter"/>
+      <w:lvlText w:val="%2."/>
+      <w:lvlJc w:val="left"/>
+      <w:pPr>
+        <w:ind w:left="1440" w:hanging="360"/>
+      </w:pPr>
+    </w:lvl>
+    <w:lvl w:ilvl="2" w:tplc="041F001B" w:tentative="1">
+      <w:start w:val="1"/>
+      <w:numFmt w:val="lowerRoman"/>
+      <w:lvlText w:val="%3."/>
+      <w:lvlJc w:val="right"/>
+      <w:pPr>
+        <w:ind w:left="2160" w:hanging="180"/>
+      </w:pPr>
+    </w:lvl>
+    <w:lvl w:ilvl="3" w:tplc="041F000F" w:tentative="1">
+      <w:start w:val="1"/>
+      <w:numFmt w:val="decimal"/>
+      <w:lvlText w:val="%4."/>
+      <w:lvlJc w:val="left"/>
+      <w:pPr>
+        <w:ind w:left="2880" w:hanging="360"/>
+      </w:pPr>
+    </w:lvl>
+    <w:lvl w:ilvl="4" w:tplc="041F0019" w:tentative="1">
+      <w:start w:val="1"/>
+      <w:numFmt w:val="lowerLetter"/>
+      <w:lvlText w:val="%5."/>
+      <w:lvlJc w:val="left"/>
+      <w:pPr>
+        <w:ind w:left="3600" w:hanging="360"/>
+      </w:pPr>
+    </w:lvl>
+    <w:lvl w:ilvl="5" w:tplc="041F001B" w:tentative="1">
+      <w:start w:val="1"/>
+      <w:numFmt w:val="lowerRoman"/>
+      <w:lvlText w:val="%6."/>
+      <w:lvlJc w:val="right"/>
+      <w:pPr>
+        <w:ind w:left="4320" w:hanging="180"/>
+      </w:pPr>
+    </w:lvl>
+    <w:lvl w:ilvl="6" w:tplc="041F000F" w:tentative="1">
+      <w:start w:val="1"/>
+      <w:numFmt w:val="decimal"/>
+      <w:lvlText w:val="%7."/>
+      <w:lvlJc w:val="left"/>
+      <w:pPr>
+        <w:ind w:left="5040" w:hanging="360"/>
+      </w:pPr>
+    </w:lvl>
+    <w:lvl w:ilvl="7" w:tplc="041F0019" w:tentative="1">
+      <w:start w:val="1"/>
+      <w:numFmt w:val="lowerLetter"/>
+      <w:lvlText w:val="%8."/>
+      <w:lvlJc w:val="left"/>
+      <w:pPr>
+        <w:ind w:left="5760" w:hanging="360"/>
+      </w:pPr>
+    </w:lvl>
+    <w:lvl w:ilvl="8" w:tplc="041F001B" w:tentative="1">
+      <w:start w:val="1"/>
+      <w:numFmt w:val="lowerRoman"/>
+      <w:lvlText w:val="%9."/>
+      <w:lvlJc w:val="right"/>
+      <w:pPr>
+        <w:ind w:left="6480" w:hanging="180"/>
+      </w:pPr>
+    </w:lvl>
+  </w:abstractNum>
+  <w:abstractNum w:abstractNumId="2" w15:restartNumberingAfterBreak="0">
+    <w:nsid w:val="2B144BED"/>
+    <w:multiLevelType w:val="multilevel"/>
+    <w:tmpl w:val="07FCBF9A"/>
+    <w:lvl w:ilvl="0">
+      <w:start w:val="1"/>
+      <w:numFmt w:val="bullet"/>
+      <w:lvlText w:val=""/>
+      <w:lvlJc w:val="left"/>
+      <w:pPr>
+        <w:tabs>
+          <w:tab w:val="num" w:pos="720"/>
+        </w:tabs>
+        <w:ind w:left="720" w:hanging="360"/>
+      </w:pPr>
+      <w:rPr>
+        <w:rFonts w:ascii="Symbol" w:hAnsi="Symbol" w:hint="default"/>
+        <w:sz w:val="20"/>
+      </w:rPr>
+    </w:lvl>
+    <w:lvl w:ilvl="1" w:tentative="1">
+      <w:start w:val="1"/>
+      <w:numFmt w:val="bullet"/>
+      <w:lvlText w:val="o"/>
+      <w:lvlJc w:val="left"/>
+      <w:pPr>
+        <w:tabs>
+          <w:tab w:val="num" w:pos="1440"/>
+        </w:tabs>
+        <w:ind w:left="1440" w:hanging="360"/>
+      </w:pPr>
+      <w:rPr>
+        <w:rFonts w:ascii="Courier New" w:hAnsi="Courier New" w:hint="default"/>
+        <w:sz w:val="20"/>
+      </w:rPr>
+    </w:lvl>
+    <w:lvl w:ilvl="2" w:tentative="1">
+      <w:start w:val="1"/>
+      <w:numFmt w:val="bullet"/>
+      <w:lvlText w:val=""/>
+      <w:lvlJc w:val="left"/>
+      <w:pPr>
+        <w:tabs>
+          <w:tab w:val="num" w:pos="2160"/>
+        </w:tabs>
+        <w:ind w:left="2160" w:hanging="360"/>
+      </w:pPr>
+      <w:rPr>
+        <w:rFonts w:ascii="Wingdings" w:hAnsi="Wingdings" w:hint="default"/>
+        <w:sz w:val="20"/>
+      </w:rPr>
+    </w:lvl>
+    <w:lvl w:ilvl="3" w:tentative="1">
+      <w:start w:val="1"/>
+      <w:numFmt w:val="bullet"/>
+      <w:lvlText w:val=""/>
+      <w:lvlJc w:val="left"/>
+      <w:pPr>
+        <w:tabs>
+          <w:tab w:val="num" w:pos="2880"/>
+        </w:tabs>
+        <w:ind w:left="2880" w:hanging="360"/>
+      </w:pPr>
+      <w:rPr>
+        <w:rFonts w:ascii="Wingdings" w:hAnsi="Wingdings" w:hint="default"/>
+        <w:sz w:val="20"/>
+      </w:rPr>
+    </w:lvl>
+    <w:lvl w:ilvl="4" w:tentative="1">
+      <w:start w:val="1"/>
+      <w:numFmt w:val="bullet"/>
+      <w:lvlText w:val=""/>
+      <w:lvlJc w:val="left"/>
+      <w:pPr>
+        <w:tabs>
+          <w:tab w:val="num" w:pos="3600"/>
+        </w:tabs>
+        <w:ind w:left="3600" w:hanging="360"/>
+      </w:pPr>
+      <w:rPr>
+        <w:rFonts w:ascii="Wingdings" w:hAnsi="Wingdings" w:hint="default"/>
+        <w:sz w:val="20"/>
+      </w:rPr>
+    </w:lvl>
+    <w:lvl w:ilvl="5" w:tentative="1">
+      <w:start w:val="1"/>
+      <w:numFmt w:val="bullet"/>
+      <w:lvlText w:val=""/>
+      <w:lvlJc w:val="left"/>
+      <w:pPr>
+        <w:tabs>
+          <w:tab w:val="num" w:pos="4320"/>
+        </w:tabs>
+        <w:ind w:left="4320" w:hanging="360"/>
+      </w:pPr>
+      <w:rPr>
+        <w:rFonts w:ascii="Wingdings" w:hAnsi="Wingdings" w:hint="default"/>
+        <w:sz w:val="20"/>
+      </w:rPr>
+    </w:lvl>
+    <w:lvl w:ilvl="6" w:tentative="1">
+      <w:start w:val="1"/>
+      <w:numFmt w:val="bullet"/>
+      <w:lvlText w:val=""/>
+      <w:lvlJc w:val="left"/>
+      <w:pPr>
+        <w:tabs>
+          <w:tab w:val="num" w:pos="5040"/>
+        </w:tabs>
+        <w:ind w:left="5040" w:hanging="360"/>
+      </w:pPr>
+      <w:rPr>
+        <w:rFonts w:ascii="Wingdings" w:hAnsi="Wingdings" w:hint="default"/>
+        <w:sz w:val="20"/>
+      </w:rPr>
+    </w:lvl>
+    <w:lvl w:ilvl="7" w:tentative="1">
+      <w:start w:val="1"/>
+      <w:numFmt w:val="bullet"/>
+      <w:lvlText w:val=""/>
+      <w:lvlJc w:val="left"/>
+      <w:pPr>
+        <w:tabs>
+          <w:tab w:val="num" w:pos="5760"/>
+        </w:tabs>
+        <w:ind w:left="5760" w:hanging="360"/>
+      </w:pPr>
+      <w:rPr>
+        <w:rFonts w:ascii="Wingdings" w:hAnsi="Wingdings" w:hint="default"/>
+        <w:sz w:val="20"/>
+      </w:rPr>
+    </w:lvl>
+    <w:lvl w:ilvl="8" w:tentative="1">
+      <w:start w:val="1"/>
+      <w:numFmt w:val="bullet"/>
+      <w:lvlText w:val=""/>
+      <w:lvlJc w:val="left"/>
+      <w:pPr>
+        <w:tabs>
+          <w:tab w:val="num" w:pos="6480"/>
+        </w:tabs>
+        <w:ind w:left="6480" w:hanging="360"/>
+      </w:pPr>
+      <w:rPr>
+        <w:rFonts w:ascii="Wingdings" w:hAnsi="Wingdings" w:hint="default"/>
+        <w:sz w:val="20"/>
+      </w:rPr>
+    </w:lvl>
+  </w:abstractNum>
+  <w:abstractNum w:abstractNumId="3" w15:restartNumberingAfterBreak="0">
+    <w:nsid w:val="35BE6860"/>
+    <w:multiLevelType w:val="multilevel"/>
+    <w:tmpl w:val="14BAA79A"/>
+    <w:lvl w:ilvl="0">
+      <w:start w:val="1"/>
+      <w:numFmt w:val="bullet"/>
+      <w:lvlText w:val=""/>
+      <w:lvlJc w:val="left"/>
+      <w:pPr>
+        <w:tabs>
+          <w:tab w:val="num" w:pos="720"/>
+        </w:tabs>
+        <w:ind w:left="720" w:hanging="360"/>
+      </w:pPr>
+      <w:rPr>
+        <w:rFonts w:ascii="Symbol" w:hAnsi="Symbol" w:hint="default"/>
+        <w:sz w:val="20"/>
+      </w:rPr>
+    </w:lvl>
+    <w:lvl w:ilvl="1" w:tentative="1">
+      <w:start w:val="1"/>
+      <w:numFmt w:val="bullet"/>
+      <w:lvlText w:val="o"/>
+      <w:lvlJc w:val="left"/>
+      <w:pPr>
+        <w:tabs>
+          <w:tab w:val="num" w:pos="1440"/>
+        </w:tabs>
+        <w:ind w:left="1440" w:hanging="360"/>
+      </w:pPr>
+      <w:rPr>
+        <w:rFonts w:ascii="Courier New" w:hAnsi="Courier New" w:hint="default"/>
+        <w:sz w:val="20"/>
+      </w:rPr>
+    </w:lvl>
+    <w:lvl w:ilvl="2" w:tentative="1">
+      <w:start w:val="1"/>
+      <w:numFmt w:val="bullet"/>
+      <w:lvlText w:val=""/>
+      <w:lvlJc w:val="left"/>
+      <w:pPr>
+        <w:tabs>
+          <w:tab w:val="num" w:pos="2160"/>
+        </w:tabs>
+        <w:ind w:left="2160" w:hanging="360"/>
+      </w:pPr>
+      <w:rPr>
+        <w:rFonts w:ascii="Wingdings" w:hAnsi="Wingdings" w:hint="default"/>
+        <w:sz w:val="20"/>
+      </w:rPr>
+    </w:lvl>
+    <w:lvl w:ilvl="3" w:tentative="1">
+      <w:start w:val="1"/>
+      <w:numFmt w:val="bullet"/>
+      <w:lvlText w:val=""/>
+      <w:lvlJc w:val="left"/>
+      <w:pPr>
+        <w:tabs>
+          <w:tab w:val="num" w:pos="2880"/>
+        </w:tabs>
+        <w:ind w:left="2880" w:hanging="360"/>
+      </w:pPr>
+      <w:rPr>
+        <w:rFonts w:ascii="Wingdings" w:hAnsi="Wingdings" w:hint="default"/>
+        <w:sz w:val="20"/>
+      </w:rPr>
+    </w:lvl>
+    <w:lvl w:ilvl="4" w:tentative="1">
+      <w:start w:val="1"/>
+      <w:numFmt w:val="bullet"/>
+      <w:lvlText w:val=""/>
+      <w:lvlJc w:val="left"/>
+      <w:pPr>
+        <w:tabs>
+          <w:tab w:val="num" w:pos="3600"/>
+        </w:tabs>
+        <w:ind w:left="3600" w:hanging="360"/>
+      </w:pPr>
+      <w:rPr>
+        <w:rFonts w:ascii="Wingdings" w:hAnsi="Wingdings" w:hint="default"/>
+        <w:sz w:val="20"/>
+      </w:rPr>
+    </w:lvl>
+    <w:lvl w:ilvl="5" w:tentative="1">
+      <w:start w:val="1"/>
+      <w:numFmt w:val="bullet"/>
+      <w:lvlText w:val=""/>
+      <w:lvlJc w:val="left"/>
+      <w:pPr>
+        <w:tabs>
+          <w:tab w:val="num" w:pos="4320"/>
+        </w:tabs>
+        <w:ind w:left="4320" w:hanging="360"/>
+      </w:pPr>
+      <w:rPr>
+        <w:rFonts w:ascii="Wingdings" w:hAnsi="Wingdings" w:hint="default"/>
+        <w:sz w:val="20"/>
+      </w:rPr>
+    </w:lvl>
+    <w:lvl w:ilvl="6" w:tentative="1">
+      <w:start w:val="1"/>
+      <w:numFmt w:val="bullet"/>
+      <w:lvlText w:val=""/>
+      <w:lvlJc w:val="left"/>
+      <w:pPr>
+        <w:tabs>
+          <w:tab w:val="num" w:pos="5040"/>
+        </w:tabs>
+        <w:ind w:left="5040" w:hanging="360"/>
+      </w:pPr>
+      <w:rPr>
+        <w:rFonts w:ascii="Wingdings" w:hAnsi="Wingdings" w:hint="default"/>
+        <w:sz w:val="20"/>
+      </w:rPr>
+    </w:lvl>
+    <w:lvl w:ilvl="7" w:tentative="1">
+      <w:start w:val="1"/>
+      <w:numFmt w:val="bullet"/>
+      <w:lvlText w:val=""/>
+      <w:lvlJc w:val="left"/>
+      <w:pPr>
+        <w:tabs>
+          <w:tab w:val="num" w:pos="5760"/>
+        </w:tabs>
+        <w:ind w:left="5760" w:hanging="360"/>
+      </w:pPr>
+      <w:rPr>
+        <w:rFonts w:ascii="Wingdings" w:hAnsi="Wingdings" w:hint="default"/>
+        <w:sz w:val="20"/>
+      </w:rPr>
+    </w:lvl>
+    <w:lvl w:ilvl="8" w:tentative="1">
+      <w:start w:val="1"/>
+      <w:numFmt w:val="bullet"/>
+      <w:lvlText w:val=""/>
+      <w:lvlJc w:val="left"/>
+      <w:pPr>
+        <w:tabs>
+          <w:tab w:val="num" w:pos="6480"/>
+        </w:tabs>
+        <w:ind w:left="6480" w:hanging="360"/>
+      </w:pPr>
+      <w:rPr>
+        <w:rFonts w:ascii="Wingdings" w:hAnsi="Wingdings" w:hint="default"/>
+        <w:sz w:val="20"/>
+      </w:rPr>
+    </w:lvl>
+  </w:abstractNum>
+  <w:abstractNum w:abstractNumId="4" w15:restartNumberingAfterBreak="0">
+    <w:nsid w:val="545A43A6"/>
+    <w:multiLevelType w:val="hybridMultilevel"/>
+    <w:tmpl w:val="637AB56C"/>
+    <w:lvl w:ilvl="0" w:tplc="F39EB68A">
+      <w:start w:val="1"/>
+      <w:numFmt w:val="decimal"/>
+      <w:lvlText w:val="%1."/>
+      <w:lvlJc w:val="left"/>
+      <w:pPr>
+        <w:ind w:left="720" w:hanging="360"/>
+      </w:pPr>
+      <w:rPr>
+        <w:rFonts w:hint="default"/>
+      </w:rPr>
+    </w:lvl>
+    <w:lvl w:ilvl="1" w:tplc="041F0019" w:tentative="1">
+      <w:start w:val="1"/>
+      <w:numFmt w:val="lowerLetter"/>
+      <w:lvlText w:val="%2."/>
+      <w:lvlJc w:val="left"/>
+      <w:pPr>
+        <w:ind w:left="1440" w:hanging="360"/>
+      </w:pPr>
+    </w:lvl>
+    <w:lvl w:ilvl="2" w:tplc="041F001B" w:tentative="1">
+      <w:start w:val="1"/>
+      <w:numFmt w:val="lowerRoman"/>
+      <w:lvlText w:val="%3."/>
+      <w:lvlJc w:val="right"/>
+      <w:pPr>
+        <w:ind w:left="2160" w:hanging="180"/>
+      </w:pPr>
+    </w:lvl>
+    <w:lvl w:ilvl="3" w:tplc="041F000F" w:tentative="1">
+      <w:start w:val="1"/>
+      <w:numFmt w:val="decimal"/>
+      <w:lvlText w:val="%4."/>
+      <w:lvlJc w:val="left"/>
+      <w:pPr>
+        <w:ind w:left="2880" w:hanging="360"/>
+      </w:pPr>
+    </w:lvl>
+    <w:lvl w:ilvl="4" w:tplc="041F0019" w:tentative="1">
+      <w:start w:val="1"/>
+      <w:numFmt w:val="lowerLetter"/>
+      <w:lvlText w:val="%5."/>
+      <w:lvlJc w:val="left"/>
+      <w:pPr>
+        <w:ind w:left="3600" w:hanging="360"/>
+      </w:pPr>
+    </w:lvl>
+    <w:lvl w:ilvl="5" w:tplc="041F001B" w:tentative="1">
+      <w:start w:val="1"/>
+      <w:numFmt w:val="lowerRoman"/>
+      <w:lvlText w:val="%6."/>
+      <w:lvlJc w:val="right"/>
+      <w:pPr>
+        <w:ind w:left="4320" w:hanging="180"/>
+      </w:pPr>
+    </w:lvl>
+    <w:lvl w:ilvl="6" w:tplc="041F000F" w:tentative="1">
+      <w:start w:val="1"/>
+      <w:numFmt w:val="decimal"/>
+      <w:lvlText w:val="%7."/>
+      <w:lvlJc w:val="left"/>
+      <w:pPr>
+        <w:ind w:left="5040" w:hanging="360"/>
+      </w:pPr>
+    </w:lvl>
+    <w:lvl w:ilvl="7" w:tplc="041F0019" w:tentative="1">
+      <w:start w:val="1"/>
+      <w:numFmt w:val="lowerLetter"/>
+      <w:lvlText w:val="%8."/>
+      <w:lvlJc w:val="left"/>
+      <w:pPr>
+        <w:ind w:left="5760" w:hanging="360"/>
+      </w:pPr>
+    </w:lvl>
+    <w:lvl w:ilvl="8" w:tplc="041F001B" w:tentative="1">
+      <w:start w:val="1"/>
+      <w:numFmt w:val="lowerRoman"/>
+      <w:lvlText w:val="%9."/>
+      <w:lvlJc w:val="right"/>
+      <w:pPr>
+        <w:ind w:left="6480" w:hanging="180"/>
+      </w:pPr>
+    </w:lvl>
+  </w:abstractNum>
+  <w:abstractNum w:abstractNumId="5" w15:restartNumberingAfterBreak="0">
+    <w:nsid w:val="75EA59A3"/>
+    <w:multiLevelType w:val="hybridMultilevel"/>
+    <w:tmpl w:val="8F58B5AA"/>
+    <w:lvl w:ilvl="0" w:tplc="2D52EF94">
+      <w:start w:val="1"/>
+      <w:numFmt w:val="decimal"/>
+      <w:lvlText w:val="%1."/>
+      <w:lvlJc w:val="left"/>
+      <w:pPr>
+        <w:ind w:left="720" w:hanging="360"/>
+      </w:pPr>
+      <w:rPr>
+        <w:rFonts w:hint="default"/>
+      </w:rPr>
+    </w:lvl>
+    <w:lvl w:ilvl="1" w:tplc="041F0019" w:tentative="1">
+      <w:start w:val="1"/>
+      <w:numFmt w:val="lowerLetter"/>
+      <w:lvlText w:val="%2."/>
+      <w:lvlJc w:val="left"/>
+      <w:pPr>
+        <w:ind w:left="1440" w:hanging="360"/>
+      </w:pPr>
+    </w:lvl>
+    <w:lvl w:ilvl="2" w:tplc="041F001B" w:tentative="1">
+      <w:start w:val="1"/>
+      <w:numFmt w:val="lowerRoman"/>
+      <w:lvlText w:val="%3."/>
+      <w:lvlJc w:val="right"/>
+      <w:pPr>
+        <w:ind w:left="2160" w:hanging="180"/>
+      </w:pPr>
+    </w:lvl>
+    <w:lvl w:ilvl="3" w:tplc="041F000F" w:tentative="1">
+      <w:start w:val="1"/>
+      <w:numFmt w:val="decimal"/>
+      <w:lvlText w:val="%4."/>
+      <w:lvlJc w:val="left"/>
+      <w:pPr>
+        <w:ind w:left="2880" w:hanging="360"/>
+      </w:pPr>
+    </w:lvl>
+    <w:lvl w:ilvl="4" w:tplc="041F0019" w:tentative="1">
+      <w:start w:val="1"/>
+      <w:numFmt w:val="lowerLetter"/>
+      <w:lvlText w:val="%5."/>
+      <w:lvlJc w:val="left"/>
+      <w:pPr>
+        <w:ind w:left="3600" w:hanging="360"/>
+      </w:pPr>
+    </w:lvl>
+    <w:lvl w:ilvl="5" w:tplc="041F001B" w:tentative="1">
+      <w:start w:val="1"/>
+      <w:numFmt w:val="lowerRoman"/>
+      <w:lvlText w:val="%6."/>
+      <w:lvlJc w:val="right"/>
+      <w:pPr>
+        <w:ind w:left="4320" w:hanging="180"/>
+      </w:pPr>
+    </w:lvl>
+    <w:lvl w:ilvl="6" w:tplc="041F000F" w:tentative="1">
+      <w:start w:val="1"/>
+      <w:numFmt w:val="decimal"/>
+      <w:lvlText w:val="%7."/>
+      <w:lvlJc w:val="left"/>
+      <w:pPr>
+        <w:ind w:left="5040" w:hanging="360"/>
+      </w:pPr>
+    </w:lvl>
+    <w:lvl w:ilvl="7" w:tplc="041F0019" w:tentative="1">
+      <w:start w:val="1"/>
+      <w:numFmt w:val="lowerLetter"/>
+      <w:lvlText w:val="%8."/>
+      <w:lvlJc w:val="left"/>
+      <w:pPr>
+        <w:ind w:left="5760" w:hanging="360"/>
+      </w:pPr>
+    </w:lvl>
+    <w:lvl w:ilvl="8" w:tplc="041F001B" w:tentative="1">
+      <w:start w:val="1"/>
+      <w:numFmt w:val="lowerRoman"/>
+      <w:lvlText w:val="%9."/>
+      <w:lvlJc w:val="right"/>
+      <w:pPr>
+        <w:ind w:left="6480" w:hanging="180"/>
+      </w:pPr>
+    </w:lvl>
+  </w:abstractNum>
+  <w:num w:numId="1" w16cid:durableId="532958520">
+    <w:abstractNumId w:val="5"/>
+  </w:num>
+  <w:num w:numId="2" w16cid:durableId="1299186628">
+    <w:abstractNumId w:val="1"/>
+  </w:num>
+  <w:num w:numId="3" w16cid:durableId="401562390">
+    <w:abstractNumId w:val="3"/>
+  </w:num>
+  <w:num w:numId="4" w16cid:durableId="203834575">
+    <w:abstractNumId w:val="4"/>
+  </w:num>
+  <w:num w:numId="5" w16cid:durableId="1933275676">
+    <w:abstractNumId w:val="2"/>
+  </w:num>
+  <w:num w:numId="6" w16cid:durableId="595594640">
+    <w:abstractNumId w:val="0"/>
+  </w:num>
+</w:numbering>
 </file>
 
 <file path=word/styles.xml><?xml version="1.0" encoding="utf-8"?>
@@ -412,6 +2385,26 @@
     <w:name w:val="Normal"/>
     <w:qFormat/>
   </w:style>
+  <w:style w:type="paragraph" w:styleId="Heading2">
+    <w:name w:val="heading 2"/>
+    <w:basedOn w:val="Normal"/>
+    <w:link w:val="Heading2Char"/>
+    <w:uiPriority w:val="9"/>
+    <w:qFormat/>
+    <w:rsid w:val="00BC3E61"/>
+    <w:pPr>
+      <w:spacing w:before="100" w:beforeAutospacing="1" w:after="100" w:afterAutospacing="1" w:line="240" w:lineRule="auto"/>
+      <w:outlineLvl w:val="1"/>
+    </w:pPr>
+    <w:rPr>
+      <w:rFonts w:ascii="Times New Roman" w:eastAsia="Times New Roman" w:hAnsi="Times New Roman" w:cs="Times New Roman"/>
+      <w:b/>
+      <w:bCs/>
+      <w:sz w:val="36"/>
+      <w:szCs w:val="36"/>
+      <w:lang w:eastAsia="tr-TR"/>
+    </w:rPr>
+  </w:style>
   <w:style w:type="character" w:default="1" w:styleId="DefaultParagraphFont">
     <w:name w:val="Default Paragraph Font"/>
     <w:uiPriority w:val="1"/>
@@ -438,6 +2431,66 @@
     <w:uiPriority w:val="99"/>
     <w:semiHidden/>
     <w:unhideWhenUsed/>
+  </w:style>
+  <w:style w:type="paragraph" w:styleId="NormalWeb">
+    <w:name w:val="Normal (Web)"/>
+    <w:basedOn w:val="Normal"/>
+    <w:uiPriority w:val="99"/>
+    <w:semiHidden/>
+    <w:unhideWhenUsed/>
+    <w:rsid w:val="00B8352C"/>
+    <w:pPr>
+      <w:spacing w:before="100" w:beforeAutospacing="1" w:after="100" w:afterAutospacing="1" w:line="240" w:lineRule="auto"/>
+    </w:pPr>
+    <w:rPr>
+      <w:rFonts w:ascii="Times New Roman" w:eastAsia="Times New Roman" w:hAnsi="Times New Roman" w:cs="Times New Roman"/>
+      <w:sz w:val="24"/>
+      <w:szCs w:val="24"/>
+      <w:lang w:eastAsia="tr-TR"/>
+    </w:rPr>
+  </w:style>
+  <w:style w:type="character" w:customStyle="1" w:styleId="apple-tab-span">
+    <w:name w:val="apple-tab-span"/>
+    <w:basedOn w:val="DefaultParagraphFont"/>
+    <w:rsid w:val="00B8352C"/>
+  </w:style>
+  <w:style w:type="paragraph" w:styleId="ListParagraph">
+    <w:name w:val="List Paragraph"/>
+    <w:basedOn w:val="Normal"/>
+    <w:uiPriority w:val="34"/>
+    <w:qFormat/>
+    <w:rsid w:val="00B8352C"/>
+    <w:pPr>
+      <w:ind w:left="720"/>
+      <w:contextualSpacing/>
+    </w:pPr>
+  </w:style>
+  <w:style w:type="character" w:customStyle="1" w:styleId="Heading2Char">
+    <w:name w:val="Heading 2 Char"/>
+    <w:basedOn w:val="DefaultParagraphFont"/>
+    <w:link w:val="Heading2"/>
+    <w:uiPriority w:val="9"/>
+    <w:rsid w:val="00BC3E61"/>
+    <w:rPr>
+      <w:rFonts w:ascii="Times New Roman" w:eastAsia="Times New Roman" w:hAnsi="Times New Roman" w:cs="Times New Roman"/>
+      <w:b/>
+      <w:bCs/>
+      <w:sz w:val="36"/>
+      <w:szCs w:val="36"/>
+      <w:lang w:eastAsia="tr-TR"/>
+    </w:rPr>
+  </w:style>
+  <w:style w:type="character" w:styleId="Hyperlink">
+    <w:name w:val="Hyperlink"/>
+    <w:basedOn w:val="DefaultParagraphFont"/>
+    <w:uiPriority w:val="99"/>
+    <w:semiHidden/>
+    <w:unhideWhenUsed/>
+    <w:rsid w:val="00A6092D"/>
+    <w:rPr>
+      <w:color w:val="0000FF"/>
+      <w:u w:val="single"/>
+    </w:rPr>
   </w:style>
 </w:styles>
 </file>

</xml_diff>

<commit_message>
add dynamic models - sequence diagrams
</commit_message>
<xml_diff>
--- a/2-Project Analysis Report.docx
+++ b/2-Project Analysis Report.docx
@@ -38,27 +38,7 @@
           <w:szCs w:val="24"/>
           <w:lang w:val="en-US"/>
         </w:rPr>
-        <w:t xml:space="preserve">Today, psychological treatments are still very popular, people may need these therapies because of their nature. In these therapies, sometimes the therapists cannot analyze the client well </w:t>
-      </w:r>
-      <w:proofErr w:type="gramStart"/>
-      <w:r>
-        <w:rPr>
-          <w:rFonts w:ascii="Times New Roman" w:hAnsi="Times New Roman" w:cs="Times New Roman"/>
-          <w:sz w:val="24"/>
-          <w:szCs w:val="24"/>
-          <w:lang w:val="en-US"/>
-        </w:rPr>
-        <w:t>enough</w:t>
-      </w:r>
-      <w:proofErr w:type="gramEnd"/>
-      <w:r>
-        <w:rPr>
-          <w:rFonts w:ascii="Times New Roman" w:hAnsi="Times New Roman" w:cs="Times New Roman"/>
-          <w:sz w:val="24"/>
-          <w:szCs w:val="24"/>
-          <w:lang w:val="en-US"/>
-        </w:rPr>
-        <w:t xml:space="preserve"> and the duration of the therapy may be longer. Today, digitalization also contributes to every aspect of our lives. We are developing a project, thinking that applying this digitalization in the field of health will make people's lives better. MAI Therapist is a Project designed to help Psychologists analyze therapy sessions. Therapists will use this app in their clinics. When using the MAI Therapist, therapists will have an analysis of how the client is feeling in a particular conversation. These feelings can be happiness, tension, anxiety, anger, calmness, feeling peaceful. To report these feelings, we will use a video camera to record the session and artificial intelligence that analyzes the client's emotions, gestures, facial expressions and tone of voice. At the end of the session, the therapist will have an analysis result that includes dialogues. Therapists can improve their approach by comparing their analysis with the MAI Therapist analysis with the help of frontend and backend development tools and see if there is a point they missed.</w:t>
+        <w:t>Today, psychological treatments are still very popular, people may need these therapies because of their nature. In these therapies, sometimes the therapists cannot analyze the client well enough and the duration of the therapy may be longer. Today, digitalization also contributes to every aspect of our lives. We are developing a project, thinking that applying this digitalization in the field of health will make people's lives better. MAI Therapist is a Project designed to help Psychologists analyze therapy sessions. Therapists will use this app in their clinics. When using the MAI Therapist, therapists will have an analysis of how the client is feeling in a particular conversation. These feelings can be happiness, tension, anxiety, anger, calmness, feeling peaceful. To report these feelings, we will use a video camera to record the session and artificial intelligence that analyzes the client's emotions, gestures, facial expressions and tone of voice. At the end of the session, the therapist will have an analysis result that includes dialogues. Therapists can improve their approach by comparing their analysis with the MAI Therapist analysis with the help of frontend and backend development tools and see if there is a point they missed.</w:t>
       </w:r>
     </w:p>
     <w:p>
@@ -96,27 +76,7 @@
           <w:szCs w:val="24"/>
           <w:lang w:val="en-US"/>
         </w:rPr>
-        <w:t xml:space="preserve">First of all, let's talk about the theoretical aspects of our system, we have a </w:t>
-      </w:r>
-      <w:proofErr w:type="gramStart"/>
-      <w:r>
-        <w:rPr>
-          <w:rFonts w:ascii="Times New Roman" w:hAnsi="Times New Roman" w:cs="Times New Roman"/>
-          <w:sz w:val="24"/>
-          <w:szCs w:val="24"/>
-          <w:lang w:val="en-US"/>
-        </w:rPr>
-        <w:t>therapist</w:t>
-      </w:r>
-      <w:proofErr w:type="gramEnd"/>
-      <w:r>
-        <w:rPr>
-          <w:rFonts w:ascii="Times New Roman" w:hAnsi="Times New Roman" w:cs="Times New Roman"/>
-          <w:sz w:val="24"/>
-          <w:szCs w:val="24"/>
-          <w:lang w:val="en-US"/>
-        </w:rPr>
-        <w:t xml:space="preserve"> and a client will come today. Our therapist has set up his system for the MAI Therapist, and the therapy session will begin when his client arrives.</w:t>
+        <w:t>First of all, let's talk about the theoretical aspects of our system, we have a therapist and a client will come today. Our therapist has set up his system for the MAI Therapist, and the therapy session will begin when his client arrives.</w:t>
       </w:r>
       <w:r>
         <w:rPr>
@@ -188,27 +148,7 @@
           <w:szCs w:val="24"/>
           <w:lang w:val="en-US"/>
         </w:rPr>
-        <w:t xml:space="preserve">will go over </w:t>
-      </w:r>
-      <w:proofErr w:type="gramStart"/>
-      <w:r>
-        <w:rPr>
-          <w:rFonts w:ascii="Times New Roman" w:hAnsi="Times New Roman" w:cs="Times New Roman"/>
-          <w:sz w:val="24"/>
-          <w:szCs w:val="24"/>
-          <w:lang w:val="en-US"/>
-        </w:rPr>
-        <w:t>his</w:t>
-      </w:r>
-      <w:proofErr w:type="gramEnd"/>
-      <w:r>
-        <w:rPr>
-          <w:rFonts w:ascii="Times New Roman" w:hAnsi="Times New Roman" w:cs="Times New Roman"/>
-          <w:sz w:val="24"/>
-          <w:szCs w:val="24"/>
-          <w:lang w:val="en-US"/>
-        </w:rPr>
-        <w:t xml:space="preserve"> own analysis and will also review the analysis of the MAI Therapist system whenever </w:t>
+        <w:t xml:space="preserve">will go over his own analysis and will also review the analysis of the MAI Therapist system whenever </w:t>
       </w:r>
       <w:r>
         <w:rPr>
@@ -226,17 +166,7 @@
           <w:szCs w:val="24"/>
           <w:lang w:val="en-US"/>
         </w:rPr>
-        <w:t xml:space="preserve"> need it. The client will seek and find answers to questions such as how </w:t>
-      </w:r>
-      <w:proofErr w:type="gramStart"/>
-      <w:r>
-        <w:rPr>
-          <w:rFonts w:ascii="Times New Roman" w:hAnsi="Times New Roman" w:cs="Times New Roman"/>
-          <w:sz w:val="24"/>
-          <w:szCs w:val="24"/>
-          <w:lang w:val="en-US"/>
-        </w:rPr>
-        <w:t xml:space="preserve">did </w:t>
+        <w:t xml:space="preserve"> need it. The client will seek and find answers to questions such as how did </w:t>
       </w:r>
       <w:r>
         <w:rPr>
@@ -254,17 +184,7 @@
           <w:szCs w:val="24"/>
           <w:lang w:val="en-US"/>
         </w:rPr>
-        <w:t>react</w:t>
-      </w:r>
-      <w:proofErr w:type="gramEnd"/>
-      <w:r>
-        <w:rPr>
-          <w:rFonts w:ascii="Times New Roman" w:hAnsi="Times New Roman" w:cs="Times New Roman"/>
-          <w:sz w:val="24"/>
-          <w:szCs w:val="24"/>
-          <w:lang w:val="en-US"/>
-        </w:rPr>
-        <w:t xml:space="preserve"> to which question, what answer did </w:t>
+        <w:t xml:space="preserve">react to which question, what answer did </w:t>
       </w:r>
       <w:r>
         <w:rPr>
@@ -319,47 +239,7 @@
           <w:szCs w:val="24"/>
           <w:lang w:val="en-US"/>
         </w:rPr>
-        <w:t xml:space="preserve">If we come to more technical systems, we will make the artificial intelligence program with the python scripting program. We will import the required libraries externally into our own project. We will develop an admin page for therapists using </w:t>
-      </w:r>
-      <w:proofErr w:type="spellStart"/>
-      <w:r>
-        <w:rPr>
-          <w:rFonts w:ascii="Times New Roman" w:hAnsi="Times New Roman" w:cs="Times New Roman"/>
-          <w:sz w:val="24"/>
-          <w:szCs w:val="24"/>
-          <w:lang w:val="en-US"/>
-        </w:rPr>
-        <w:t>VueJs</w:t>
-      </w:r>
-      <w:proofErr w:type="spellEnd"/>
-      <w:r>
-        <w:rPr>
-          <w:rFonts w:ascii="Times New Roman" w:hAnsi="Times New Roman" w:cs="Times New Roman"/>
-          <w:sz w:val="24"/>
-          <w:szCs w:val="24"/>
-          <w:lang w:val="en-US"/>
-        </w:rPr>
-        <w:t xml:space="preserve">, one of the </w:t>
-      </w:r>
-      <w:proofErr w:type="gramStart"/>
-      <w:r>
-        <w:rPr>
-          <w:rFonts w:ascii="Times New Roman" w:hAnsi="Times New Roman" w:cs="Times New Roman"/>
-          <w:sz w:val="24"/>
-          <w:szCs w:val="24"/>
-          <w:lang w:val="en-US"/>
-        </w:rPr>
-        <w:t>frontend</w:t>
-      </w:r>
-      <w:proofErr w:type="gramEnd"/>
-      <w:r>
-        <w:rPr>
-          <w:rFonts w:ascii="Times New Roman" w:hAnsi="Times New Roman" w:cs="Times New Roman"/>
-          <w:sz w:val="24"/>
-          <w:szCs w:val="24"/>
-          <w:lang w:val="en-US"/>
-        </w:rPr>
-        <w:t xml:space="preserve"> technologies. Here, the information of all the clients of that therapist will be registered in an encrypted manner, and only the therapist giving the therapy will be able to access this information. When video recording is stopped, we will store this video on a server. For this, we will use the Huawei Cloud Database Storage system. By storing it on a server, we will get rid of too much load on our local computer. We will also be able to use some systems provided by Huawei Cloud for future developments (speech to text, face recognition etc.).</w:t>
+        <w:t>If we come to more technical systems, we will make the artificial intelligence program with the python scripting program. We will import the required libraries externally into our own project. We will develop an admin page for therapists using VueJs, one of the frontend technologies. Here, the information of all the clients of that therapist will be registered in an encrypted manner, and only the therapist giving the therapy will be able to access this information. When video recording is stopped, we will store this video on a server. For this, we will use the Huawei Cloud Database Storage system. By storing it on a server, we will get rid of too much load on our local computer. We will also be able to use some systems provided by Huawei Cloud for future developments (speech to text, face recognition etc.).</w:t>
       </w:r>
       <w:r>
         <w:rPr>
@@ -370,45 +250,14 @@
         </w:rPr>
         <w:t xml:space="preserve"> </w:t>
       </w:r>
-      <w:proofErr w:type="gramStart"/>
-      <w:r>
-        <w:rPr>
-          <w:rFonts w:ascii="Times New Roman" w:hAnsi="Times New Roman" w:cs="Times New Roman"/>
-          <w:sz w:val="24"/>
-          <w:szCs w:val="24"/>
-          <w:lang w:val="en-US"/>
-        </w:rPr>
-        <w:t>Again</w:t>
-      </w:r>
-      <w:proofErr w:type="gramEnd"/>
-      <w:r>
-        <w:rPr>
-          <w:rFonts w:ascii="Times New Roman" w:hAnsi="Times New Roman" w:cs="Times New Roman"/>
-          <w:sz w:val="24"/>
-          <w:szCs w:val="24"/>
-          <w:lang w:val="en-US"/>
-        </w:rPr>
-        <w:t xml:space="preserve"> in this interface, the therapists will see the analysis of the video they uploaded in detail and will take their notes. When the therapists are finished, they will log out of their account in the interface. In this way, therapists will be able to log in from their personal accounts whenever they want and review their clients' information and </w:t>
-      </w:r>
-      <w:proofErr w:type="gramStart"/>
-      <w:r>
-        <w:rPr>
-          <w:rFonts w:ascii="Times New Roman" w:hAnsi="Times New Roman" w:cs="Times New Roman"/>
-          <w:sz w:val="24"/>
-          <w:szCs w:val="24"/>
-          <w:lang w:val="en-US"/>
-        </w:rPr>
-        <w:t>analyzes</w:t>
-      </w:r>
-      <w:proofErr w:type="gramEnd"/>
-      <w:r>
-        <w:rPr>
-          <w:rFonts w:ascii="Times New Roman" w:hAnsi="Times New Roman" w:cs="Times New Roman"/>
-          <w:sz w:val="24"/>
-          <w:szCs w:val="24"/>
-          <w:lang w:val="en-US"/>
-        </w:rPr>
-        <w:t xml:space="preserve"> again.</w:t>
+      <w:r>
+        <w:rPr>
+          <w:rFonts w:ascii="Times New Roman" w:hAnsi="Times New Roman" w:cs="Times New Roman"/>
+          <w:sz w:val="24"/>
+          <w:szCs w:val="24"/>
+          <w:lang w:val="en-US"/>
+        </w:rPr>
+        <w:t>Again in this interface, the therapists will see the analysis of the video they uploaded in detail and will take their notes. When the therapists are finished, they will log out of their account in the interface. In this way, therapists will be able to log in from their personal accounts whenever they want and review their clients' information and analyzes again.</w:t>
       </w:r>
       <w:r>
         <w:t xml:space="preserve"> </w:t>
@@ -420,27 +269,7 @@
           <w:szCs w:val="24"/>
           <w:lang w:val="en-US"/>
         </w:rPr>
-        <w:t xml:space="preserve">We will use microservices for the backend service. We will use </w:t>
-      </w:r>
-      <w:proofErr w:type="spellStart"/>
-      <w:r>
-        <w:rPr>
-          <w:rFonts w:ascii="Times New Roman" w:hAnsi="Times New Roman" w:cs="Times New Roman"/>
-          <w:sz w:val="24"/>
-          <w:szCs w:val="24"/>
-          <w:lang w:val="en-US"/>
-        </w:rPr>
-        <w:t>RestAPI</w:t>
-      </w:r>
-      <w:proofErr w:type="spellEnd"/>
-      <w:r>
-        <w:rPr>
-          <w:rFonts w:ascii="Times New Roman" w:hAnsi="Times New Roman" w:cs="Times New Roman"/>
-          <w:sz w:val="24"/>
-          <w:szCs w:val="24"/>
-          <w:lang w:val="en-US"/>
-        </w:rPr>
-        <w:t xml:space="preserve"> for these as well, thanks to these services, therapists will be able to login, logout, create clients, and store client videos to the cloud.</w:t>
+        <w:t>We will use microservices for the backend service. We will use RestAPI for these as well, thanks to these services, therapists will be able to login, logout, create clients, and store client videos to the cloud.</w:t>
       </w:r>
     </w:p>
     <w:p>
@@ -1746,13 +1575,386 @@
           <w:lang w:val="en-US"/>
         </w:rPr>
       </w:pPr>
-      <w:r>
+    </w:p>
+    <w:p>
+      <w:pPr>
         <w:rPr>
           <w:rFonts w:ascii="Times New Roman" w:hAnsi="Times New Roman" w:cs="Times New Roman"/>
           <w:sz w:val="32"/>
           <w:szCs w:val="32"/>
           <w:lang w:val="en-US"/>
         </w:rPr>
+      </w:pPr>
+    </w:p>
+    <w:p>
+      <w:pPr>
+        <w:rPr>
+          <w:rFonts w:ascii="Times New Roman" w:hAnsi="Times New Roman" w:cs="Times New Roman"/>
+          <w:sz w:val="32"/>
+          <w:szCs w:val="32"/>
+          <w:lang w:val="en-US"/>
+        </w:rPr>
+      </w:pPr>
+    </w:p>
+    <w:p>
+      <w:pPr>
+        <w:rPr>
+          <w:rFonts w:ascii="Times New Roman" w:hAnsi="Times New Roman" w:cs="Times New Roman"/>
+          <w:sz w:val="32"/>
+          <w:szCs w:val="32"/>
+          <w:lang w:val="en-US"/>
+        </w:rPr>
+      </w:pPr>
+    </w:p>
+    <w:p>
+      <w:pPr>
+        <w:rPr>
+          <w:rFonts w:ascii="Times New Roman" w:hAnsi="Times New Roman" w:cs="Times New Roman"/>
+          <w:sz w:val="32"/>
+          <w:szCs w:val="32"/>
+          <w:lang w:val="en-US"/>
+        </w:rPr>
+      </w:pPr>
+    </w:p>
+    <w:p>
+      <w:pPr>
+        <w:rPr>
+          <w:rFonts w:ascii="Arial" w:hAnsi="Arial" w:cs="Arial"/>
+          <w:b/>
+          <w:bCs/>
+          <w:color w:val="000000"/>
+          <w:sz w:val="28"/>
+          <w:szCs w:val="28"/>
+          <w:shd w:val="clear" w:color="auto" w:fill="FFFFFF"/>
+        </w:rPr>
+      </w:pPr>
+      <w:r>
+        <w:rPr>
+          <w:rFonts w:ascii="Arial" w:hAnsi="Arial" w:cs="Arial"/>
+          <w:b/>
+          <w:bCs/>
+          <w:color w:val="000000"/>
+          <w:sz w:val="28"/>
+          <w:szCs w:val="28"/>
+          <w:shd w:val="clear" w:color="auto" w:fill="FFFFFF"/>
+        </w:rPr>
+        <w:lastRenderedPageBreak/>
+        <w:t>DYNAMIC MODELS</w:t>
+      </w:r>
+    </w:p>
+    <w:p>
+      <w:pPr>
+        <w:rPr>
+          <w:rFonts w:ascii="Arial" w:hAnsi="Arial" w:cs="Arial"/>
+          <w:color w:val="000000"/>
+          <w:sz w:val="28"/>
+          <w:szCs w:val="28"/>
+          <w:shd w:val="clear" w:color="auto" w:fill="FFFFFF"/>
+        </w:rPr>
+      </w:pPr>
+      <w:r>
+        <w:rPr>
+          <w:rFonts w:ascii="Arial" w:hAnsi="Arial" w:cs="Arial"/>
+          <w:color w:val="000000"/>
+          <w:sz w:val="28"/>
+          <w:szCs w:val="28"/>
+          <w:shd w:val="clear" w:color="auto" w:fill="FFFFFF"/>
+        </w:rPr>
+        <w:t>Sequence Diagrams</w:t>
+      </w:r>
+    </w:p>
+    <w:p>
+      <w:pPr>
+        <w:pStyle w:val="ListParagraph"/>
+        <w:numPr>
+          <w:ilvl w:val="0"/>
+          <w:numId w:val="7"/>
+        </w:numPr>
+        <w:rPr>
+          <w:rFonts w:ascii="Arial" w:hAnsi="Arial" w:cs="Arial"/>
+          <w:color w:val="000000"/>
+          <w:sz w:val="28"/>
+          <w:szCs w:val="28"/>
+          <w:shd w:val="clear" w:color="auto" w:fill="FFFFFF"/>
+        </w:rPr>
+      </w:pPr>
+      <w:r>
+        <w:rPr>
+          <w:rFonts w:ascii="Arial" w:hAnsi="Arial" w:cs="Arial"/>
+          <w:color w:val="000000"/>
+          <w:sz w:val="28"/>
+          <w:szCs w:val="28"/>
+          <w:shd w:val="clear" w:color="auto" w:fill="FFFFFF"/>
+        </w:rPr>
+        <w:t>Patient Related Sequence Diagram</w:t>
+      </w:r>
+    </w:p>
+    <w:p>
+      <w:pPr>
+        <w:rPr>
+          <w:rFonts w:ascii="Arial" w:hAnsi="Arial" w:cs="Arial"/>
+          <w:color w:val="000000"/>
+          <w:sz w:val="28"/>
+          <w:szCs w:val="28"/>
+          <w:shd w:val="clear" w:color="auto" w:fill="FFFFFF"/>
+        </w:rPr>
+      </w:pPr>
+      <w:r>
+        <w:rPr>
+          <w:rFonts w:ascii="Arial" w:hAnsi="Arial" w:cs="Arial"/>
+          <w:noProof/>
+          <w:color w:val="000000"/>
+          <w:sz w:val="28"/>
+          <w:szCs w:val="28"/>
+          <w:shd w:val="clear" w:color="auto" w:fill="FFFFFF"/>
+        </w:rPr>
+        <w:drawing>
+          <wp:anchor distT="0" distB="0" distL="114300" distR="114300" simplePos="0" relativeHeight="251658240" behindDoc="0" locked="0" layoutInCell="1" allowOverlap="1" wp14:anchorId="39E3B5EC" wp14:editId="3682742D">
+            <wp:simplePos x="0" y="0"/>
+            <wp:positionH relativeFrom="margin">
+              <wp:align>right</wp:align>
+            </wp:positionH>
+            <wp:positionV relativeFrom="paragraph">
+              <wp:posOffset>399358</wp:posOffset>
+            </wp:positionV>
+            <wp:extent cx="5733415" cy="6317615"/>
+            <wp:effectExtent l="0" t="0" r="635" b="6985"/>
+            <wp:wrapSquare wrapText="bothSides"/>
+            <wp:docPr id="1" name="Picture 1"/>
+            <wp:cNvGraphicFramePr>
+              <a:graphicFrameLocks xmlns:a="http://schemas.openxmlformats.org/drawingml/2006/main" noChangeAspect="1"/>
+            </wp:cNvGraphicFramePr>
+            <a:graphic xmlns:a="http://schemas.openxmlformats.org/drawingml/2006/main">
+              <a:graphicData uri="http://schemas.openxmlformats.org/drawingml/2006/picture">
+                <pic:pic xmlns:pic="http://schemas.openxmlformats.org/drawingml/2006/picture">
+                  <pic:nvPicPr>
+                    <pic:cNvPr id="0" name="Picture 1"/>
+                    <pic:cNvPicPr>
+                      <a:picLocks noChangeAspect="1" noChangeArrowheads="1"/>
+                    </pic:cNvPicPr>
+                  </pic:nvPicPr>
+                  <pic:blipFill>
+                    <a:blip r:embed="rId6">
+                      <a:extLst>
+                        <a:ext uri="{28A0092B-C50C-407E-A947-70E740481C1C}">
+                          <a14:useLocalDpi xmlns:a14="http://schemas.microsoft.com/office/drawing/2010/main" val="0"/>
+                        </a:ext>
+                      </a:extLst>
+                    </a:blip>
+                    <a:srcRect/>
+                    <a:stretch>
+                      <a:fillRect/>
+                    </a:stretch>
+                  </pic:blipFill>
+                  <pic:spPr bwMode="auto">
+                    <a:xfrm>
+                      <a:off x="0" y="0"/>
+                      <a:ext cx="5733415" cy="6317615"/>
+                    </a:xfrm>
+                    <a:prstGeom prst="rect">
+                      <a:avLst/>
+                    </a:prstGeom>
+                    <a:noFill/>
+                    <a:ln>
+                      <a:noFill/>
+                    </a:ln>
+                  </pic:spPr>
+                </pic:pic>
+              </a:graphicData>
+            </a:graphic>
+            <wp14:sizeRelH relativeFrom="margin">
+              <wp14:pctWidth>0</wp14:pctWidth>
+            </wp14:sizeRelH>
+            <wp14:sizeRelV relativeFrom="margin">
+              <wp14:pctHeight>0</wp14:pctHeight>
+            </wp14:sizeRelV>
+          </wp:anchor>
+        </w:drawing>
+      </w:r>
+    </w:p>
+    <w:p>
+      <w:pPr>
+        <w:rPr>
+          <w:rFonts w:ascii="Arial" w:hAnsi="Arial" w:cs="Arial"/>
+          <w:color w:val="000000"/>
+          <w:sz w:val="28"/>
+          <w:szCs w:val="28"/>
+          <w:shd w:val="clear" w:color="auto" w:fill="FFFFFF"/>
+        </w:rPr>
+      </w:pPr>
+    </w:p>
+    <w:p>
+      <w:pPr>
+        <w:rPr>
+          <w:rFonts w:ascii="Times New Roman" w:hAnsi="Times New Roman" w:cs="Times New Roman"/>
+          <w:sz w:val="40"/>
+          <w:szCs w:val="40"/>
+          <w:lang w:val="en-US"/>
+        </w:rPr>
+      </w:pPr>
+    </w:p>
+    <w:p>
+      <w:pPr>
+        <w:rPr>
+          <w:rFonts w:ascii="Times New Roman" w:hAnsi="Times New Roman" w:cs="Times New Roman"/>
+          <w:sz w:val="32"/>
+          <w:szCs w:val="32"/>
+          <w:lang w:val="en-US"/>
+        </w:rPr>
+      </w:pPr>
+    </w:p>
+    <w:p>
+      <w:pPr>
+        <w:rPr>
+          <w:rFonts w:ascii="Times New Roman" w:hAnsi="Times New Roman" w:cs="Times New Roman"/>
+          <w:sz w:val="32"/>
+          <w:szCs w:val="32"/>
+          <w:lang w:val="en-US"/>
+        </w:rPr>
+      </w:pPr>
+    </w:p>
+    <w:p>
+      <w:pPr>
+        <w:pStyle w:val="ListParagraph"/>
+        <w:numPr>
+          <w:ilvl w:val="0"/>
+          <w:numId w:val="7"/>
+        </w:numPr>
+        <w:rPr>
+          <w:rFonts w:ascii="Times New Roman" w:hAnsi="Times New Roman" w:cs="Times New Roman"/>
+          <w:sz w:val="28"/>
+          <w:szCs w:val="28"/>
+          <w:lang w:val="en-US"/>
+        </w:rPr>
+      </w:pPr>
+      <w:r>
+        <w:rPr>
+          <w:rFonts w:ascii="Times New Roman" w:hAnsi="Times New Roman" w:cs="Times New Roman"/>
+          <w:sz w:val="28"/>
+          <w:szCs w:val="28"/>
+          <w:lang w:val="en-US"/>
+        </w:rPr>
+        <w:t>Session Related Sequence Diagram</w:t>
+      </w:r>
+    </w:p>
+    <w:p>
+      <w:pPr>
+        <w:rPr>
+          <w:rFonts w:ascii="Times New Roman" w:hAnsi="Times New Roman" w:cs="Times New Roman"/>
+          <w:sz w:val="28"/>
+          <w:szCs w:val="28"/>
+          <w:lang w:val="en-US"/>
+        </w:rPr>
+      </w:pPr>
+      <w:r>
+        <w:rPr>
+          <w:rFonts w:ascii="Times New Roman" w:hAnsi="Times New Roman" w:cs="Times New Roman"/>
+          <w:noProof/>
+          <w:sz w:val="28"/>
+          <w:szCs w:val="28"/>
+          <w:lang w:val="en-US"/>
+        </w:rPr>
+        <w:drawing>
+          <wp:anchor distT="0" distB="0" distL="114300" distR="114300" simplePos="0" relativeHeight="251659264" behindDoc="0" locked="0" layoutInCell="1" allowOverlap="1" wp14:anchorId="179D4EEE" wp14:editId="659304B7">
+            <wp:simplePos x="0" y="0"/>
+            <wp:positionH relativeFrom="margin">
+              <wp:align>left</wp:align>
+            </wp:positionH>
+            <wp:positionV relativeFrom="paragraph">
+              <wp:posOffset>335915</wp:posOffset>
+            </wp:positionV>
+            <wp:extent cx="5723255" cy="7092950"/>
+            <wp:effectExtent l="0" t="0" r="0" b="0"/>
+            <wp:wrapSquare wrapText="bothSides"/>
+            <wp:docPr id="2" name="Picture 2"/>
+            <wp:cNvGraphicFramePr>
+              <a:graphicFrameLocks xmlns:a="http://schemas.openxmlformats.org/drawingml/2006/main" noChangeAspect="1"/>
+            </wp:cNvGraphicFramePr>
+            <a:graphic xmlns:a="http://schemas.openxmlformats.org/drawingml/2006/main">
+              <a:graphicData uri="http://schemas.openxmlformats.org/drawingml/2006/picture">
+                <pic:pic xmlns:pic="http://schemas.openxmlformats.org/drawingml/2006/picture">
+                  <pic:nvPicPr>
+                    <pic:cNvPr id="0" name="Picture 2"/>
+                    <pic:cNvPicPr>
+                      <a:picLocks noChangeAspect="1" noChangeArrowheads="1"/>
+                    </pic:cNvPicPr>
+                  </pic:nvPicPr>
+                  <pic:blipFill>
+                    <a:blip r:embed="rId7">
+                      <a:extLst>
+                        <a:ext uri="{28A0092B-C50C-407E-A947-70E740481C1C}">
+                          <a14:useLocalDpi xmlns:a14="http://schemas.microsoft.com/office/drawing/2010/main" val="0"/>
+                        </a:ext>
+                      </a:extLst>
+                    </a:blip>
+                    <a:srcRect/>
+                    <a:stretch>
+                      <a:fillRect/>
+                    </a:stretch>
+                  </pic:blipFill>
+                  <pic:spPr bwMode="auto">
+                    <a:xfrm>
+                      <a:off x="0" y="0"/>
+                      <a:ext cx="5723255" cy="7092950"/>
+                    </a:xfrm>
+                    <a:prstGeom prst="rect">
+                      <a:avLst/>
+                    </a:prstGeom>
+                    <a:noFill/>
+                    <a:ln>
+                      <a:noFill/>
+                    </a:ln>
+                  </pic:spPr>
+                </pic:pic>
+              </a:graphicData>
+            </a:graphic>
+            <wp14:sizeRelH relativeFrom="margin">
+              <wp14:pctWidth>0</wp14:pctWidth>
+            </wp14:sizeRelH>
+            <wp14:sizeRelV relativeFrom="margin">
+              <wp14:pctHeight>0</wp14:pctHeight>
+            </wp14:sizeRelV>
+          </wp:anchor>
+        </w:drawing>
+      </w:r>
+    </w:p>
+    <w:p>
+      <w:pPr>
+        <w:rPr>
+          <w:rFonts w:ascii="Times New Roman" w:hAnsi="Times New Roman" w:cs="Times New Roman"/>
+          <w:sz w:val="28"/>
+          <w:szCs w:val="28"/>
+          <w:lang w:val="en-US"/>
+        </w:rPr>
+      </w:pPr>
+    </w:p>
+    <w:p>
+      <w:pPr>
+        <w:rPr>
+          <w:rFonts w:ascii="Times New Roman" w:hAnsi="Times New Roman" w:cs="Times New Roman"/>
+          <w:sz w:val="32"/>
+          <w:szCs w:val="32"/>
+          <w:lang w:val="en-US"/>
+        </w:rPr>
+      </w:pPr>
+    </w:p>
+    <w:p>
+      <w:pPr>
+        <w:rPr>
+          <w:rFonts w:ascii="Times New Roman" w:hAnsi="Times New Roman" w:cs="Times New Roman"/>
+          <w:sz w:val="32"/>
+          <w:szCs w:val="32"/>
+          <w:lang w:val="en-US"/>
+        </w:rPr>
+      </w:pPr>
+      <w:r>
+        <w:rPr>
+          <w:rFonts w:ascii="Times New Roman" w:hAnsi="Times New Roman" w:cs="Times New Roman"/>
+          <w:sz w:val="32"/>
+          <w:szCs w:val="32"/>
+          <w:lang w:val="en-US"/>
+        </w:rPr>
+        <w:lastRenderedPageBreak/>
         <w:t>Glossary</w:t>
       </w:r>
     </w:p>
@@ -1768,435 +1970,15 @@
           <w:lang w:eastAsia="tr-TR"/>
         </w:rPr>
       </w:pPr>
-      <w:proofErr w:type="spellStart"/>
-      <w:proofErr w:type="gramStart"/>
-      <w:r>
-        <w:rPr>
-          <w:rFonts w:ascii="Times New Roman" w:eastAsia="Times New Roman" w:hAnsi="Times New Roman" w:cs="Times New Roman"/>
-          <w:color w:val="000000"/>
-          <w:sz w:val="24"/>
-          <w:szCs w:val="24"/>
-          <w:lang w:eastAsia="tr-TR"/>
-        </w:rPr>
-        <w:t>VueJS</w:t>
-      </w:r>
-      <w:proofErr w:type="spellEnd"/>
-      <w:r>
-        <w:rPr>
-          <w:rFonts w:ascii="Times New Roman" w:eastAsia="Times New Roman" w:hAnsi="Times New Roman" w:cs="Times New Roman"/>
-          <w:color w:val="000000"/>
-          <w:sz w:val="24"/>
-          <w:szCs w:val="24"/>
-          <w:lang w:eastAsia="tr-TR"/>
-        </w:rPr>
-        <w:t xml:space="preserve"> :</w:t>
-      </w:r>
-      <w:proofErr w:type="gramEnd"/>
-      <w:r>
-        <w:rPr>
-          <w:rFonts w:ascii="Times New Roman" w:eastAsia="Times New Roman" w:hAnsi="Times New Roman" w:cs="Times New Roman"/>
-          <w:color w:val="000000"/>
-          <w:sz w:val="24"/>
-          <w:szCs w:val="24"/>
-          <w:lang w:eastAsia="tr-TR"/>
-        </w:rPr>
-        <w:t xml:space="preserve"> </w:t>
-      </w:r>
-      <w:proofErr w:type="spellStart"/>
-      <w:r>
-        <w:rPr>
-          <w:rFonts w:ascii="Times New Roman" w:eastAsia="Times New Roman" w:hAnsi="Times New Roman" w:cs="Times New Roman"/>
-          <w:color w:val="000000"/>
-          <w:sz w:val="24"/>
-          <w:szCs w:val="24"/>
-          <w:lang w:eastAsia="tr-TR"/>
-        </w:rPr>
-        <w:t>Progressive</w:t>
-      </w:r>
-      <w:proofErr w:type="spellEnd"/>
-      <w:r>
-        <w:rPr>
-          <w:rFonts w:ascii="Times New Roman" w:eastAsia="Times New Roman" w:hAnsi="Times New Roman" w:cs="Times New Roman"/>
-          <w:color w:val="000000"/>
-          <w:sz w:val="24"/>
-          <w:szCs w:val="24"/>
-          <w:lang w:eastAsia="tr-TR"/>
-        </w:rPr>
-        <w:t xml:space="preserve"> Web Application </w:t>
-      </w:r>
-      <w:proofErr w:type="spellStart"/>
-      <w:r>
-        <w:rPr>
-          <w:rFonts w:ascii="Times New Roman" w:eastAsia="Times New Roman" w:hAnsi="Times New Roman" w:cs="Times New Roman"/>
-          <w:color w:val="000000"/>
-          <w:sz w:val="24"/>
-          <w:szCs w:val="24"/>
-          <w:lang w:eastAsia="tr-TR"/>
-        </w:rPr>
-        <w:t>for</w:t>
-      </w:r>
-      <w:proofErr w:type="spellEnd"/>
-      <w:r>
-        <w:rPr>
-          <w:rFonts w:ascii="Times New Roman" w:eastAsia="Times New Roman" w:hAnsi="Times New Roman" w:cs="Times New Roman"/>
-          <w:color w:val="000000"/>
-          <w:sz w:val="24"/>
-          <w:szCs w:val="24"/>
-          <w:lang w:eastAsia="tr-TR"/>
-        </w:rPr>
-        <w:t xml:space="preserve"> </w:t>
-      </w:r>
-      <w:proofErr w:type="spellStart"/>
-      <w:r>
-        <w:rPr>
-          <w:rFonts w:ascii="Times New Roman" w:eastAsia="Times New Roman" w:hAnsi="Times New Roman" w:cs="Times New Roman"/>
-          <w:color w:val="000000"/>
-          <w:sz w:val="24"/>
-          <w:szCs w:val="24"/>
-          <w:lang w:eastAsia="tr-TR"/>
-        </w:rPr>
-        <w:t>developing</w:t>
-      </w:r>
-      <w:proofErr w:type="spellEnd"/>
-      <w:r>
-        <w:rPr>
-          <w:rFonts w:ascii="Times New Roman" w:eastAsia="Times New Roman" w:hAnsi="Times New Roman" w:cs="Times New Roman"/>
-          <w:color w:val="000000"/>
-          <w:sz w:val="24"/>
-          <w:szCs w:val="24"/>
-          <w:lang w:eastAsia="tr-TR"/>
-        </w:rPr>
-        <w:t xml:space="preserve"> </w:t>
-      </w:r>
-      <w:proofErr w:type="spellStart"/>
-      <w:r>
-        <w:rPr>
-          <w:rFonts w:ascii="Times New Roman" w:eastAsia="Times New Roman" w:hAnsi="Times New Roman" w:cs="Times New Roman"/>
-          <w:color w:val="000000"/>
-          <w:sz w:val="24"/>
-          <w:szCs w:val="24"/>
-          <w:lang w:eastAsia="tr-TR"/>
-        </w:rPr>
-        <w:t>webdev</w:t>
-      </w:r>
-      <w:proofErr w:type="spellEnd"/>
-      <w:r>
-        <w:rPr>
-          <w:rFonts w:ascii="Times New Roman" w:eastAsia="Times New Roman" w:hAnsi="Times New Roman" w:cs="Times New Roman"/>
-          <w:color w:val="000000"/>
-          <w:sz w:val="24"/>
-          <w:szCs w:val="24"/>
-          <w:lang w:eastAsia="tr-TR"/>
-        </w:rPr>
-        <w:t xml:space="preserve"> </w:t>
-      </w:r>
-      <w:proofErr w:type="spellStart"/>
-      <w:r>
-        <w:rPr>
-          <w:rFonts w:ascii="Times New Roman" w:eastAsia="Times New Roman" w:hAnsi="Times New Roman" w:cs="Times New Roman"/>
-          <w:color w:val="000000"/>
-          <w:sz w:val="24"/>
-          <w:szCs w:val="24"/>
-          <w:lang w:eastAsia="tr-TR"/>
-        </w:rPr>
-        <w:t>related</w:t>
-      </w:r>
-      <w:proofErr w:type="spellEnd"/>
-      <w:r>
-        <w:rPr>
-          <w:rFonts w:ascii="Times New Roman" w:eastAsia="Times New Roman" w:hAnsi="Times New Roman" w:cs="Times New Roman"/>
-          <w:color w:val="000000"/>
-          <w:sz w:val="24"/>
-          <w:szCs w:val="24"/>
-          <w:lang w:eastAsia="tr-TR"/>
-        </w:rPr>
-        <w:t xml:space="preserve"> </w:t>
-      </w:r>
-      <w:proofErr w:type="spellStart"/>
-      <w:r>
-        <w:rPr>
-          <w:rFonts w:ascii="Times New Roman" w:eastAsia="Times New Roman" w:hAnsi="Times New Roman" w:cs="Times New Roman"/>
-          <w:color w:val="000000"/>
-          <w:sz w:val="24"/>
-          <w:szCs w:val="24"/>
-          <w:lang w:eastAsia="tr-TR"/>
-        </w:rPr>
-        <w:t>projects</w:t>
-      </w:r>
-      <w:proofErr w:type="spellEnd"/>
-      <w:r>
-        <w:rPr>
-          <w:rFonts w:ascii="Times New Roman" w:eastAsia="Times New Roman" w:hAnsi="Times New Roman" w:cs="Times New Roman"/>
-          <w:color w:val="000000"/>
-          <w:sz w:val="24"/>
-          <w:szCs w:val="24"/>
-          <w:lang w:eastAsia="tr-TR"/>
-        </w:rPr>
-        <w:t xml:space="preserve">. </w:t>
-      </w:r>
-      <w:proofErr w:type="spellStart"/>
-      <w:r>
-        <w:rPr>
-          <w:rFonts w:ascii="Times New Roman" w:eastAsia="Times New Roman" w:hAnsi="Times New Roman" w:cs="Times New Roman"/>
-          <w:color w:val="000000"/>
-          <w:sz w:val="24"/>
-          <w:szCs w:val="24"/>
-          <w:lang w:eastAsia="tr-TR"/>
-        </w:rPr>
-        <w:t>It</w:t>
-      </w:r>
-      <w:proofErr w:type="spellEnd"/>
-      <w:r>
-        <w:rPr>
-          <w:rFonts w:ascii="Times New Roman" w:eastAsia="Times New Roman" w:hAnsi="Times New Roman" w:cs="Times New Roman"/>
-          <w:color w:val="000000"/>
-          <w:sz w:val="24"/>
-          <w:szCs w:val="24"/>
-          <w:lang w:eastAsia="tr-TR"/>
-        </w:rPr>
-        <w:t xml:space="preserve"> is a </w:t>
-      </w:r>
-      <w:proofErr w:type="spellStart"/>
-      <w:r>
-        <w:rPr>
-          <w:rFonts w:ascii="Times New Roman" w:eastAsia="Times New Roman" w:hAnsi="Times New Roman" w:cs="Times New Roman"/>
-          <w:color w:val="000000"/>
-          <w:sz w:val="24"/>
-          <w:szCs w:val="24"/>
-          <w:lang w:eastAsia="tr-TR"/>
-        </w:rPr>
-        <w:t>framework</w:t>
-      </w:r>
-      <w:proofErr w:type="spellEnd"/>
-      <w:r>
-        <w:rPr>
-          <w:rFonts w:ascii="Times New Roman" w:eastAsia="Times New Roman" w:hAnsi="Times New Roman" w:cs="Times New Roman"/>
-          <w:color w:val="000000"/>
-          <w:sz w:val="24"/>
-          <w:szCs w:val="24"/>
-          <w:lang w:eastAsia="tr-TR"/>
-        </w:rPr>
-        <w:t xml:space="preserve"> of JavaScript </w:t>
-      </w:r>
-      <w:proofErr w:type="spellStart"/>
-      <w:r>
-        <w:rPr>
-          <w:rFonts w:ascii="Times New Roman" w:eastAsia="Times New Roman" w:hAnsi="Times New Roman" w:cs="Times New Roman"/>
-          <w:color w:val="000000"/>
-          <w:sz w:val="24"/>
-          <w:szCs w:val="24"/>
-          <w:lang w:eastAsia="tr-TR"/>
-        </w:rPr>
-        <w:t>and</w:t>
-      </w:r>
-      <w:proofErr w:type="spellEnd"/>
-      <w:r>
-        <w:rPr>
-          <w:rFonts w:ascii="Times New Roman" w:eastAsia="Times New Roman" w:hAnsi="Times New Roman" w:cs="Times New Roman"/>
-          <w:color w:val="000000"/>
-          <w:sz w:val="24"/>
-          <w:szCs w:val="24"/>
-          <w:lang w:eastAsia="tr-TR"/>
-        </w:rPr>
-        <w:t xml:space="preserve"> it is a </w:t>
-      </w:r>
-      <w:proofErr w:type="spellStart"/>
-      <w:r>
-        <w:rPr>
-          <w:rFonts w:ascii="Times New Roman" w:eastAsia="Times New Roman" w:hAnsi="Times New Roman" w:cs="Times New Roman"/>
-          <w:color w:val="000000"/>
-          <w:sz w:val="24"/>
-          <w:szCs w:val="24"/>
-          <w:lang w:eastAsia="tr-TR"/>
-        </w:rPr>
-        <w:t>frontend</w:t>
-      </w:r>
-      <w:proofErr w:type="spellEnd"/>
-      <w:r>
-        <w:rPr>
-          <w:rFonts w:ascii="Times New Roman" w:eastAsia="Times New Roman" w:hAnsi="Times New Roman" w:cs="Times New Roman"/>
-          <w:color w:val="000000"/>
-          <w:sz w:val="24"/>
-          <w:szCs w:val="24"/>
-          <w:lang w:eastAsia="tr-TR"/>
-        </w:rPr>
-        <w:t xml:space="preserve"> </w:t>
-      </w:r>
-      <w:proofErr w:type="spellStart"/>
-      <w:r>
-        <w:rPr>
-          <w:rFonts w:ascii="Times New Roman" w:eastAsia="Times New Roman" w:hAnsi="Times New Roman" w:cs="Times New Roman"/>
-          <w:color w:val="000000"/>
-          <w:sz w:val="24"/>
-          <w:szCs w:val="24"/>
-          <w:lang w:eastAsia="tr-TR"/>
-        </w:rPr>
-        <w:t>development</w:t>
-      </w:r>
-      <w:proofErr w:type="spellEnd"/>
-      <w:r>
-        <w:rPr>
-          <w:rFonts w:ascii="Times New Roman" w:eastAsia="Times New Roman" w:hAnsi="Times New Roman" w:cs="Times New Roman"/>
-          <w:color w:val="000000"/>
-          <w:sz w:val="24"/>
-          <w:szCs w:val="24"/>
-          <w:lang w:eastAsia="tr-TR"/>
-        </w:rPr>
-        <w:t xml:space="preserve"> </w:t>
-      </w:r>
-      <w:proofErr w:type="spellStart"/>
-      <w:r>
-        <w:rPr>
-          <w:rFonts w:ascii="Times New Roman" w:eastAsia="Times New Roman" w:hAnsi="Times New Roman" w:cs="Times New Roman"/>
-          <w:color w:val="000000"/>
-          <w:sz w:val="24"/>
-          <w:szCs w:val="24"/>
-          <w:lang w:eastAsia="tr-TR"/>
-        </w:rPr>
-        <w:t>tool</w:t>
-      </w:r>
-      <w:proofErr w:type="spellEnd"/>
-      <w:r>
-        <w:rPr>
-          <w:rFonts w:ascii="Times New Roman" w:eastAsia="Times New Roman" w:hAnsi="Times New Roman" w:cs="Times New Roman"/>
-          <w:color w:val="000000"/>
-          <w:sz w:val="24"/>
-          <w:szCs w:val="24"/>
-          <w:lang w:eastAsia="tr-TR"/>
-        </w:rPr>
-        <w:t xml:space="preserve"> to </w:t>
-      </w:r>
-      <w:proofErr w:type="spellStart"/>
-      <w:r>
-        <w:rPr>
-          <w:rFonts w:ascii="Times New Roman" w:eastAsia="Times New Roman" w:hAnsi="Times New Roman" w:cs="Times New Roman"/>
-          <w:color w:val="000000"/>
-          <w:sz w:val="24"/>
-          <w:szCs w:val="24"/>
-          <w:lang w:eastAsia="tr-TR"/>
-        </w:rPr>
-        <w:t>make</w:t>
-      </w:r>
-      <w:proofErr w:type="spellEnd"/>
-      <w:r>
-        <w:rPr>
-          <w:rFonts w:ascii="Times New Roman" w:eastAsia="Times New Roman" w:hAnsi="Times New Roman" w:cs="Times New Roman"/>
-          <w:color w:val="000000"/>
-          <w:sz w:val="24"/>
-          <w:szCs w:val="24"/>
-          <w:lang w:eastAsia="tr-TR"/>
-        </w:rPr>
-        <w:t xml:space="preserve"> </w:t>
-      </w:r>
-      <w:proofErr w:type="spellStart"/>
-      <w:r>
-        <w:rPr>
-          <w:rFonts w:ascii="Times New Roman" w:eastAsia="Times New Roman" w:hAnsi="Times New Roman" w:cs="Times New Roman"/>
-          <w:color w:val="000000"/>
-          <w:sz w:val="24"/>
-          <w:szCs w:val="24"/>
-          <w:lang w:eastAsia="tr-TR"/>
-        </w:rPr>
-        <w:t>its</w:t>
-      </w:r>
-      <w:proofErr w:type="spellEnd"/>
-      <w:r>
-        <w:rPr>
-          <w:rFonts w:ascii="Times New Roman" w:eastAsia="Times New Roman" w:hAnsi="Times New Roman" w:cs="Times New Roman"/>
-          <w:color w:val="000000"/>
-          <w:sz w:val="24"/>
-          <w:szCs w:val="24"/>
-          <w:lang w:eastAsia="tr-TR"/>
-        </w:rPr>
-        <w:t xml:space="preserve"> </w:t>
-      </w:r>
-      <w:proofErr w:type="spellStart"/>
-      <w:r>
-        <w:rPr>
-          <w:rFonts w:ascii="Times New Roman" w:eastAsia="Times New Roman" w:hAnsi="Times New Roman" w:cs="Times New Roman"/>
-          <w:color w:val="000000"/>
-          <w:sz w:val="24"/>
-          <w:szCs w:val="24"/>
-          <w:lang w:eastAsia="tr-TR"/>
-        </w:rPr>
-        <w:t>users</w:t>
-      </w:r>
-      <w:proofErr w:type="spellEnd"/>
-      <w:r>
-        <w:rPr>
-          <w:rFonts w:ascii="Times New Roman" w:eastAsia="Times New Roman" w:hAnsi="Times New Roman" w:cs="Times New Roman"/>
-          <w:color w:val="000000"/>
-          <w:sz w:val="24"/>
-          <w:szCs w:val="24"/>
-          <w:lang w:eastAsia="tr-TR"/>
-        </w:rPr>
-        <w:t xml:space="preserve"> to </w:t>
-      </w:r>
-      <w:proofErr w:type="spellStart"/>
-      <w:r>
-        <w:rPr>
-          <w:rFonts w:ascii="Times New Roman" w:eastAsia="Times New Roman" w:hAnsi="Times New Roman" w:cs="Times New Roman"/>
-          <w:color w:val="000000"/>
-          <w:sz w:val="24"/>
-          <w:szCs w:val="24"/>
-          <w:lang w:eastAsia="tr-TR"/>
-        </w:rPr>
-        <w:t>interact</w:t>
-      </w:r>
-      <w:proofErr w:type="spellEnd"/>
-      <w:r>
-        <w:rPr>
-          <w:rFonts w:ascii="Times New Roman" w:eastAsia="Times New Roman" w:hAnsi="Times New Roman" w:cs="Times New Roman"/>
-          <w:color w:val="000000"/>
-          <w:sz w:val="24"/>
-          <w:szCs w:val="24"/>
-          <w:lang w:eastAsia="tr-TR"/>
-        </w:rPr>
-        <w:t xml:space="preserve"> </w:t>
-      </w:r>
-      <w:proofErr w:type="spellStart"/>
-      <w:r>
-        <w:rPr>
-          <w:rFonts w:ascii="Times New Roman" w:eastAsia="Times New Roman" w:hAnsi="Times New Roman" w:cs="Times New Roman"/>
-          <w:color w:val="000000"/>
-          <w:sz w:val="24"/>
-          <w:szCs w:val="24"/>
-          <w:lang w:eastAsia="tr-TR"/>
-        </w:rPr>
-        <w:t>the</w:t>
-      </w:r>
-      <w:proofErr w:type="spellEnd"/>
-      <w:r>
-        <w:rPr>
-          <w:rFonts w:ascii="Times New Roman" w:eastAsia="Times New Roman" w:hAnsi="Times New Roman" w:cs="Times New Roman"/>
-          <w:color w:val="000000"/>
-          <w:sz w:val="24"/>
-          <w:szCs w:val="24"/>
-          <w:lang w:eastAsia="tr-TR"/>
-        </w:rPr>
-        <w:t xml:space="preserve"> Project </w:t>
-      </w:r>
-      <w:proofErr w:type="spellStart"/>
-      <w:r>
-        <w:rPr>
-          <w:rFonts w:ascii="Times New Roman" w:eastAsia="Times New Roman" w:hAnsi="Times New Roman" w:cs="Times New Roman"/>
-          <w:color w:val="000000"/>
-          <w:sz w:val="24"/>
-          <w:szCs w:val="24"/>
-          <w:lang w:eastAsia="tr-TR"/>
-        </w:rPr>
-        <w:t>easily</w:t>
-      </w:r>
-      <w:proofErr w:type="spellEnd"/>
-      <w:r>
-        <w:rPr>
-          <w:rFonts w:ascii="Times New Roman" w:eastAsia="Times New Roman" w:hAnsi="Times New Roman" w:cs="Times New Roman"/>
-          <w:color w:val="000000"/>
-          <w:sz w:val="24"/>
-          <w:szCs w:val="24"/>
-          <w:lang w:eastAsia="tr-TR"/>
-        </w:rPr>
-        <w:t>.</w:t>
+      <w:r>
+        <w:rPr>
+          <w:rFonts w:ascii="Times New Roman" w:eastAsia="Times New Roman" w:hAnsi="Times New Roman" w:cs="Times New Roman"/>
+          <w:color w:val="000000"/>
+          <w:sz w:val="24"/>
+          <w:szCs w:val="24"/>
+          <w:lang w:eastAsia="tr-TR"/>
+        </w:rPr>
+        <w:t>VueJS : Progressive Web Application for developing webdev related projects. It is a framework of JavaScript and it is a frontend development tool to make its users to interact the Project easily.</w:t>
       </w:r>
     </w:p>
     <w:p>
@@ -2211,115 +1993,15 @@
           <w:lang w:eastAsia="tr-TR"/>
         </w:rPr>
       </w:pPr>
-      <w:proofErr w:type="gramStart"/>
-      <w:r>
-        <w:rPr>
-          <w:rFonts w:ascii="Times New Roman" w:eastAsia="Times New Roman" w:hAnsi="Times New Roman" w:cs="Times New Roman"/>
-          <w:color w:val="000000"/>
-          <w:sz w:val="24"/>
-          <w:szCs w:val="24"/>
-          <w:lang w:eastAsia="tr-TR"/>
-        </w:rPr>
-        <w:t>Python :</w:t>
-      </w:r>
-      <w:proofErr w:type="gramEnd"/>
-      <w:r>
-        <w:rPr>
-          <w:rFonts w:ascii="Times New Roman" w:eastAsia="Times New Roman" w:hAnsi="Times New Roman" w:cs="Times New Roman"/>
-          <w:color w:val="000000"/>
-          <w:sz w:val="24"/>
-          <w:szCs w:val="24"/>
-          <w:lang w:eastAsia="tr-TR"/>
-        </w:rPr>
-        <w:t xml:space="preserve"> Scripting </w:t>
-      </w:r>
-      <w:proofErr w:type="spellStart"/>
-      <w:r>
-        <w:rPr>
-          <w:rFonts w:ascii="Times New Roman" w:eastAsia="Times New Roman" w:hAnsi="Times New Roman" w:cs="Times New Roman"/>
-          <w:color w:val="000000"/>
-          <w:sz w:val="24"/>
-          <w:szCs w:val="24"/>
-          <w:lang w:eastAsia="tr-TR"/>
-        </w:rPr>
-        <w:t>language</w:t>
-      </w:r>
-      <w:proofErr w:type="spellEnd"/>
-      <w:r>
-        <w:rPr>
-          <w:rFonts w:ascii="Times New Roman" w:eastAsia="Times New Roman" w:hAnsi="Times New Roman" w:cs="Times New Roman"/>
-          <w:color w:val="000000"/>
-          <w:sz w:val="24"/>
-          <w:szCs w:val="24"/>
-          <w:lang w:eastAsia="tr-TR"/>
-        </w:rPr>
-        <w:t xml:space="preserve"> </w:t>
-      </w:r>
-      <w:proofErr w:type="spellStart"/>
-      <w:r>
-        <w:rPr>
-          <w:rFonts w:ascii="Times New Roman" w:eastAsia="Times New Roman" w:hAnsi="Times New Roman" w:cs="Times New Roman"/>
-          <w:color w:val="000000"/>
-          <w:sz w:val="24"/>
-          <w:szCs w:val="24"/>
-          <w:lang w:eastAsia="tr-TR"/>
-        </w:rPr>
-        <w:t>for</w:t>
-      </w:r>
-      <w:proofErr w:type="spellEnd"/>
-      <w:r>
-        <w:rPr>
-          <w:rFonts w:ascii="Times New Roman" w:eastAsia="Times New Roman" w:hAnsi="Times New Roman" w:cs="Times New Roman"/>
-          <w:color w:val="000000"/>
-          <w:sz w:val="24"/>
-          <w:szCs w:val="24"/>
-          <w:lang w:eastAsia="tr-TR"/>
-        </w:rPr>
-        <w:t xml:space="preserve"> </w:t>
-      </w:r>
-      <w:proofErr w:type="spellStart"/>
-      <w:r>
-        <w:rPr>
-          <w:rFonts w:ascii="Times New Roman" w:eastAsia="Times New Roman" w:hAnsi="Times New Roman" w:cs="Times New Roman"/>
-          <w:color w:val="000000"/>
-          <w:sz w:val="24"/>
-          <w:szCs w:val="24"/>
-          <w:lang w:eastAsia="tr-TR"/>
-        </w:rPr>
-        <w:t>backend</w:t>
-      </w:r>
-      <w:proofErr w:type="spellEnd"/>
-      <w:r>
-        <w:rPr>
-          <w:rFonts w:ascii="Times New Roman" w:eastAsia="Times New Roman" w:hAnsi="Times New Roman" w:cs="Times New Roman"/>
-          <w:color w:val="000000"/>
-          <w:sz w:val="24"/>
-          <w:szCs w:val="24"/>
-          <w:lang w:eastAsia="tr-TR"/>
-        </w:rPr>
-        <w:t xml:space="preserve"> </w:t>
-      </w:r>
-      <w:proofErr w:type="spellStart"/>
-      <w:r>
-        <w:rPr>
-          <w:rFonts w:ascii="Times New Roman" w:eastAsia="Times New Roman" w:hAnsi="Times New Roman" w:cs="Times New Roman"/>
-          <w:color w:val="000000"/>
-          <w:sz w:val="24"/>
-          <w:szCs w:val="24"/>
-          <w:lang w:eastAsia="tr-TR"/>
-        </w:rPr>
-        <w:t>development</w:t>
-      </w:r>
-      <w:proofErr w:type="spellEnd"/>
-      <w:r>
-        <w:rPr>
-          <w:rFonts w:ascii="Times New Roman" w:eastAsia="Times New Roman" w:hAnsi="Times New Roman" w:cs="Times New Roman"/>
-          <w:color w:val="000000"/>
-          <w:sz w:val="24"/>
-          <w:szCs w:val="24"/>
-          <w:lang w:eastAsia="tr-TR"/>
-        </w:rPr>
-        <w:t>.</w:t>
+      <w:r>
+        <w:rPr>
+          <w:rFonts w:ascii="Times New Roman" w:eastAsia="Times New Roman" w:hAnsi="Times New Roman" w:cs="Times New Roman"/>
+          <w:color w:val="000000"/>
+          <w:sz w:val="24"/>
+          <w:szCs w:val="24"/>
+          <w:lang w:eastAsia="tr-TR"/>
+        </w:rPr>
+        <w:t>Python : Scripting language for backend development.</w:t>
       </w:r>
     </w:p>
     <w:p>
@@ -2342,272 +2024,18 @@
           <w:szCs w:val="24"/>
           <w:lang w:eastAsia="tr-TR"/>
         </w:rPr>
-        <w:t>Cross-</w:t>
-      </w:r>
-      <w:proofErr w:type="gramStart"/>
-      <w:r>
-        <w:rPr>
-          <w:rFonts w:ascii="Times New Roman" w:eastAsia="Times New Roman" w:hAnsi="Times New Roman" w:cs="Times New Roman"/>
-          <w:color w:val="000000"/>
-          <w:sz w:val="24"/>
-          <w:szCs w:val="24"/>
-          <w:lang w:eastAsia="tr-TR"/>
-        </w:rPr>
-        <w:t>Platform :</w:t>
-      </w:r>
-      <w:proofErr w:type="gramEnd"/>
-      <w:r>
-        <w:rPr>
-          <w:rFonts w:ascii="Times New Roman" w:eastAsia="Times New Roman" w:hAnsi="Times New Roman" w:cs="Times New Roman"/>
-          <w:color w:val="000000"/>
-          <w:sz w:val="24"/>
-          <w:szCs w:val="24"/>
-          <w:lang w:eastAsia="tr-TR"/>
-        </w:rPr>
-        <w:t xml:space="preserve"> </w:t>
-      </w:r>
-      <w:r>
-        <w:rPr>
-          <w:rFonts w:ascii="Times New Roman" w:eastAsia="Times New Roman" w:hAnsi="Times New Roman" w:cs="Times New Roman"/>
-          <w:color w:val="000000"/>
-          <w:sz w:val="24"/>
-          <w:szCs w:val="24"/>
-          <w:lang w:eastAsia="tr-TR"/>
-        </w:rPr>
-        <w:t xml:space="preserve">Applications </w:t>
-      </w:r>
-      <w:proofErr w:type="spellStart"/>
-      <w:r>
-        <w:rPr>
-          <w:rFonts w:ascii="Times New Roman" w:eastAsia="Times New Roman" w:hAnsi="Times New Roman" w:cs="Times New Roman"/>
-          <w:color w:val="000000"/>
-          <w:sz w:val="24"/>
-          <w:szCs w:val="24"/>
-          <w:lang w:eastAsia="tr-TR"/>
-        </w:rPr>
-        <w:t>that</w:t>
-      </w:r>
-      <w:proofErr w:type="spellEnd"/>
-      <w:r>
-        <w:rPr>
-          <w:rFonts w:ascii="Times New Roman" w:eastAsia="Times New Roman" w:hAnsi="Times New Roman" w:cs="Times New Roman"/>
-          <w:color w:val="000000"/>
-          <w:sz w:val="24"/>
-          <w:szCs w:val="24"/>
-          <w:lang w:eastAsia="tr-TR"/>
-        </w:rPr>
-        <w:t xml:space="preserve"> can be </w:t>
-      </w:r>
-      <w:proofErr w:type="spellStart"/>
-      <w:r>
-        <w:rPr>
-          <w:rFonts w:ascii="Times New Roman" w:eastAsia="Times New Roman" w:hAnsi="Times New Roman" w:cs="Times New Roman"/>
-          <w:color w:val="000000"/>
-          <w:sz w:val="24"/>
-          <w:szCs w:val="24"/>
-          <w:lang w:eastAsia="tr-TR"/>
-        </w:rPr>
-        <w:t>run</w:t>
-      </w:r>
-      <w:proofErr w:type="spellEnd"/>
-      <w:r>
-        <w:rPr>
-          <w:rFonts w:ascii="Times New Roman" w:eastAsia="Times New Roman" w:hAnsi="Times New Roman" w:cs="Times New Roman"/>
-          <w:color w:val="000000"/>
-          <w:sz w:val="24"/>
-          <w:szCs w:val="24"/>
-          <w:lang w:eastAsia="tr-TR"/>
-        </w:rPr>
-        <w:t xml:space="preserve"> on </w:t>
-      </w:r>
-      <w:proofErr w:type="spellStart"/>
-      <w:r>
-        <w:rPr>
-          <w:rFonts w:ascii="Times New Roman" w:eastAsia="Times New Roman" w:hAnsi="Times New Roman" w:cs="Times New Roman"/>
-          <w:color w:val="000000"/>
-          <w:sz w:val="24"/>
-          <w:szCs w:val="24"/>
-          <w:lang w:eastAsia="tr-TR"/>
-        </w:rPr>
-        <w:t>both</w:t>
-      </w:r>
-      <w:proofErr w:type="spellEnd"/>
-      <w:r>
-        <w:rPr>
-          <w:rFonts w:ascii="Times New Roman" w:eastAsia="Times New Roman" w:hAnsi="Times New Roman" w:cs="Times New Roman"/>
-          <w:color w:val="000000"/>
-          <w:sz w:val="24"/>
-          <w:szCs w:val="24"/>
-          <w:lang w:eastAsia="tr-TR"/>
-        </w:rPr>
-        <w:t xml:space="preserve"> </w:t>
-      </w:r>
-      <w:proofErr w:type="spellStart"/>
-      <w:r>
-        <w:rPr>
-          <w:rFonts w:ascii="Times New Roman" w:eastAsia="Times New Roman" w:hAnsi="Times New Roman" w:cs="Times New Roman"/>
-          <w:color w:val="000000"/>
-          <w:sz w:val="24"/>
-          <w:szCs w:val="24"/>
-          <w:lang w:eastAsia="tr-TR"/>
-        </w:rPr>
-        <w:t>phones</w:t>
-      </w:r>
-      <w:proofErr w:type="spellEnd"/>
-      <w:r>
-        <w:rPr>
-          <w:rFonts w:ascii="Times New Roman" w:eastAsia="Times New Roman" w:hAnsi="Times New Roman" w:cs="Times New Roman"/>
-          <w:color w:val="000000"/>
-          <w:sz w:val="24"/>
-          <w:szCs w:val="24"/>
-          <w:lang w:eastAsia="tr-TR"/>
-        </w:rPr>
-        <w:t xml:space="preserve">, </w:t>
-      </w:r>
-      <w:proofErr w:type="spellStart"/>
-      <w:r>
-        <w:rPr>
-          <w:rFonts w:ascii="Times New Roman" w:eastAsia="Times New Roman" w:hAnsi="Times New Roman" w:cs="Times New Roman"/>
-          <w:color w:val="000000"/>
-          <w:sz w:val="24"/>
-          <w:szCs w:val="24"/>
-          <w:lang w:eastAsia="tr-TR"/>
-        </w:rPr>
-        <w:t>computers</w:t>
-      </w:r>
-      <w:proofErr w:type="spellEnd"/>
-      <w:r>
-        <w:rPr>
-          <w:rFonts w:ascii="Times New Roman" w:eastAsia="Times New Roman" w:hAnsi="Times New Roman" w:cs="Times New Roman"/>
-          <w:color w:val="000000"/>
-          <w:sz w:val="24"/>
-          <w:szCs w:val="24"/>
-          <w:lang w:eastAsia="tr-TR"/>
-        </w:rPr>
-        <w:t xml:space="preserve"> </w:t>
-      </w:r>
-      <w:proofErr w:type="spellStart"/>
-      <w:r>
-        <w:rPr>
-          <w:rFonts w:ascii="Times New Roman" w:eastAsia="Times New Roman" w:hAnsi="Times New Roman" w:cs="Times New Roman"/>
-          <w:color w:val="000000"/>
-          <w:sz w:val="24"/>
-          <w:szCs w:val="24"/>
-          <w:lang w:eastAsia="tr-TR"/>
-        </w:rPr>
-        <w:t>and</w:t>
-      </w:r>
-      <w:proofErr w:type="spellEnd"/>
-      <w:r>
-        <w:rPr>
-          <w:rFonts w:ascii="Times New Roman" w:eastAsia="Times New Roman" w:hAnsi="Times New Roman" w:cs="Times New Roman"/>
-          <w:color w:val="000000"/>
-          <w:sz w:val="24"/>
-          <w:szCs w:val="24"/>
-          <w:lang w:eastAsia="tr-TR"/>
-        </w:rPr>
-        <w:t xml:space="preserve"> </w:t>
-      </w:r>
-      <w:proofErr w:type="spellStart"/>
-      <w:r>
-        <w:rPr>
-          <w:rFonts w:ascii="Times New Roman" w:eastAsia="Times New Roman" w:hAnsi="Times New Roman" w:cs="Times New Roman"/>
-          <w:color w:val="000000"/>
-          <w:sz w:val="24"/>
-          <w:szCs w:val="24"/>
-          <w:lang w:eastAsia="tr-TR"/>
-        </w:rPr>
-        <w:t>tablets</w:t>
-      </w:r>
-      <w:proofErr w:type="spellEnd"/>
-      <w:r>
-        <w:rPr>
-          <w:rFonts w:ascii="Times New Roman" w:eastAsia="Times New Roman" w:hAnsi="Times New Roman" w:cs="Times New Roman"/>
-          <w:color w:val="000000"/>
-          <w:sz w:val="24"/>
-          <w:szCs w:val="24"/>
-          <w:lang w:eastAsia="tr-TR"/>
-        </w:rPr>
-        <w:t xml:space="preserve"> </w:t>
-      </w:r>
-      <w:proofErr w:type="spellStart"/>
-      <w:r>
-        <w:rPr>
-          <w:rFonts w:ascii="Times New Roman" w:eastAsia="Times New Roman" w:hAnsi="Times New Roman" w:cs="Times New Roman"/>
-          <w:color w:val="000000"/>
-          <w:sz w:val="24"/>
-          <w:szCs w:val="24"/>
-          <w:lang w:eastAsia="tr-TR"/>
-        </w:rPr>
-        <w:t>are</w:t>
-      </w:r>
-      <w:proofErr w:type="spellEnd"/>
-      <w:r>
-        <w:rPr>
-          <w:rFonts w:ascii="Times New Roman" w:eastAsia="Times New Roman" w:hAnsi="Times New Roman" w:cs="Times New Roman"/>
-          <w:color w:val="000000"/>
-          <w:sz w:val="24"/>
-          <w:szCs w:val="24"/>
-          <w:lang w:eastAsia="tr-TR"/>
-        </w:rPr>
-        <w:t xml:space="preserve"> </w:t>
-      </w:r>
-      <w:proofErr w:type="spellStart"/>
-      <w:r>
-        <w:rPr>
-          <w:rFonts w:ascii="Times New Roman" w:eastAsia="Times New Roman" w:hAnsi="Times New Roman" w:cs="Times New Roman"/>
-          <w:color w:val="000000"/>
-          <w:sz w:val="24"/>
-          <w:szCs w:val="24"/>
-          <w:lang w:eastAsia="tr-TR"/>
-        </w:rPr>
-        <w:t>called</w:t>
-      </w:r>
-      <w:proofErr w:type="spellEnd"/>
-      <w:r>
-        <w:rPr>
-          <w:rFonts w:ascii="Times New Roman" w:eastAsia="Times New Roman" w:hAnsi="Times New Roman" w:cs="Times New Roman"/>
-          <w:color w:val="000000"/>
-          <w:sz w:val="24"/>
-          <w:szCs w:val="24"/>
-          <w:lang w:eastAsia="tr-TR"/>
-        </w:rPr>
-        <w:t xml:space="preserve"> </w:t>
-      </w:r>
-      <w:proofErr w:type="spellStart"/>
-      <w:r>
-        <w:rPr>
-          <w:rFonts w:ascii="Times New Roman" w:eastAsia="Times New Roman" w:hAnsi="Times New Roman" w:cs="Times New Roman"/>
-          <w:color w:val="000000"/>
-          <w:sz w:val="24"/>
-          <w:szCs w:val="24"/>
-          <w:lang w:eastAsia="tr-TR"/>
-        </w:rPr>
-        <w:t>cross</w:t>
-      </w:r>
-      <w:proofErr w:type="spellEnd"/>
-      <w:r>
-        <w:rPr>
-          <w:rFonts w:ascii="Times New Roman" w:eastAsia="Times New Roman" w:hAnsi="Times New Roman" w:cs="Times New Roman"/>
-          <w:color w:val="000000"/>
-          <w:sz w:val="24"/>
-          <w:szCs w:val="24"/>
-          <w:lang w:eastAsia="tr-TR"/>
-        </w:rPr>
-        <w:t xml:space="preserve">-platform </w:t>
-      </w:r>
-      <w:proofErr w:type="spellStart"/>
-      <w:r>
-        <w:rPr>
-          <w:rFonts w:ascii="Times New Roman" w:eastAsia="Times New Roman" w:hAnsi="Times New Roman" w:cs="Times New Roman"/>
-          <w:color w:val="000000"/>
-          <w:sz w:val="24"/>
-          <w:szCs w:val="24"/>
-          <w:lang w:eastAsia="tr-TR"/>
-        </w:rPr>
-        <w:t>applications</w:t>
-      </w:r>
-      <w:proofErr w:type="spellEnd"/>
+        <w:t xml:space="preserve">Cross-Platform : </w:t>
+      </w:r>
+      <w:r>
+        <w:rPr>
+          <w:rFonts w:ascii="Times New Roman" w:eastAsia="Times New Roman" w:hAnsi="Times New Roman" w:cs="Times New Roman"/>
+          <w:color w:val="000000"/>
+          <w:sz w:val="24"/>
+          <w:szCs w:val="24"/>
+          <w:lang w:eastAsia="tr-TR"/>
+        </w:rPr>
+        <w:t>Applications that can be run on both phones, computers and tablets are called cross-platform applications</w:t>
+      </w:r>
       <w:r>
         <w:rPr>
           <w:rFonts w:ascii="Times New Roman" w:eastAsia="Times New Roman" w:hAnsi="Times New Roman" w:cs="Times New Roman"/>
@@ -2631,434 +2059,25 @@
           <w:lang w:eastAsia="tr-TR"/>
         </w:rPr>
       </w:pPr>
-      <w:proofErr w:type="gramStart"/>
-      <w:r>
-        <w:rPr>
-          <w:rFonts w:ascii="Times New Roman" w:eastAsia="Times New Roman" w:hAnsi="Times New Roman" w:cs="Times New Roman"/>
-          <w:color w:val="000000"/>
-          <w:sz w:val="24"/>
-          <w:szCs w:val="24"/>
-          <w:lang w:eastAsia="tr-TR"/>
-        </w:rPr>
-        <w:lastRenderedPageBreak/>
-        <w:t>Server :</w:t>
-      </w:r>
-      <w:proofErr w:type="gramEnd"/>
-      <w:r>
-        <w:rPr>
-          <w:rFonts w:ascii="Times New Roman" w:eastAsia="Times New Roman" w:hAnsi="Times New Roman" w:cs="Times New Roman"/>
-          <w:color w:val="000000"/>
-          <w:sz w:val="24"/>
-          <w:szCs w:val="24"/>
-          <w:lang w:eastAsia="tr-TR"/>
-        </w:rPr>
-        <w:t xml:space="preserve"> </w:t>
-      </w:r>
-      <w:r>
-        <w:rPr>
-          <w:rFonts w:ascii="Times New Roman" w:eastAsia="Times New Roman" w:hAnsi="Times New Roman" w:cs="Times New Roman"/>
-          <w:color w:val="000000"/>
-          <w:sz w:val="24"/>
-          <w:szCs w:val="24"/>
-          <w:lang w:eastAsia="tr-TR"/>
-        </w:rPr>
-        <w:t xml:space="preserve">Server is a general name </w:t>
-      </w:r>
-      <w:proofErr w:type="spellStart"/>
-      <w:r>
-        <w:rPr>
-          <w:rFonts w:ascii="Times New Roman" w:eastAsia="Times New Roman" w:hAnsi="Times New Roman" w:cs="Times New Roman"/>
-          <w:color w:val="000000"/>
-          <w:sz w:val="24"/>
-          <w:szCs w:val="24"/>
-          <w:lang w:eastAsia="tr-TR"/>
-        </w:rPr>
-        <w:t>given</w:t>
-      </w:r>
-      <w:proofErr w:type="spellEnd"/>
-      <w:r>
-        <w:rPr>
-          <w:rFonts w:ascii="Times New Roman" w:eastAsia="Times New Roman" w:hAnsi="Times New Roman" w:cs="Times New Roman"/>
-          <w:color w:val="000000"/>
-          <w:sz w:val="24"/>
-          <w:szCs w:val="24"/>
-          <w:lang w:eastAsia="tr-TR"/>
-        </w:rPr>
-        <w:t xml:space="preserve"> to </w:t>
-      </w:r>
-      <w:proofErr w:type="spellStart"/>
-      <w:r>
-        <w:rPr>
-          <w:rFonts w:ascii="Times New Roman" w:eastAsia="Times New Roman" w:hAnsi="Times New Roman" w:cs="Times New Roman"/>
-          <w:color w:val="000000"/>
-          <w:sz w:val="24"/>
-          <w:szCs w:val="24"/>
-          <w:lang w:eastAsia="tr-TR"/>
-        </w:rPr>
-        <w:t>computer</w:t>
-      </w:r>
-      <w:proofErr w:type="spellEnd"/>
-      <w:r>
-        <w:rPr>
-          <w:rFonts w:ascii="Times New Roman" w:eastAsia="Times New Roman" w:hAnsi="Times New Roman" w:cs="Times New Roman"/>
-          <w:color w:val="000000"/>
-          <w:sz w:val="24"/>
-          <w:szCs w:val="24"/>
-          <w:lang w:eastAsia="tr-TR"/>
-        </w:rPr>
-        <w:t xml:space="preserve"> </w:t>
-      </w:r>
-      <w:proofErr w:type="spellStart"/>
-      <w:r>
-        <w:rPr>
-          <w:rFonts w:ascii="Times New Roman" w:eastAsia="Times New Roman" w:hAnsi="Times New Roman" w:cs="Times New Roman"/>
-          <w:color w:val="000000"/>
-          <w:sz w:val="24"/>
-          <w:szCs w:val="24"/>
-          <w:lang w:eastAsia="tr-TR"/>
-        </w:rPr>
-        <w:t>units</w:t>
-      </w:r>
-      <w:proofErr w:type="spellEnd"/>
-      <w:r>
-        <w:rPr>
-          <w:rFonts w:ascii="Times New Roman" w:eastAsia="Times New Roman" w:hAnsi="Times New Roman" w:cs="Times New Roman"/>
-          <w:color w:val="000000"/>
-          <w:sz w:val="24"/>
-          <w:szCs w:val="24"/>
-          <w:lang w:eastAsia="tr-TR"/>
-        </w:rPr>
-        <w:t xml:space="preserve"> </w:t>
-      </w:r>
-      <w:proofErr w:type="spellStart"/>
-      <w:r>
-        <w:rPr>
-          <w:rFonts w:ascii="Times New Roman" w:eastAsia="Times New Roman" w:hAnsi="Times New Roman" w:cs="Times New Roman"/>
-          <w:color w:val="000000"/>
-          <w:sz w:val="24"/>
-          <w:szCs w:val="24"/>
-          <w:lang w:eastAsia="tr-TR"/>
-        </w:rPr>
-        <w:t>that</w:t>
-      </w:r>
-      <w:proofErr w:type="spellEnd"/>
-      <w:r>
-        <w:rPr>
-          <w:rFonts w:ascii="Times New Roman" w:eastAsia="Times New Roman" w:hAnsi="Times New Roman" w:cs="Times New Roman"/>
-          <w:color w:val="000000"/>
-          <w:sz w:val="24"/>
-          <w:szCs w:val="24"/>
-          <w:lang w:eastAsia="tr-TR"/>
-        </w:rPr>
-        <w:t xml:space="preserve"> </w:t>
-      </w:r>
-      <w:proofErr w:type="spellStart"/>
-      <w:r>
-        <w:rPr>
-          <w:rFonts w:ascii="Times New Roman" w:eastAsia="Times New Roman" w:hAnsi="Times New Roman" w:cs="Times New Roman"/>
-          <w:color w:val="000000"/>
-          <w:sz w:val="24"/>
-          <w:szCs w:val="24"/>
-          <w:lang w:eastAsia="tr-TR"/>
-        </w:rPr>
-        <w:t>run</w:t>
-      </w:r>
-      <w:proofErr w:type="spellEnd"/>
-      <w:r>
-        <w:rPr>
-          <w:rFonts w:ascii="Times New Roman" w:eastAsia="Times New Roman" w:hAnsi="Times New Roman" w:cs="Times New Roman"/>
-          <w:color w:val="000000"/>
-          <w:sz w:val="24"/>
-          <w:szCs w:val="24"/>
-          <w:lang w:eastAsia="tr-TR"/>
-        </w:rPr>
-        <w:t xml:space="preserve"> </w:t>
-      </w:r>
-      <w:proofErr w:type="spellStart"/>
-      <w:r>
-        <w:rPr>
-          <w:rFonts w:ascii="Times New Roman" w:eastAsia="Times New Roman" w:hAnsi="Times New Roman" w:cs="Times New Roman"/>
-          <w:color w:val="000000"/>
-          <w:sz w:val="24"/>
-          <w:szCs w:val="24"/>
-          <w:lang w:eastAsia="tr-TR"/>
-        </w:rPr>
-        <w:t>resources</w:t>
-      </w:r>
-      <w:proofErr w:type="spellEnd"/>
-      <w:r>
-        <w:rPr>
-          <w:rFonts w:ascii="Times New Roman" w:eastAsia="Times New Roman" w:hAnsi="Times New Roman" w:cs="Times New Roman"/>
-          <w:color w:val="000000"/>
-          <w:sz w:val="24"/>
-          <w:szCs w:val="24"/>
-          <w:lang w:eastAsia="tr-TR"/>
-        </w:rPr>
-        <w:t xml:space="preserve"> </w:t>
-      </w:r>
-      <w:proofErr w:type="spellStart"/>
-      <w:r>
-        <w:rPr>
-          <w:rFonts w:ascii="Times New Roman" w:eastAsia="Times New Roman" w:hAnsi="Times New Roman" w:cs="Times New Roman"/>
-          <w:color w:val="000000"/>
-          <w:sz w:val="24"/>
-          <w:szCs w:val="24"/>
-          <w:lang w:eastAsia="tr-TR"/>
-        </w:rPr>
-        <w:t>or</w:t>
-      </w:r>
-      <w:proofErr w:type="spellEnd"/>
-      <w:r>
-        <w:rPr>
-          <w:rFonts w:ascii="Times New Roman" w:eastAsia="Times New Roman" w:hAnsi="Times New Roman" w:cs="Times New Roman"/>
-          <w:color w:val="000000"/>
-          <w:sz w:val="24"/>
-          <w:szCs w:val="24"/>
-          <w:lang w:eastAsia="tr-TR"/>
-        </w:rPr>
-        <w:t xml:space="preserve"> </w:t>
-      </w:r>
-      <w:proofErr w:type="spellStart"/>
-      <w:r>
-        <w:rPr>
-          <w:rFonts w:ascii="Times New Roman" w:eastAsia="Times New Roman" w:hAnsi="Times New Roman" w:cs="Times New Roman"/>
-          <w:color w:val="000000"/>
-          <w:sz w:val="24"/>
-          <w:szCs w:val="24"/>
-          <w:lang w:eastAsia="tr-TR"/>
-        </w:rPr>
-        <w:t>some</w:t>
-      </w:r>
-      <w:proofErr w:type="spellEnd"/>
-      <w:r>
-        <w:rPr>
-          <w:rFonts w:ascii="Times New Roman" w:eastAsia="Times New Roman" w:hAnsi="Times New Roman" w:cs="Times New Roman"/>
-          <w:color w:val="000000"/>
-          <w:sz w:val="24"/>
-          <w:szCs w:val="24"/>
-          <w:lang w:eastAsia="tr-TR"/>
-        </w:rPr>
-        <w:t xml:space="preserve"> </w:t>
-      </w:r>
-      <w:proofErr w:type="spellStart"/>
-      <w:r>
-        <w:rPr>
-          <w:rFonts w:ascii="Times New Roman" w:eastAsia="Times New Roman" w:hAnsi="Times New Roman" w:cs="Times New Roman"/>
-          <w:color w:val="000000"/>
-          <w:sz w:val="24"/>
-          <w:szCs w:val="24"/>
-          <w:lang w:eastAsia="tr-TR"/>
-        </w:rPr>
-        <w:t>services</w:t>
-      </w:r>
-      <w:proofErr w:type="spellEnd"/>
-      <w:r>
-        <w:rPr>
-          <w:rFonts w:ascii="Times New Roman" w:eastAsia="Times New Roman" w:hAnsi="Times New Roman" w:cs="Times New Roman"/>
-          <w:color w:val="000000"/>
-          <w:sz w:val="24"/>
-          <w:szCs w:val="24"/>
-          <w:lang w:eastAsia="tr-TR"/>
-        </w:rPr>
-        <w:t xml:space="preserve"> (FTP, E-Mail, Web Site) </w:t>
-      </w:r>
-      <w:proofErr w:type="spellStart"/>
-      <w:r>
-        <w:rPr>
-          <w:rFonts w:ascii="Times New Roman" w:eastAsia="Times New Roman" w:hAnsi="Times New Roman" w:cs="Times New Roman"/>
-          <w:color w:val="000000"/>
-          <w:sz w:val="24"/>
-          <w:szCs w:val="24"/>
-          <w:lang w:eastAsia="tr-TR"/>
-        </w:rPr>
-        <w:t>that</w:t>
-      </w:r>
-      <w:proofErr w:type="spellEnd"/>
-      <w:r>
-        <w:rPr>
-          <w:rFonts w:ascii="Times New Roman" w:eastAsia="Times New Roman" w:hAnsi="Times New Roman" w:cs="Times New Roman"/>
-          <w:color w:val="000000"/>
-          <w:sz w:val="24"/>
-          <w:szCs w:val="24"/>
-          <w:lang w:eastAsia="tr-TR"/>
-        </w:rPr>
-        <w:t xml:space="preserve"> </w:t>
-      </w:r>
-      <w:proofErr w:type="spellStart"/>
-      <w:r>
-        <w:rPr>
-          <w:rFonts w:ascii="Times New Roman" w:eastAsia="Times New Roman" w:hAnsi="Times New Roman" w:cs="Times New Roman"/>
-          <w:color w:val="000000"/>
-          <w:sz w:val="24"/>
-          <w:szCs w:val="24"/>
-          <w:lang w:eastAsia="tr-TR"/>
-        </w:rPr>
-        <w:t>clients</w:t>
-      </w:r>
-      <w:proofErr w:type="spellEnd"/>
-      <w:r>
-        <w:rPr>
-          <w:rFonts w:ascii="Times New Roman" w:eastAsia="Times New Roman" w:hAnsi="Times New Roman" w:cs="Times New Roman"/>
-          <w:color w:val="000000"/>
-          <w:sz w:val="24"/>
-          <w:szCs w:val="24"/>
-          <w:lang w:eastAsia="tr-TR"/>
-        </w:rPr>
-        <w:t xml:space="preserve"> (</w:t>
-      </w:r>
-      <w:proofErr w:type="spellStart"/>
-      <w:r>
-        <w:rPr>
-          <w:rFonts w:ascii="Times New Roman" w:eastAsia="Times New Roman" w:hAnsi="Times New Roman" w:cs="Times New Roman"/>
-          <w:color w:val="000000"/>
-          <w:sz w:val="24"/>
-          <w:szCs w:val="24"/>
-          <w:lang w:eastAsia="tr-TR"/>
-        </w:rPr>
-        <w:t>users</w:t>
-      </w:r>
-      <w:proofErr w:type="spellEnd"/>
-      <w:r>
-        <w:rPr>
-          <w:rFonts w:ascii="Times New Roman" w:eastAsia="Times New Roman" w:hAnsi="Times New Roman" w:cs="Times New Roman"/>
-          <w:color w:val="000000"/>
-          <w:sz w:val="24"/>
-          <w:szCs w:val="24"/>
-          <w:lang w:eastAsia="tr-TR"/>
-        </w:rPr>
-        <w:t xml:space="preserve">) can </w:t>
-      </w:r>
-      <w:proofErr w:type="spellStart"/>
-      <w:r>
-        <w:rPr>
-          <w:rFonts w:ascii="Times New Roman" w:eastAsia="Times New Roman" w:hAnsi="Times New Roman" w:cs="Times New Roman"/>
-          <w:color w:val="000000"/>
-          <w:sz w:val="24"/>
-          <w:szCs w:val="24"/>
-          <w:lang w:eastAsia="tr-TR"/>
-        </w:rPr>
-        <w:t>access</w:t>
-      </w:r>
-      <w:proofErr w:type="spellEnd"/>
-      <w:r>
-        <w:rPr>
-          <w:rFonts w:ascii="Times New Roman" w:eastAsia="Times New Roman" w:hAnsi="Times New Roman" w:cs="Times New Roman"/>
-          <w:color w:val="000000"/>
-          <w:sz w:val="24"/>
-          <w:szCs w:val="24"/>
-          <w:lang w:eastAsia="tr-TR"/>
-        </w:rPr>
-        <w:t xml:space="preserve">, </w:t>
-      </w:r>
-      <w:proofErr w:type="spellStart"/>
-      <w:r>
-        <w:rPr>
-          <w:rFonts w:ascii="Times New Roman" w:eastAsia="Times New Roman" w:hAnsi="Times New Roman" w:cs="Times New Roman"/>
-          <w:color w:val="000000"/>
-          <w:sz w:val="24"/>
-          <w:szCs w:val="24"/>
-          <w:lang w:eastAsia="tr-TR"/>
-        </w:rPr>
-        <w:t>use</w:t>
-      </w:r>
-      <w:proofErr w:type="spellEnd"/>
-      <w:r>
-        <w:rPr>
-          <w:rFonts w:ascii="Times New Roman" w:eastAsia="Times New Roman" w:hAnsi="Times New Roman" w:cs="Times New Roman"/>
-          <w:color w:val="000000"/>
-          <w:sz w:val="24"/>
-          <w:szCs w:val="24"/>
-          <w:lang w:eastAsia="tr-TR"/>
-        </w:rPr>
-        <w:t xml:space="preserve"> </w:t>
-      </w:r>
-      <w:proofErr w:type="spellStart"/>
-      <w:r>
-        <w:rPr>
-          <w:rFonts w:ascii="Times New Roman" w:eastAsia="Times New Roman" w:hAnsi="Times New Roman" w:cs="Times New Roman"/>
-          <w:color w:val="000000"/>
-          <w:sz w:val="24"/>
-          <w:szCs w:val="24"/>
-          <w:lang w:eastAsia="tr-TR"/>
-        </w:rPr>
-        <w:t>and</w:t>
-      </w:r>
-      <w:proofErr w:type="spellEnd"/>
-      <w:r>
-        <w:rPr>
-          <w:rFonts w:ascii="Times New Roman" w:eastAsia="Times New Roman" w:hAnsi="Times New Roman" w:cs="Times New Roman"/>
-          <w:color w:val="000000"/>
-          <w:sz w:val="24"/>
-          <w:szCs w:val="24"/>
-          <w:lang w:eastAsia="tr-TR"/>
-        </w:rPr>
-        <w:t xml:space="preserve"> </w:t>
-      </w:r>
-      <w:proofErr w:type="spellStart"/>
-      <w:r>
-        <w:rPr>
-          <w:rFonts w:ascii="Times New Roman" w:eastAsia="Times New Roman" w:hAnsi="Times New Roman" w:cs="Times New Roman"/>
-          <w:color w:val="000000"/>
-          <w:sz w:val="24"/>
-          <w:szCs w:val="24"/>
-          <w:lang w:eastAsia="tr-TR"/>
-        </w:rPr>
-        <w:t>share</w:t>
-      </w:r>
-      <w:proofErr w:type="spellEnd"/>
-      <w:r>
-        <w:rPr>
-          <w:rFonts w:ascii="Times New Roman" w:eastAsia="Times New Roman" w:hAnsi="Times New Roman" w:cs="Times New Roman"/>
-          <w:color w:val="000000"/>
-          <w:sz w:val="24"/>
-          <w:szCs w:val="24"/>
-          <w:lang w:eastAsia="tr-TR"/>
-        </w:rPr>
-        <w:t xml:space="preserve"> in </w:t>
-      </w:r>
-      <w:proofErr w:type="spellStart"/>
-      <w:r>
-        <w:rPr>
-          <w:rFonts w:ascii="Times New Roman" w:eastAsia="Times New Roman" w:hAnsi="Times New Roman" w:cs="Times New Roman"/>
-          <w:color w:val="000000"/>
-          <w:sz w:val="24"/>
-          <w:szCs w:val="24"/>
-          <w:lang w:eastAsia="tr-TR"/>
-        </w:rPr>
-        <w:t>computer</w:t>
-      </w:r>
-      <w:proofErr w:type="spellEnd"/>
-      <w:r>
-        <w:rPr>
-          <w:rFonts w:ascii="Times New Roman" w:eastAsia="Times New Roman" w:hAnsi="Times New Roman" w:cs="Times New Roman"/>
-          <w:color w:val="000000"/>
-          <w:sz w:val="24"/>
-          <w:szCs w:val="24"/>
-          <w:lang w:eastAsia="tr-TR"/>
-        </w:rPr>
-        <w:t xml:space="preserve"> </w:t>
-      </w:r>
-      <w:proofErr w:type="spellStart"/>
-      <w:r>
-        <w:rPr>
-          <w:rFonts w:ascii="Times New Roman" w:eastAsia="Times New Roman" w:hAnsi="Times New Roman" w:cs="Times New Roman"/>
-          <w:color w:val="000000"/>
-          <w:sz w:val="24"/>
-          <w:szCs w:val="24"/>
-          <w:lang w:eastAsia="tr-TR"/>
-        </w:rPr>
-        <w:t>networks</w:t>
-      </w:r>
-      <w:proofErr w:type="spellEnd"/>
-      <w:r>
-        <w:rPr>
-          <w:rFonts w:ascii="Times New Roman" w:eastAsia="Times New Roman" w:hAnsi="Times New Roman" w:cs="Times New Roman"/>
-          <w:color w:val="000000"/>
-          <w:sz w:val="24"/>
-          <w:szCs w:val="24"/>
-          <w:lang w:eastAsia="tr-TR"/>
-        </w:rPr>
-        <w:t>.</w:t>
+      <w:r>
+        <w:rPr>
+          <w:rFonts w:ascii="Times New Roman" w:eastAsia="Times New Roman" w:hAnsi="Times New Roman" w:cs="Times New Roman"/>
+          <w:color w:val="000000"/>
+          <w:sz w:val="24"/>
+          <w:szCs w:val="24"/>
+          <w:lang w:eastAsia="tr-TR"/>
+        </w:rPr>
+        <w:t xml:space="preserve">Server : </w:t>
+      </w:r>
+      <w:r>
+        <w:rPr>
+          <w:rFonts w:ascii="Times New Roman" w:eastAsia="Times New Roman" w:hAnsi="Times New Roman" w:cs="Times New Roman"/>
+          <w:color w:val="000000"/>
+          <w:sz w:val="24"/>
+          <w:szCs w:val="24"/>
+          <w:lang w:eastAsia="tr-TR"/>
+        </w:rPr>
+        <w:t>Server is a general name given to computer units that run resources or some services (FTP, E-Mail, Web Site) that clients (users) can access, use and share in computer networks.</w:t>
       </w:r>
     </w:p>
     <w:p>
@@ -3073,489 +2092,25 @@
           <w:lang w:eastAsia="tr-TR"/>
         </w:rPr>
       </w:pPr>
-      <w:proofErr w:type="spellStart"/>
-      <w:proofErr w:type="gramStart"/>
-      <w:r>
-        <w:rPr>
-          <w:rFonts w:ascii="Times New Roman" w:eastAsia="Times New Roman" w:hAnsi="Times New Roman" w:cs="Times New Roman"/>
-          <w:color w:val="000000"/>
-          <w:sz w:val="24"/>
-          <w:szCs w:val="24"/>
-          <w:lang w:eastAsia="tr-TR"/>
-        </w:rPr>
-        <w:t>Captcha</w:t>
-      </w:r>
-      <w:proofErr w:type="spellEnd"/>
-      <w:r>
-        <w:rPr>
-          <w:rFonts w:ascii="Times New Roman" w:eastAsia="Times New Roman" w:hAnsi="Times New Roman" w:cs="Times New Roman"/>
-          <w:color w:val="000000"/>
-          <w:sz w:val="24"/>
-          <w:szCs w:val="24"/>
-          <w:lang w:eastAsia="tr-TR"/>
-        </w:rPr>
-        <w:t xml:space="preserve"> :</w:t>
-      </w:r>
-      <w:proofErr w:type="gramEnd"/>
-      <w:r>
-        <w:rPr>
-          <w:rFonts w:ascii="Times New Roman" w:eastAsia="Times New Roman" w:hAnsi="Times New Roman" w:cs="Times New Roman"/>
-          <w:color w:val="000000"/>
-          <w:sz w:val="24"/>
-          <w:szCs w:val="24"/>
-          <w:lang w:eastAsia="tr-TR"/>
-        </w:rPr>
-        <w:t xml:space="preserve">  </w:t>
-      </w:r>
-      <w:r>
-        <w:rPr>
-          <w:rFonts w:ascii="Times New Roman" w:eastAsia="Times New Roman" w:hAnsi="Times New Roman" w:cs="Times New Roman"/>
-          <w:color w:val="000000"/>
-          <w:sz w:val="24"/>
-          <w:szCs w:val="24"/>
-          <w:lang w:eastAsia="tr-TR"/>
-        </w:rPr>
-        <w:t xml:space="preserve">A </w:t>
-      </w:r>
-      <w:proofErr w:type="spellStart"/>
-      <w:r>
-        <w:rPr>
-          <w:rFonts w:ascii="Times New Roman" w:eastAsia="Times New Roman" w:hAnsi="Times New Roman" w:cs="Times New Roman"/>
-          <w:color w:val="000000"/>
-          <w:sz w:val="24"/>
-          <w:szCs w:val="24"/>
-          <w:lang w:eastAsia="tr-TR"/>
-        </w:rPr>
-        <w:t>security</w:t>
-      </w:r>
-      <w:proofErr w:type="spellEnd"/>
-      <w:r>
-        <w:rPr>
-          <w:rFonts w:ascii="Times New Roman" w:eastAsia="Times New Roman" w:hAnsi="Times New Roman" w:cs="Times New Roman"/>
-          <w:color w:val="000000"/>
-          <w:sz w:val="24"/>
-          <w:szCs w:val="24"/>
-          <w:lang w:eastAsia="tr-TR"/>
-        </w:rPr>
-        <w:t xml:space="preserve"> </w:t>
-      </w:r>
-      <w:proofErr w:type="spellStart"/>
-      <w:r>
-        <w:rPr>
-          <w:rFonts w:ascii="Times New Roman" w:eastAsia="Times New Roman" w:hAnsi="Times New Roman" w:cs="Times New Roman"/>
-          <w:color w:val="000000"/>
-          <w:sz w:val="24"/>
-          <w:szCs w:val="24"/>
-          <w:lang w:eastAsia="tr-TR"/>
-        </w:rPr>
-        <w:t>measure</w:t>
-      </w:r>
-      <w:proofErr w:type="spellEnd"/>
-      <w:r>
-        <w:rPr>
-          <w:rFonts w:ascii="Times New Roman" w:eastAsia="Times New Roman" w:hAnsi="Times New Roman" w:cs="Times New Roman"/>
-          <w:color w:val="000000"/>
-          <w:sz w:val="24"/>
-          <w:szCs w:val="24"/>
-          <w:lang w:eastAsia="tr-TR"/>
-        </w:rPr>
-        <w:t xml:space="preserve"> </w:t>
-      </w:r>
-      <w:proofErr w:type="spellStart"/>
-      <w:r>
-        <w:rPr>
-          <w:rFonts w:ascii="Times New Roman" w:eastAsia="Times New Roman" w:hAnsi="Times New Roman" w:cs="Times New Roman"/>
-          <w:color w:val="000000"/>
-          <w:sz w:val="24"/>
-          <w:szCs w:val="24"/>
-          <w:lang w:eastAsia="tr-TR"/>
-        </w:rPr>
-        <w:t>called</w:t>
-      </w:r>
-      <w:proofErr w:type="spellEnd"/>
-      <w:r>
-        <w:rPr>
-          <w:rFonts w:ascii="Times New Roman" w:eastAsia="Times New Roman" w:hAnsi="Times New Roman" w:cs="Times New Roman"/>
-          <w:color w:val="000000"/>
-          <w:sz w:val="24"/>
-          <w:szCs w:val="24"/>
-          <w:lang w:eastAsia="tr-TR"/>
-        </w:rPr>
-        <w:t xml:space="preserve"> </w:t>
-      </w:r>
-      <w:proofErr w:type="spellStart"/>
-      <w:r>
-        <w:rPr>
-          <w:rFonts w:ascii="Times New Roman" w:eastAsia="Times New Roman" w:hAnsi="Times New Roman" w:cs="Times New Roman"/>
-          <w:color w:val="000000"/>
-          <w:sz w:val="24"/>
-          <w:szCs w:val="24"/>
-          <w:lang w:eastAsia="tr-TR"/>
-        </w:rPr>
-        <w:t>query-response</w:t>
-      </w:r>
-      <w:proofErr w:type="spellEnd"/>
-      <w:r>
-        <w:rPr>
-          <w:rFonts w:ascii="Times New Roman" w:eastAsia="Times New Roman" w:hAnsi="Times New Roman" w:cs="Times New Roman"/>
-          <w:color w:val="000000"/>
-          <w:sz w:val="24"/>
-          <w:szCs w:val="24"/>
-          <w:lang w:eastAsia="tr-TR"/>
-        </w:rPr>
-        <w:t xml:space="preserve"> </w:t>
-      </w:r>
-      <w:proofErr w:type="spellStart"/>
-      <w:r>
-        <w:rPr>
-          <w:rFonts w:ascii="Times New Roman" w:eastAsia="Times New Roman" w:hAnsi="Times New Roman" w:cs="Times New Roman"/>
-          <w:color w:val="000000"/>
-          <w:sz w:val="24"/>
-          <w:szCs w:val="24"/>
-          <w:lang w:eastAsia="tr-TR"/>
-        </w:rPr>
-        <w:t>validation</w:t>
-      </w:r>
-      <w:proofErr w:type="spellEnd"/>
-      <w:r>
-        <w:rPr>
-          <w:rFonts w:ascii="Times New Roman" w:eastAsia="Times New Roman" w:hAnsi="Times New Roman" w:cs="Times New Roman"/>
-          <w:color w:val="000000"/>
-          <w:sz w:val="24"/>
-          <w:szCs w:val="24"/>
-          <w:lang w:eastAsia="tr-TR"/>
-        </w:rPr>
-        <w:t xml:space="preserve">, </w:t>
-      </w:r>
-      <w:proofErr w:type="spellStart"/>
-      <w:r>
-        <w:rPr>
-          <w:rFonts w:ascii="Times New Roman" w:eastAsia="Times New Roman" w:hAnsi="Times New Roman" w:cs="Times New Roman"/>
-          <w:color w:val="000000"/>
-          <w:sz w:val="24"/>
-          <w:szCs w:val="24"/>
-          <w:lang w:eastAsia="tr-TR"/>
-        </w:rPr>
-        <w:t>also</w:t>
-      </w:r>
-      <w:proofErr w:type="spellEnd"/>
-      <w:r>
-        <w:rPr>
-          <w:rFonts w:ascii="Times New Roman" w:eastAsia="Times New Roman" w:hAnsi="Times New Roman" w:cs="Times New Roman"/>
-          <w:color w:val="000000"/>
-          <w:sz w:val="24"/>
-          <w:szCs w:val="24"/>
-          <w:lang w:eastAsia="tr-TR"/>
-        </w:rPr>
-        <w:t xml:space="preserve"> </w:t>
-      </w:r>
-      <w:proofErr w:type="spellStart"/>
-      <w:r>
-        <w:rPr>
-          <w:rFonts w:ascii="Times New Roman" w:eastAsia="Times New Roman" w:hAnsi="Times New Roman" w:cs="Times New Roman"/>
-          <w:color w:val="000000"/>
-          <w:sz w:val="24"/>
-          <w:szCs w:val="24"/>
-          <w:lang w:eastAsia="tr-TR"/>
-        </w:rPr>
-        <w:t>known</w:t>
-      </w:r>
-      <w:proofErr w:type="spellEnd"/>
-      <w:r>
-        <w:rPr>
-          <w:rFonts w:ascii="Times New Roman" w:eastAsia="Times New Roman" w:hAnsi="Times New Roman" w:cs="Times New Roman"/>
-          <w:color w:val="000000"/>
-          <w:sz w:val="24"/>
-          <w:szCs w:val="24"/>
-          <w:lang w:eastAsia="tr-TR"/>
-        </w:rPr>
-        <w:t xml:space="preserve"> as CAPTCHA (</w:t>
-      </w:r>
-      <w:proofErr w:type="spellStart"/>
-      <w:r>
-        <w:rPr>
-          <w:rFonts w:ascii="Times New Roman" w:eastAsia="Times New Roman" w:hAnsi="Times New Roman" w:cs="Times New Roman"/>
-          <w:color w:val="000000"/>
-          <w:sz w:val="24"/>
-          <w:szCs w:val="24"/>
-          <w:lang w:eastAsia="tr-TR"/>
-        </w:rPr>
-        <w:t>Fully</w:t>
-      </w:r>
-      <w:proofErr w:type="spellEnd"/>
-      <w:r>
-        <w:rPr>
-          <w:rFonts w:ascii="Times New Roman" w:eastAsia="Times New Roman" w:hAnsi="Times New Roman" w:cs="Times New Roman"/>
-          <w:color w:val="000000"/>
-          <w:sz w:val="24"/>
-          <w:szCs w:val="24"/>
-          <w:lang w:eastAsia="tr-TR"/>
-        </w:rPr>
-        <w:t xml:space="preserve"> </w:t>
-      </w:r>
-      <w:proofErr w:type="spellStart"/>
-      <w:r>
-        <w:rPr>
-          <w:rFonts w:ascii="Times New Roman" w:eastAsia="Times New Roman" w:hAnsi="Times New Roman" w:cs="Times New Roman"/>
-          <w:color w:val="000000"/>
-          <w:sz w:val="24"/>
-          <w:szCs w:val="24"/>
-          <w:lang w:eastAsia="tr-TR"/>
-        </w:rPr>
-        <w:t>Automatic</w:t>
-      </w:r>
-      <w:proofErr w:type="spellEnd"/>
-      <w:r>
-        <w:rPr>
-          <w:rFonts w:ascii="Times New Roman" w:eastAsia="Times New Roman" w:hAnsi="Times New Roman" w:cs="Times New Roman"/>
-          <w:color w:val="000000"/>
-          <w:sz w:val="24"/>
-          <w:szCs w:val="24"/>
-          <w:lang w:eastAsia="tr-TR"/>
-        </w:rPr>
-        <w:t xml:space="preserve"> General Turing Test </w:t>
-      </w:r>
-      <w:proofErr w:type="spellStart"/>
-      <w:r>
-        <w:rPr>
-          <w:rFonts w:ascii="Times New Roman" w:eastAsia="Times New Roman" w:hAnsi="Times New Roman" w:cs="Times New Roman"/>
-          <w:color w:val="000000"/>
-          <w:sz w:val="24"/>
-          <w:szCs w:val="24"/>
-          <w:lang w:eastAsia="tr-TR"/>
-        </w:rPr>
-        <w:t>for</w:t>
-      </w:r>
-      <w:proofErr w:type="spellEnd"/>
-      <w:r>
-        <w:rPr>
-          <w:rFonts w:ascii="Times New Roman" w:eastAsia="Times New Roman" w:hAnsi="Times New Roman" w:cs="Times New Roman"/>
-          <w:color w:val="000000"/>
-          <w:sz w:val="24"/>
-          <w:szCs w:val="24"/>
-          <w:lang w:eastAsia="tr-TR"/>
-        </w:rPr>
-        <w:t xml:space="preserve"> Human </w:t>
-      </w:r>
-      <w:proofErr w:type="spellStart"/>
-      <w:r>
-        <w:rPr>
-          <w:rFonts w:ascii="Times New Roman" w:eastAsia="Times New Roman" w:hAnsi="Times New Roman" w:cs="Times New Roman"/>
-          <w:color w:val="000000"/>
-          <w:sz w:val="24"/>
-          <w:szCs w:val="24"/>
-          <w:lang w:eastAsia="tr-TR"/>
-        </w:rPr>
-        <w:t>and</w:t>
-      </w:r>
-      <w:proofErr w:type="spellEnd"/>
-      <w:r>
-        <w:rPr>
-          <w:rFonts w:ascii="Times New Roman" w:eastAsia="Times New Roman" w:hAnsi="Times New Roman" w:cs="Times New Roman"/>
-          <w:color w:val="000000"/>
-          <w:sz w:val="24"/>
-          <w:szCs w:val="24"/>
-          <w:lang w:eastAsia="tr-TR"/>
-        </w:rPr>
-        <w:t xml:space="preserve"> </w:t>
-      </w:r>
-      <w:proofErr w:type="spellStart"/>
-      <w:r>
-        <w:rPr>
-          <w:rFonts w:ascii="Times New Roman" w:eastAsia="Times New Roman" w:hAnsi="Times New Roman" w:cs="Times New Roman"/>
-          <w:color w:val="000000"/>
-          <w:sz w:val="24"/>
-          <w:szCs w:val="24"/>
-          <w:lang w:eastAsia="tr-TR"/>
-        </w:rPr>
-        <w:t>Computer</w:t>
-      </w:r>
-      <w:proofErr w:type="spellEnd"/>
-      <w:r>
-        <w:rPr>
-          <w:rFonts w:ascii="Times New Roman" w:eastAsia="Times New Roman" w:hAnsi="Times New Roman" w:cs="Times New Roman"/>
-          <w:color w:val="000000"/>
-          <w:sz w:val="24"/>
-          <w:szCs w:val="24"/>
-          <w:lang w:eastAsia="tr-TR"/>
-        </w:rPr>
-        <w:t xml:space="preserve"> </w:t>
-      </w:r>
-      <w:proofErr w:type="spellStart"/>
-      <w:r>
-        <w:rPr>
-          <w:rFonts w:ascii="Times New Roman" w:eastAsia="Times New Roman" w:hAnsi="Times New Roman" w:cs="Times New Roman"/>
-          <w:color w:val="000000"/>
-          <w:sz w:val="24"/>
-          <w:szCs w:val="24"/>
-          <w:lang w:eastAsia="tr-TR"/>
-        </w:rPr>
-        <w:t>Discrimination</w:t>
-      </w:r>
-      <w:proofErr w:type="spellEnd"/>
-      <w:r>
-        <w:rPr>
-          <w:rFonts w:ascii="Times New Roman" w:eastAsia="Times New Roman" w:hAnsi="Times New Roman" w:cs="Times New Roman"/>
-          <w:color w:val="000000"/>
-          <w:sz w:val="24"/>
-          <w:szCs w:val="24"/>
-          <w:lang w:eastAsia="tr-TR"/>
-        </w:rPr>
-        <w:t xml:space="preserve">), is </w:t>
-      </w:r>
-      <w:proofErr w:type="spellStart"/>
-      <w:r>
-        <w:rPr>
-          <w:rFonts w:ascii="Times New Roman" w:eastAsia="Times New Roman" w:hAnsi="Times New Roman" w:cs="Times New Roman"/>
-          <w:color w:val="000000"/>
-          <w:sz w:val="24"/>
-          <w:szCs w:val="24"/>
-          <w:lang w:eastAsia="tr-TR"/>
-        </w:rPr>
-        <w:t>used</w:t>
-      </w:r>
-      <w:proofErr w:type="spellEnd"/>
-      <w:r>
-        <w:rPr>
-          <w:rFonts w:ascii="Times New Roman" w:eastAsia="Times New Roman" w:hAnsi="Times New Roman" w:cs="Times New Roman"/>
-          <w:color w:val="000000"/>
-          <w:sz w:val="24"/>
-          <w:szCs w:val="24"/>
-          <w:lang w:eastAsia="tr-TR"/>
-        </w:rPr>
-        <w:t xml:space="preserve">. </w:t>
-      </w:r>
-      <w:proofErr w:type="spellStart"/>
-      <w:r>
-        <w:rPr>
-          <w:rFonts w:ascii="Times New Roman" w:eastAsia="Times New Roman" w:hAnsi="Times New Roman" w:cs="Times New Roman"/>
-          <w:color w:val="000000"/>
-          <w:sz w:val="24"/>
-          <w:szCs w:val="24"/>
-          <w:lang w:eastAsia="tr-TR"/>
-        </w:rPr>
-        <w:t>Protection</w:t>
-      </w:r>
-      <w:proofErr w:type="spellEnd"/>
-      <w:r>
-        <w:rPr>
-          <w:rFonts w:ascii="Times New Roman" w:eastAsia="Times New Roman" w:hAnsi="Times New Roman" w:cs="Times New Roman"/>
-          <w:color w:val="000000"/>
-          <w:sz w:val="24"/>
-          <w:szCs w:val="24"/>
-          <w:lang w:eastAsia="tr-TR"/>
-        </w:rPr>
-        <w:t xml:space="preserve"> </w:t>
-      </w:r>
-      <w:proofErr w:type="spellStart"/>
-      <w:r>
-        <w:rPr>
-          <w:rFonts w:ascii="Times New Roman" w:eastAsia="Times New Roman" w:hAnsi="Times New Roman" w:cs="Times New Roman"/>
-          <w:color w:val="000000"/>
-          <w:sz w:val="24"/>
-          <w:szCs w:val="24"/>
-          <w:lang w:eastAsia="tr-TR"/>
-        </w:rPr>
-        <w:t>against</w:t>
-      </w:r>
-      <w:proofErr w:type="spellEnd"/>
-      <w:r>
-        <w:rPr>
-          <w:rFonts w:ascii="Times New Roman" w:eastAsia="Times New Roman" w:hAnsi="Times New Roman" w:cs="Times New Roman"/>
-          <w:color w:val="000000"/>
-          <w:sz w:val="24"/>
-          <w:szCs w:val="24"/>
-          <w:lang w:eastAsia="tr-TR"/>
-        </w:rPr>
-        <w:t xml:space="preserve"> spam </w:t>
-      </w:r>
-      <w:proofErr w:type="spellStart"/>
-      <w:r>
-        <w:rPr>
-          <w:rFonts w:ascii="Times New Roman" w:eastAsia="Times New Roman" w:hAnsi="Times New Roman" w:cs="Times New Roman"/>
-          <w:color w:val="000000"/>
-          <w:sz w:val="24"/>
-          <w:szCs w:val="24"/>
-          <w:lang w:eastAsia="tr-TR"/>
-        </w:rPr>
-        <w:t>and</w:t>
-      </w:r>
-      <w:proofErr w:type="spellEnd"/>
-      <w:r>
-        <w:rPr>
-          <w:rFonts w:ascii="Times New Roman" w:eastAsia="Times New Roman" w:hAnsi="Times New Roman" w:cs="Times New Roman"/>
-          <w:color w:val="000000"/>
-          <w:sz w:val="24"/>
-          <w:szCs w:val="24"/>
-          <w:lang w:eastAsia="tr-TR"/>
-        </w:rPr>
-        <w:t xml:space="preserve"> </w:t>
-      </w:r>
-      <w:proofErr w:type="spellStart"/>
-      <w:r>
-        <w:rPr>
-          <w:rFonts w:ascii="Times New Roman" w:eastAsia="Times New Roman" w:hAnsi="Times New Roman" w:cs="Times New Roman"/>
-          <w:color w:val="000000"/>
-          <w:sz w:val="24"/>
-          <w:szCs w:val="24"/>
-          <w:lang w:eastAsia="tr-TR"/>
-        </w:rPr>
-        <w:t>encryption</w:t>
-      </w:r>
-      <w:proofErr w:type="spellEnd"/>
-      <w:r>
-        <w:rPr>
-          <w:rFonts w:ascii="Times New Roman" w:eastAsia="Times New Roman" w:hAnsi="Times New Roman" w:cs="Times New Roman"/>
-          <w:color w:val="000000"/>
-          <w:sz w:val="24"/>
-          <w:szCs w:val="24"/>
-          <w:lang w:eastAsia="tr-TR"/>
-        </w:rPr>
-        <w:t xml:space="preserve"> is </w:t>
-      </w:r>
-      <w:proofErr w:type="spellStart"/>
-      <w:r>
-        <w:rPr>
-          <w:rFonts w:ascii="Times New Roman" w:eastAsia="Times New Roman" w:hAnsi="Times New Roman" w:cs="Times New Roman"/>
-          <w:color w:val="000000"/>
-          <w:sz w:val="24"/>
-          <w:szCs w:val="24"/>
-          <w:lang w:eastAsia="tr-TR"/>
-        </w:rPr>
-        <w:t>aided</w:t>
-      </w:r>
-      <w:proofErr w:type="spellEnd"/>
-      <w:r>
-        <w:rPr>
-          <w:rFonts w:ascii="Times New Roman" w:eastAsia="Times New Roman" w:hAnsi="Times New Roman" w:cs="Times New Roman"/>
-          <w:color w:val="000000"/>
-          <w:sz w:val="24"/>
-          <w:szCs w:val="24"/>
-          <w:lang w:eastAsia="tr-TR"/>
-        </w:rPr>
-        <w:t xml:space="preserve"> </w:t>
-      </w:r>
-      <w:proofErr w:type="spellStart"/>
-      <w:r>
-        <w:rPr>
-          <w:rFonts w:ascii="Times New Roman" w:eastAsia="Times New Roman" w:hAnsi="Times New Roman" w:cs="Times New Roman"/>
-          <w:color w:val="000000"/>
-          <w:sz w:val="24"/>
-          <w:szCs w:val="24"/>
-          <w:lang w:eastAsia="tr-TR"/>
-        </w:rPr>
-        <w:t>by</w:t>
-      </w:r>
-      <w:proofErr w:type="spellEnd"/>
-      <w:r>
-        <w:rPr>
-          <w:rFonts w:ascii="Times New Roman" w:eastAsia="Times New Roman" w:hAnsi="Times New Roman" w:cs="Times New Roman"/>
-          <w:color w:val="000000"/>
-          <w:sz w:val="24"/>
-          <w:szCs w:val="24"/>
-          <w:lang w:eastAsia="tr-TR"/>
-        </w:rPr>
-        <w:t xml:space="preserve"> CAPTCHA.</w:t>
+      <w:r>
+        <w:rPr>
+          <w:rFonts w:ascii="Times New Roman" w:eastAsia="Times New Roman" w:hAnsi="Times New Roman" w:cs="Times New Roman"/>
+          <w:color w:val="000000"/>
+          <w:sz w:val="24"/>
+          <w:szCs w:val="24"/>
+          <w:lang w:eastAsia="tr-TR"/>
+        </w:rPr>
+        <w:t xml:space="preserve">Captcha :  </w:t>
+      </w:r>
+      <w:r>
+        <w:rPr>
+          <w:rFonts w:ascii="Times New Roman" w:eastAsia="Times New Roman" w:hAnsi="Times New Roman" w:cs="Times New Roman"/>
+          <w:color w:val="000000"/>
+          <w:sz w:val="24"/>
+          <w:szCs w:val="24"/>
+          <w:lang w:eastAsia="tr-TR"/>
+        </w:rPr>
+        <w:t>A security measure called query-response validation, also known as CAPTCHA (Fully Automatic General Turing Test for Human and Computer Discrimination), is used. Protection against spam and encryption is aided by CAPTCHA.</w:t>
       </w:r>
     </w:p>
     <w:sectPr>
@@ -3720,6 +2275,119 @@
     </w:lvl>
   </w:abstractNum>
   <w:abstractNum w:abstractNumId="1" w15:restartNumberingAfterBreak="0">
+    <w:nsid w:val="22304060"/>
+    <w:multiLevelType w:val="hybridMultilevel"/>
+    <w:tmpl w:val="CA3CF656"/>
+    <w:lvl w:ilvl="0" w:tplc="BA7E1080">
+      <w:start w:val="1"/>
+      <w:numFmt w:val="bullet"/>
+      <w:lvlText w:val=""/>
+      <w:lvlJc w:val="left"/>
+      <w:pPr>
+        <w:ind w:left="720" w:hanging="360"/>
+      </w:pPr>
+      <w:rPr>
+        <w:rFonts w:ascii="Symbol" w:hAnsi="Symbol" w:hint="default"/>
+      </w:rPr>
+    </w:lvl>
+    <w:lvl w:ilvl="1" w:tplc="041F0003" w:tentative="1">
+      <w:start w:val="1"/>
+      <w:numFmt w:val="bullet"/>
+      <w:lvlText w:val="o"/>
+      <w:lvlJc w:val="left"/>
+      <w:pPr>
+        <w:ind w:left="1440" w:hanging="360"/>
+      </w:pPr>
+      <w:rPr>
+        <w:rFonts w:ascii="Courier New" w:hAnsi="Courier New" w:cs="Courier New" w:hint="default"/>
+      </w:rPr>
+    </w:lvl>
+    <w:lvl w:ilvl="2" w:tplc="041F0005" w:tentative="1">
+      <w:start w:val="1"/>
+      <w:numFmt w:val="bullet"/>
+      <w:lvlText w:val=""/>
+      <w:lvlJc w:val="left"/>
+      <w:pPr>
+        <w:ind w:left="2160" w:hanging="360"/>
+      </w:pPr>
+      <w:rPr>
+        <w:rFonts w:ascii="Wingdings" w:hAnsi="Wingdings" w:hint="default"/>
+      </w:rPr>
+    </w:lvl>
+    <w:lvl w:ilvl="3" w:tplc="041F0001" w:tentative="1">
+      <w:start w:val="1"/>
+      <w:numFmt w:val="bullet"/>
+      <w:lvlText w:val=""/>
+      <w:lvlJc w:val="left"/>
+      <w:pPr>
+        <w:ind w:left="2880" w:hanging="360"/>
+      </w:pPr>
+      <w:rPr>
+        <w:rFonts w:ascii="Symbol" w:hAnsi="Symbol" w:hint="default"/>
+      </w:rPr>
+    </w:lvl>
+    <w:lvl w:ilvl="4" w:tplc="041F0003" w:tentative="1">
+      <w:start w:val="1"/>
+      <w:numFmt w:val="bullet"/>
+      <w:lvlText w:val="o"/>
+      <w:lvlJc w:val="left"/>
+      <w:pPr>
+        <w:ind w:left="3600" w:hanging="360"/>
+      </w:pPr>
+      <w:rPr>
+        <w:rFonts w:ascii="Courier New" w:hAnsi="Courier New" w:cs="Courier New" w:hint="default"/>
+      </w:rPr>
+    </w:lvl>
+    <w:lvl w:ilvl="5" w:tplc="041F0005" w:tentative="1">
+      <w:start w:val="1"/>
+      <w:numFmt w:val="bullet"/>
+      <w:lvlText w:val=""/>
+      <w:lvlJc w:val="left"/>
+      <w:pPr>
+        <w:ind w:left="4320" w:hanging="360"/>
+      </w:pPr>
+      <w:rPr>
+        <w:rFonts w:ascii="Wingdings" w:hAnsi="Wingdings" w:hint="default"/>
+      </w:rPr>
+    </w:lvl>
+    <w:lvl w:ilvl="6" w:tplc="041F0001" w:tentative="1">
+      <w:start w:val="1"/>
+      <w:numFmt w:val="bullet"/>
+      <w:lvlText w:val=""/>
+      <w:lvlJc w:val="left"/>
+      <w:pPr>
+        <w:ind w:left="5040" w:hanging="360"/>
+      </w:pPr>
+      <w:rPr>
+        <w:rFonts w:ascii="Symbol" w:hAnsi="Symbol" w:hint="default"/>
+      </w:rPr>
+    </w:lvl>
+    <w:lvl w:ilvl="7" w:tplc="041F0003" w:tentative="1">
+      <w:start w:val="1"/>
+      <w:numFmt w:val="bullet"/>
+      <w:lvlText w:val="o"/>
+      <w:lvlJc w:val="left"/>
+      <w:pPr>
+        <w:ind w:left="5760" w:hanging="360"/>
+      </w:pPr>
+      <w:rPr>
+        <w:rFonts w:ascii="Courier New" w:hAnsi="Courier New" w:cs="Courier New" w:hint="default"/>
+      </w:rPr>
+    </w:lvl>
+    <w:lvl w:ilvl="8" w:tplc="041F0005" w:tentative="1">
+      <w:start w:val="1"/>
+      <w:numFmt w:val="bullet"/>
+      <w:lvlText w:val=""/>
+      <w:lvlJc w:val="left"/>
+      <w:pPr>
+        <w:ind w:left="6480" w:hanging="360"/>
+      </w:pPr>
+      <w:rPr>
+        <w:rFonts w:ascii="Wingdings" w:hAnsi="Wingdings" w:hint="default"/>
+      </w:rPr>
+    </w:lvl>
+  </w:abstractNum>
+  <w:abstractNum w:abstractNumId="2" w15:restartNumberingAfterBreak="0">
     <w:nsid w:val="23732BCE"/>
     <w:multiLevelType w:val="hybridMultilevel"/>
     <w:tmpl w:val="E18099C4"/>
@@ -3808,7 +2476,7 @@
       </w:pPr>
     </w:lvl>
   </w:abstractNum>
-  <w:abstractNum w:abstractNumId="2" w15:restartNumberingAfterBreak="0">
+  <w:abstractNum w:abstractNumId="3" w15:restartNumberingAfterBreak="0">
     <w:nsid w:val="2B144BED"/>
     <w:multiLevelType w:val="multilevel"/>
     <w:tmpl w:val="07FCBF9A"/>
@@ -3957,7 +2625,7 @@
       </w:rPr>
     </w:lvl>
   </w:abstractNum>
-  <w:abstractNum w:abstractNumId="3" w15:restartNumberingAfterBreak="0">
+  <w:abstractNum w:abstractNumId="4" w15:restartNumberingAfterBreak="0">
     <w:nsid w:val="35BE6860"/>
     <w:multiLevelType w:val="multilevel"/>
     <w:tmpl w:val="14BAA79A"/>
@@ -4106,7 +2774,7 @@
       </w:rPr>
     </w:lvl>
   </w:abstractNum>
-  <w:abstractNum w:abstractNumId="4" w15:restartNumberingAfterBreak="0">
+  <w:abstractNum w:abstractNumId="5" w15:restartNumberingAfterBreak="0">
     <w:nsid w:val="545A43A6"/>
     <w:multiLevelType w:val="hybridMultilevel"/>
     <w:tmpl w:val="637AB56C"/>
@@ -4195,7 +2863,7 @@
       </w:pPr>
     </w:lvl>
   </w:abstractNum>
-  <w:abstractNum w:abstractNumId="5" w15:restartNumberingAfterBreak="0">
+  <w:abstractNum w:abstractNumId="6" w15:restartNumberingAfterBreak="0">
     <w:nsid w:val="75EA59A3"/>
     <w:multiLevelType w:val="hybridMultilevel"/>
     <w:tmpl w:val="8F58B5AA"/>
@@ -4285,22 +2953,25 @@
     </w:lvl>
   </w:abstractNum>
   <w:num w:numId="1" w16cid:durableId="532958520">
+    <w:abstractNumId w:val="6"/>
+  </w:num>
+  <w:num w:numId="2" w16cid:durableId="1299186628">
+    <w:abstractNumId w:val="2"/>
+  </w:num>
+  <w:num w:numId="3" w16cid:durableId="401562390">
+    <w:abstractNumId w:val="4"/>
+  </w:num>
+  <w:num w:numId="4" w16cid:durableId="203834575">
     <w:abstractNumId w:val="5"/>
   </w:num>
-  <w:num w:numId="2" w16cid:durableId="1299186628">
-    <w:abstractNumId w:val="1"/>
-  </w:num>
-  <w:num w:numId="3" w16cid:durableId="401562390">
+  <w:num w:numId="5" w16cid:durableId="1933275676">
     <w:abstractNumId w:val="3"/>
-  </w:num>
-  <w:num w:numId="4" w16cid:durableId="203834575">
-    <w:abstractNumId w:val="4"/>
-  </w:num>
-  <w:num w:numId="5" w16cid:durableId="1933275676">
-    <w:abstractNumId w:val="2"/>
   </w:num>
   <w:num w:numId="6" w16cid:durableId="595594640">
     <w:abstractNumId w:val="0"/>
+  </w:num>
+  <w:num w:numId="7" w16cid:durableId="910382122">
+    <w:abstractNumId w:val="1"/>
   </w:num>
 </w:numbering>
 </file>

</xml_diff>

<commit_message>
add use case model
</commit_message>
<xml_diff>
--- a/2-Project Analysis Report.docx
+++ b/2-Project Analysis Report.docx
@@ -1529,62 +1529,238 @@
     <w:p>
       <w:pPr>
         <w:rPr>
+          <w:rFonts w:ascii="Arial" w:hAnsi="Arial" w:cs="Arial"/>
+          <w:b/>
+          <w:bCs/>
+          <w:color w:val="000000"/>
+          <w:sz w:val="28"/>
+          <w:szCs w:val="28"/>
+          <w:shd w:val="clear" w:color="auto" w:fill="FFFFFF"/>
+        </w:rPr>
+      </w:pPr>
+    </w:p>
+    <w:p>
+      <w:pPr>
+        <w:rPr>
+          <w:rFonts w:ascii="Arial" w:hAnsi="Arial" w:cs="Arial"/>
+          <w:b/>
+          <w:bCs/>
+          <w:color w:val="000000"/>
+          <w:sz w:val="28"/>
+          <w:szCs w:val="28"/>
+          <w:shd w:val="clear" w:color="auto" w:fill="FFFFFF"/>
+        </w:rPr>
+      </w:pPr>
+    </w:p>
+    <w:p>
+      <w:pPr>
+        <w:rPr>
+          <w:rFonts w:ascii="Arial" w:hAnsi="Arial" w:cs="Arial"/>
+          <w:b/>
+          <w:bCs/>
+          <w:color w:val="000000"/>
+          <w:sz w:val="28"/>
+          <w:szCs w:val="28"/>
+          <w:shd w:val="clear" w:color="auto" w:fill="FFFFFF"/>
+        </w:rPr>
+      </w:pPr>
+    </w:p>
+    <w:p>
+      <w:pPr>
+        <w:rPr>
+          <w:rFonts w:ascii="Arial" w:hAnsi="Arial" w:cs="Arial"/>
+          <w:b/>
+          <w:bCs/>
+          <w:color w:val="000000"/>
+          <w:sz w:val="28"/>
+          <w:szCs w:val="28"/>
+          <w:shd w:val="clear" w:color="auto" w:fill="FFFFFF"/>
+        </w:rPr>
+      </w:pPr>
+    </w:p>
+    <w:p>
+      <w:pPr>
+        <w:rPr>
+          <w:rFonts w:ascii="Arial" w:hAnsi="Arial" w:cs="Arial"/>
+          <w:b/>
+          <w:bCs/>
+          <w:color w:val="000000"/>
+          <w:sz w:val="28"/>
+          <w:szCs w:val="28"/>
+          <w:shd w:val="clear" w:color="auto" w:fill="FFFFFF"/>
+        </w:rPr>
+      </w:pPr>
+    </w:p>
+    <w:p>
+      <w:pPr>
+        <w:rPr>
+          <w:rFonts w:ascii="Arial" w:hAnsi="Arial" w:cs="Arial"/>
+          <w:b/>
+          <w:bCs/>
+          <w:color w:val="000000"/>
+          <w:sz w:val="28"/>
+          <w:szCs w:val="28"/>
+          <w:shd w:val="clear" w:color="auto" w:fill="FFFFFF"/>
+        </w:rPr>
+      </w:pPr>
+    </w:p>
+    <w:p>
+      <w:pPr>
+        <w:rPr>
+          <w:rFonts w:ascii="Arial" w:hAnsi="Arial" w:cs="Arial"/>
+          <w:b/>
+          <w:bCs/>
+          <w:color w:val="000000"/>
+          <w:sz w:val="28"/>
+          <w:szCs w:val="28"/>
+          <w:shd w:val="clear" w:color="auto" w:fill="FFFFFF"/>
+        </w:rPr>
+      </w:pPr>
+    </w:p>
+    <w:p>
+      <w:pPr>
+        <w:rPr>
+          <w:rFonts w:ascii="Arial" w:hAnsi="Arial" w:cs="Arial"/>
+          <w:b/>
+          <w:bCs/>
+          <w:color w:val="000000"/>
+          <w:sz w:val="28"/>
+          <w:szCs w:val="28"/>
+          <w:shd w:val="clear" w:color="auto" w:fill="FFFFFF"/>
+        </w:rPr>
+      </w:pPr>
+    </w:p>
+    <w:p>
+      <w:pPr>
+        <w:rPr>
+          <w:rFonts w:ascii="Arial" w:hAnsi="Arial" w:cs="Arial"/>
+          <w:b/>
+          <w:bCs/>
+          <w:color w:val="000000"/>
+          <w:sz w:val="28"/>
+          <w:szCs w:val="28"/>
+          <w:shd w:val="clear" w:color="auto" w:fill="FFFFFF"/>
+        </w:rPr>
+      </w:pPr>
+    </w:p>
+    <w:p>
+      <w:pPr>
+        <w:rPr>
+          <w:rFonts w:ascii="Arial" w:hAnsi="Arial" w:cs="Arial"/>
+          <w:b/>
+          <w:bCs/>
+          <w:color w:val="000000"/>
+          <w:sz w:val="28"/>
+          <w:szCs w:val="28"/>
+          <w:shd w:val="clear" w:color="auto" w:fill="FFFFFF"/>
+        </w:rPr>
+      </w:pPr>
+    </w:p>
+    <w:p>
+      <w:pPr>
+        <w:rPr>
           <w:rFonts w:ascii="Times New Roman" w:hAnsi="Times New Roman" w:cs="Times New Roman"/>
           <w:sz w:val="32"/>
           <w:szCs w:val="32"/>
           <w:lang w:val="en-US"/>
         </w:rPr>
       </w:pPr>
-    </w:p>
-    <w:p>
-      <w:pPr>
-        <w:rPr>
-          <w:rFonts w:ascii="Times New Roman" w:hAnsi="Times New Roman" w:cs="Times New Roman"/>
+      <w:r>
+        <w:rPr>
+          <w:rFonts w:ascii="Times New Roman" w:hAnsi="Times New Roman" w:cs="Times New Roman"/>
+          <w:noProof/>
           <w:sz w:val="32"/>
           <w:szCs w:val="32"/>
           <w:lang w:val="en-US"/>
         </w:rPr>
-      </w:pPr>
-    </w:p>
-    <w:p>
-      <w:pPr>
-        <w:rPr>
-          <w:rFonts w:ascii="Times New Roman" w:hAnsi="Times New Roman" w:cs="Times New Roman"/>
-          <w:sz w:val="32"/>
-          <w:szCs w:val="32"/>
-          <w:lang w:val="en-US"/>
-        </w:rPr>
-      </w:pPr>
-    </w:p>
-    <w:p>
-      <w:pPr>
-        <w:rPr>
-          <w:rFonts w:ascii="Times New Roman" w:hAnsi="Times New Roman" w:cs="Times New Roman"/>
-          <w:sz w:val="32"/>
-          <w:szCs w:val="32"/>
-          <w:lang w:val="en-US"/>
-        </w:rPr>
-      </w:pPr>
-    </w:p>
-    <w:p>
-      <w:pPr>
-        <w:rPr>
-          <w:rFonts w:ascii="Times New Roman" w:hAnsi="Times New Roman" w:cs="Times New Roman"/>
-          <w:sz w:val="32"/>
-          <w:szCs w:val="32"/>
-          <w:lang w:val="en-US"/>
-        </w:rPr>
-      </w:pPr>
-    </w:p>
-    <w:p>
-      <w:pPr>
-        <w:rPr>
-          <w:rFonts w:ascii="Times New Roman" w:hAnsi="Times New Roman" w:cs="Times New Roman"/>
-          <w:sz w:val="32"/>
-          <w:szCs w:val="32"/>
-          <w:lang w:val="en-US"/>
-        </w:rPr>
-      </w:pPr>
+        <w:lastRenderedPageBreak/>
+        <w:drawing>
+          <wp:anchor distT="0" distB="0" distL="114300" distR="114300" simplePos="0" relativeHeight="251660288" behindDoc="0" locked="0" layoutInCell="1" allowOverlap="1" wp14:anchorId="0AB62387" wp14:editId="74B22D60">
+            <wp:simplePos x="0" y="0"/>
+            <wp:positionH relativeFrom="margin">
+              <wp:align>center</wp:align>
+            </wp:positionH>
+            <wp:positionV relativeFrom="paragraph">
+              <wp:posOffset>513715</wp:posOffset>
+            </wp:positionV>
+            <wp:extent cx="7216140" cy="7090410"/>
+            <wp:effectExtent l="0" t="0" r="3810" b="0"/>
+            <wp:wrapSquare wrapText="bothSides"/>
+            <wp:docPr id="3" name="Picture 3"/>
+            <wp:cNvGraphicFramePr>
+              <a:graphicFrameLocks xmlns:a="http://schemas.openxmlformats.org/drawingml/2006/main" noChangeAspect="1"/>
+            </wp:cNvGraphicFramePr>
+            <a:graphic xmlns:a="http://schemas.openxmlformats.org/drawingml/2006/main">
+              <a:graphicData uri="http://schemas.openxmlformats.org/drawingml/2006/picture">
+                <pic:pic xmlns:pic="http://schemas.openxmlformats.org/drawingml/2006/picture">
+                  <pic:nvPicPr>
+                    <pic:cNvPr id="0" name="Picture 1"/>
+                    <pic:cNvPicPr>
+                      <a:picLocks noChangeAspect="1" noChangeArrowheads="1"/>
+                    </pic:cNvPicPr>
+                  </pic:nvPicPr>
+                  <pic:blipFill>
+                    <a:blip r:embed="rId6" cstate="print">
+                      <a:extLst>
+                        <a:ext uri="{28A0092B-C50C-407E-A947-70E740481C1C}">
+                          <a14:useLocalDpi xmlns:a14="http://schemas.microsoft.com/office/drawing/2010/main" val="0"/>
+                        </a:ext>
+                      </a:extLst>
+                    </a:blip>
+                    <a:srcRect/>
+                    <a:stretch>
+                      <a:fillRect/>
+                    </a:stretch>
+                  </pic:blipFill>
+                  <pic:spPr bwMode="auto">
+                    <a:xfrm>
+                      <a:off x="0" y="0"/>
+                      <a:ext cx="7216140" cy="7090410"/>
+                    </a:xfrm>
+                    <a:prstGeom prst="rect">
+                      <a:avLst/>
+                    </a:prstGeom>
+                    <a:noFill/>
+                    <a:ln>
+                      <a:noFill/>
+                    </a:ln>
+                  </pic:spPr>
+                </pic:pic>
+              </a:graphicData>
+            </a:graphic>
+            <wp14:sizeRelH relativeFrom="margin">
+              <wp14:pctWidth>0</wp14:pctWidth>
+            </wp14:sizeRelH>
+            <wp14:sizeRelV relativeFrom="margin">
+              <wp14:pctHeight>0</wp14:pctHeight>
+            </wp14:sizeRelV>
+          </wp:anchor>
+        </w:drawing>
+      </w:r>
+      <w:r>
+        <w:rPr>
+          <w:rFonts w:ascii="Arial" w:hAnsi="Arial" w:cs="Arial"/>
+          <w:b/>
+          <w:bCs/>
+          <w:color w:val="000000"/>
+          <w:sz w:val="28"/>
+          <w:szCs w:val="28"/>
+          <w:shd w:val="clear" w:color="auto" w:fill="FFFFFF"/>
+        </w:rPr>
+        <w:t>USE CASE</w:t>
+      </w:r>
+      <w:r>
+        <w:rPr>
+          <w:rFonts w:ascii="Arial" w:hAnsi="Arial" w:cs="Arial"/>
+          <w:b/>
+          <w:bCs/>
+          <w:color w:val="000000"/>
+          <w:sz w:val="28"/>
+          <w:szCs w:val="28"/>
+          <w:shd w:val="clear" w:color="auto" w:fill="FFFFFF"/>
+        </w:rPr>
+        <w:t xml:space="preserve"> MODEL</w:t>
+      </w:r>
     </w:p>
     <w:p>
       <w:pPr>
@@ -1734,7 +1910,7 @@
                     </pic:cNvPicPr>
                   </pic:nvPicPr>
                   <pic:blipFill>
-                    <a:blip r:embed="rId6">
+                    <a:blip r:embed="rId7">
                       <a:extLst>
                         <a:ext uri="{28A0092B-C50C-407E-A947-70E740481C1C}">
                           <a14:useLocalDpi xmlns:a14="http://schemas.microsoft.com/office/drawing/2010/main" val="0"/>
@@ -1880,7 +2056,7 @@
                     </pic:cNvPicPr>
                   </pic:nvPicPr>
                   <pic:blipFill>
-                    <a:blip r:embed="rId7">
+                    <a:blip r:embed="rId8">
                       <a:extLst>
                         <a:ext uri="{28A0092B-C50C-407E-A947-70E740481C1C}">
                           <a14:useLocalDpi xmlns:a14="http://schemas.microsoft.com/office/drawing/2010/main" val="0"/>

</xml_diff>

<commit_message>
fix: change typo in functional requirements
</commit_message>
<xml_diff>
--- a/2-Project Analysis Report.docx
+++ b/2-Project Analysis Report.docx
@@ -239,7 +239,27 @@
           <w:szCs w:val="24"/>
           <w:lang w:val="en-US"/>
         </w:rPr>
-        <w:t>If we come to more technical systems, we will make the artificial intelligence program with the python scripting program. We will import the required libraries externally into our own project. We will develop an admin page for therapists using VueJs, one of the frontend technologies. Here, the information of all the clients of that therapist will be registered in an encrypted manner, and only the therapist giving the therapy will be able to access this information. When video recording is stopped, we will store this video on a server. For this, we will use the Huawei Cloud Database Storage system. By storing it on a server, we will get rid of too much load on our local computer. We will also be able to use some systems provided by Huawei Cloud for future developments (speech to text, face recognition etc.).</w:t>
+        <w:t xml:space="preserve">If we come to more technical systems, we will make the artificial intelligence program with the python scripting program. We will import the required libraries externally into our own project. We will develop an admin page for therapists using </w:t>
+      </w:r>
+      <w:proofErr w:type="spellStart"/>
+      <w:r>
+        <w:rPr>
+          <w:rFonts w:ascii="Times New Roman" w:hAnsi="Times New Roman" w:cs="Times New Roman"/>
+          <w:sz w:val="24"/>
+          <w:szCs w:val="24"/>
+          <w:lang w:val="en-US"/>
+        </w:rPr>
+        <w:t>VueJs</w:t>
+      </w:r>
+      <w:proofErr w:type="spellEnd"/>
+      <w:r>
+        <w:rPr>
+          <w:rFonts w:ascii="Times New Roman" w:hAnsi="Times New Roman" w:cs="Times New Roman"/>
+          <w:sz w:val="24"/>
+          <w:szCs w:val="24"/>
+          <w:lang w:val="en-US"/>
+        </w:rPr>
+        <w:t>, one of the frontend technologies. Here, the information of all the clients of that therapist will be registered in an encrypted manner, and only the therapist giving the therapy will be able to access this information. When video recording is stopped, we will store this video on a server. For this, we will use the Huawei Cloud Database Storage system. By storing it on a server, we will get rid of too much load on our local computer. We will also be able to use some systems provided by Huawei Cloud for future developments (speech to text, face recognition etc.).</w:t>
       </w:r>
       <w:r>
         <w:rPr>
@@ -269,7 +289,27 @@
           <w:szCs w:val="24"/>
           <w:lang w:val="en-US"/>
         </w:rPr>
-        <w:t>We will use microservices for the backend service. We will use RestAPI for these as well, thanks to these services, therapists will be able to login, logout, create clients, and store client videos to the cloud.</w:t>
+        <w:t xml:space="preserve">We will use microservices for the backend service. We will use </w:t>
+      </w:r>
+      <w:proofErr w:type="spellStart"/>
+      <w:r>
+        <w:rPr>
+          <w:rFonts w:ascii="Times New Roman" w:hAnsi="Times New Roman" w:cs="Times New Roman"/>
+          <w:sz w:val="24"/>
+          <w:szCs w:val="24"/>
+          <w:lang w:val="en-US"/>
+        </w:rPr>
+        <w:t>RestAPI</w:t>
+      </w:r>
+      <w:proofErr w:type="spellEnd"/>
+      <w:r>
+        <w:rPr>
+          <w:rFonts w:ascii="Times New Roman" w:hAnsi="Times New Roman" w:cs="Times New Roman"/>
+          <w:sz w:val="24"/>
+          <w:szCs w:val="24"/>
+          <w:lang w:val="en-US"/>
+        </w:rPr>
+        <w:t xml:space="preserve"> for these as well, thanks to these services, therapists will be able to login, logout, create clients, and store client videos to the cloud.</w:t>
       </w:r>
     </w:p>
     <w:p>
@@ -312,7 +352,7 @@
           <w:szCs w:val="24"/>
           <w:lang w:val="en-US"/>
         </w:rPr>
-        <w:t>Register</w:t>
+        <w:t>The system must allow users to register with their email and password.</w:t>
       </w:r>
     </w:p>
     <w:p>
@@ -336,7 +376,25 @@
           <w:szCs w:val="24"/>
           <w:lang w:val="en-US"/>
         </w:rPr>
-        <w:t>E-mail verification</w:t>
+        <w:t xml:space="preserve">The system must send a verification link to user’s </w:t>
+      </w:r>
+      <w:r>
+        <w:rPr>
+          <w:rFonts w:ascii="Times New Roman" w:hAnsi="Times New Roman" w:cs="Times New Roman"/>
+          <w:sz w:val="24"/>
+          <w:szCs w:val="24"/>
+          <w:lang w:val="en-US"/>
+        </w:rPr>
+        <w:t xml:space="preserve"> </w:t>
+      </w:r>
+      <w:r>
+        <w:rPr>
+          <w:rFonts w:ascii="Times New Roman" w:hAnsi="Times New Roman" w:cs="Times New Roman"/>
+          <w:sz w:val="24"/>
+          <w:szCs w:val="24"/>
+          <w:lang w:val="en-US"/>
+        </w:rPr>
+        <w:t>email to verify it.</w:t>
       </w:r>
     </w:p>
     <w:p>
@@ -361,7 +419,7 @@
           <w:lang w:val="en-US"/>
         </w:rPr>
         <w:lastRenderedPageBreak/>
-        <w:t>Login</w:t>
+        <w:t>The system must allow users to log in with their credentials (email and password)</w:t>
       </w:r>
     </w:p>
     <w:p>
@@ -385,7 +443,16 @@
           <w:szCs w:val="24"/>
           <w:lang w:val="en-US"/>
         </w:rPr>
-        <w:t>Forget password</w:t>
+        <w:t>The system must sent a link to user’s mail to renew user’s password</w:t>
+      </w:r>
+      <w:r>
+        <w:rPr>
+          <w:rFonts w:ascii="Times New Roman" w:hAnsi="Times New Roman" w:cs="Times New Roman"/>
+          <w:sz w:val="24"/>
+          <w:szCs w:val="24"/>
+          <w:lang w:val="en-US"/>
+        </w:rPr>
+        <w:t>.</w:t>
       </w:r>
     </w:p>
     <w:p>
@@ -409,7 +476,16 @@
           <w:szCs w:val="24"/>
           <w:lang w:val="en-US"/>
         </w:rPr>
-        <w:t>Renew password</w:t>
+        <w:t>Show a list of the patients</w:t>
+      </w:r>
+      <w:r>
+        <w:rPr>
+          <w:rFonts w:ascii="Times New Roman" w:hAnsi="Times New Roman" w:cs="Times New Roman"/>
+          <w:sz w:val="24"/>
+          <w:szCs w:val="24"/>
+          <w:lang w:val="en-US"/>
+        </w:rPr>
+        <w:t>: The system must show patient list to the psychologist</w:t>
       </w:r>
     </w:p>
     <w:p>
@@ -433,7 +509,16 @@
           <w:szCs w:val="24"/>
           <w:lang w:val="en-US"/>
         </w:rPr>
-        <w:t>Show a list of the patients</w:t>
+        <w:t>Show a detailed information of a patient</w:t>
+      </w:r>
+      <w:r>
+        <w:rPr>
+          <w:rFonts w:ascii="Times New Roman" w:hAnsi="Times New Roman" w:cs="Times New Roman"/>
+          <w:sz w:val="24"/>
+          <w:szCs w:val="24"/>
+          <w:lang w:val="en-US"/>
+        </w:rPr>
+        <w:t>: The system mush show patients detailed data to the user.</w:t>
       </w:r>
     </w:p>
     <w:p>
@@ -457,7 +542,34 @@
           <w:szCs w:val="24"/>
           <w:lang w:val="en-US"/>
         </w:rPr>
-        <w:t>Show a detailed information of a patient</w:t>
+        <w:t>The system must allow to user to</w:t>
+      </w:r>
+      <w:r>
+        <w:rPr>
+          <w:rFonts w:ascii="Times New Roman" w:hAnsi="Times New Roman" w:cs="Times New Roman"/>
+          <w:sz w:val="24"/>
+          <w:szCs w:val="24"/>
+          <w:lang w:val="en-US"/>
+        </w:rPr>
+        <w:t xml:space="preserve"> </w:t>
+      </w:r>
+      <w:r>
+        <w:rPr>
+          <w:rFonts w:ascii="Times New Roman" w:hAnsi="Times New Roman" w:cs="Times New Roman"/>
+          <w:sz w:val="24"/>
+          <w:szCs w:val="24"/>
+          <w:lang w:val="en-US"/>
+        </w:rPr>
+        <w:t xml:space="preserve">update their </w:t>
+      </w:r>
+      <w:r>
+        <w:rPr>
+          <w:rFonts w:ascii="Times New Roman" w:hAnsi="Times New Roman" w:cs="Times New Roman"/>
+          <w:sz w:val="24"/>
+          <w:szCs w:val="24"/>
+          <w:lang w:val="en-US"/>
+        </w:rPr>
+        <w:t>patients data</w:t>
       </w:r>
     </w:p>
     <w:p>
@@ -481,7 +593,7 @@
           <w:szCs w:val="24"/>
           <w:lang w:val="en-US"/>
         </w:rPr>
-        <w:t>Update a specific patient</w:t>
+        <w:t>The system must allow user to add or remove patient</w:t>
       </w:r>
     </w:p>
     <w:p>
@@ -505,7 +617,16 @@
           <w:szCs w:val="24"/>
           <w:lang w:val="en-US"/>
         </w:rPr>
-        <w:t>Add or remove a patient</w:t>
+        <w:t>The system must allow user to d</w:t>
+      </w:r>
+      <w:r>
+        <w:rPr>
+          <w:rFonts w:ascii="Times New Roman" w:hAnsi="Times New Roman" w:cs="Times New Roman"/>
+          <w:sz w:val="24"/>
+          <w:szCs w:val="24"/>
+          <w:lang w:val="en-US"/>
+        </w:rPr>
+        <w:t>ownload transcript of the session</w:t>
       </w:r>
     </w:p>
     <w:p>
@@ -529,7 +650,25 @@
           <w:szCs w:val="24"/>
           <w:lang w:val="en-US"/>
         </w:rPr>
-        <w:t>Download transcript of the session</w:t>
+        <w:t>The system must allow user to</w:t>
+      </w:r>
+      <w:r>
+        <w:rPr>
+          <w:rFonts w:ascii="Times New Roman" w:hAnsi="Times New Roman" w:cs="Times New Roman"/>
+          <w:sz w:val="24"/>
+          <w:szCs w:val="24"/>
+          <w:lang w:val="en-US"/>
+        </w:rPr>
+        <w:t xml:space="preserve"> </w:t>
+      </w:r>
+      <w:r>
+        <w:rPr>
+          <w:rFonts w:ascii="Times New Roman" w:hAnsi="Times New Roman" w:cs="Times New Roman"/>
+          <w:sz w:val="24"/>
+          <w:szCs w:val="24"/>
+          <w:lang w:val="en-US"/>
+        </w:rPr>
+        <w:t>Download analysis of the session</w:t>
       </w:r>
     </w:p>
     <w:p>
@@ -553,7 +692,25 @@
           <w:szCs w:val="24"/>
           <w:lang w:val="en-US"/>
         </w:rPr>
-        <w:t>Download analysis of the session</w:t>
+        <w:t>The system must allow user to</w:t>
+      </w:r>
+      <w:r>
+        <w:rPr>
+          <w:rFonts w:ascii="Times New Roman" w:hAnsi="Times New Roman" w:cs="Times New Roman"/>
+          <w:sz w:val="24"/>
+          <w:szCs w:val="24"/>
+          <w:lang w:val="en-US"/>
+        </w:rPr>
+        <w:t xml:space="preserve"> </w:t>
+      </w:r>
+      <w:r>
+        <w:rPr>
+          <w:rFonts w:ascii="Times New Roman" w:hAnsi="Times New Roman" w:cs="Times New Roman"/>
+          <w:sz w:val="24"/>
+          <w:szCs w:val="24"/>
+          <w:lang w:val="en-US"/>
+        </w:rPr>
+        <w:t>pay for the service</w:t>
       </w:r>
     </w:p>
     <w:p>
@@ -577,31 +734,34 @@
           <w:szCs w:val="24"/>
           <w:lang w:val="en-US"/>
         </w:rPr>
-        <w:t>Payment</w:t>
-      </w:r>
-    </w:p>
-    <w:p>
-      <w:pPr>
-        <w:pStyle w:val="ListParagraph"/>
-        <w:numPr>
-          <w:ilvl w:val="0"/>
-          <w:numId w:val="1"/>
-        </w:numPr>
-        <w:rPr>
-          <w:rFonts w:ascii="Times New Roman" w:hAnsi="Times New Roman" w:cs="Times New Roman"/>
-          <w:sz w:val="24"/>
-          <w:szCs w:val="24"/>
-          <w:lang w:val="en-US"/>
-        </w:rPr>
-      </w:pPr>
-      <w:r>
-        <w:rPr>
-          <w:rFonts w:ascii="Times New Roman" w:hAnsi="Times New Roman" w:cs="Times New Roman"/>
-          <w:sz w:val="24"/>
-          <w:szCs w:val="24"/>
-          <w:lang w:val="en-US"/>
-        </w:rPr>
-        <w:t>Show analysis and transcript</w:t>
+        <w:t>The system must allow user to</w:t>
+      </w:r>
+      <w:r>
+        <w:rPr>
+          <w:rFonts w:ascii="Times New Roman" w:hAnsi="Times New Roman" w:cs="Times New Roman"/>
+          <w:sz w:val="24"/>
+          <w:szCs w:val="24"/>
+          <w:lang w:val="en-US"/>
+        </w:rPr>
+        <w:t xml:space="preserve"> </w:t>
+      </w:r>
+      <w:r>
+        <w:rPr>
+          <w:rFonts w:ascii="Times New Roman" w:hAnsi="Times New Roman" w:cs="Times New Roman"/>
+          <w:sz w:val="24"/>
+          <w:szCs w:val="24"/>
+          <w:lang w:val="en-US"/>
+        </w:rPr>
+        <w:t xml:space="preserve">see </w:t>
+      </w:r>
+      <w:r>
+        <w:rPr>
+          <w:rFonts w:ascii="Times New Roman" w:hAnsi="Times New Roman" w:cs="Times New Roman"/>
+          <w:sz w:val="24"/>
+          <w:szCs w:val="24"/>
+          <w:lang w:val="en-US"/>
+        </w:rPr>
+        <w:t>analysis and transcript</w:t>
       </w:r>
     </w:p>
     <w:p>

</xml_diff>

<commit_message>
system models and activity model
</commit_message>
<xml_diff>
--- a/2-Project Analysis Report.docx
+++ b/2-Project Analysis Report.docx
@@ -38,7 +38,47 @@
           <w:szCs w:val="24"/>
           <w:lang w:val="en-US"/>
         </w:rPr>
-        <w:t>Today, psychological treatments are still very popular, people may need these therapies because of their nature. In these therapies, sometimes the therapists cannot analyze the client well enough and the duration of the therapy may be longer. Today, digitalization also contributes to every aspect of our lives. We are developing a project, thinking that applying this digitalization in the field of health will make people's lives better. MAI Therapist is a Project designed to help Psychologists analyze therapy sessions. Therapists will use this app in their clinics. When using the MAI Therapist, therapists will have an analysis of how the client is feeling in a particular conversation. These feelings can be happiness, tension, anxiety, anger, calmness, feeling peaceful. To report these feelings, we will use a video camera to record the session and artificial intelligence that analyzes the client's emotions, gestures, facial expressions and tone of voice. At the end of the session, the therapist will have an analysis result that includes dialogues. Therapists can improve their approach by comparing their analysis with the MAI Therapist analysis with the help of frontend and backend development tools and see if there is a point they missed.</w:t>
+        <w:t xml:space="preserve">Today, psychological treatments are still very popular, people may need these therapies because of their nature. In these therapies, sometimes the therapists cannot analyze the client well </w:t>
+      </w:r>
+      <w:proofErr w:type="gramStart"/>
+      <w:r>
+        <w:rPr>
+          <w:rFonts w:ascii="Times New Roman" w:hAnsi="Times New Roman" w:cs="Times New Roman"/>
+          <w:sz w:val="24"/>
+          <w:szCs w:val="24"/>
+          <w:lang w:val="en-US"/>
+        </w:rPr>
+        <w:t>enough</w:t>
+      </w:r>
+      <w:proofErr w:type="gramEnd"/>
+      <w:r>
+        <w:rPr>
+          <w:rFonts w:ascii="Times New Roman" w:hAnsi="Times New Roman" w:cs="Times New Roman"/>
+          <w:sz w:val="24"/>
+          <w:szCs w:val="24"/>
+          <w:lang w:val="en-US"/>
+        </w:rPr>
+        <w:t xml:space="preserve"> and the duration of the therapy may be longer. Today, digitalization also contributes to every aspect of our lives. We are developing a project, thinking that applying this digitalization in the field of health will make people's lives better. MAI Therapist is a Project designed to help Psychologists analyze therapy sessions. Therapists will use this app in their clinics. When using the MAI Therapist, therapists will have an analysis of how the client is feeling in a particular conversation. These feelings can be happiness, tension, anxiety, anger, calmness, feeling peaceful. To report these feelings, we will use a video camera to record the session and artificial intelligence that analyzes the client's emotions, gestures, facial </w:t>
+      </w:r>
+      <w:proofErr w:type="gramStart"/>
+      <w:r>
+        <w:rPr>
+          <w:rFonts w:ascii="Times New Roman" w:hAnsi="Times New Roman" w:cs="Times New Roman"/>
+          <w:sz w:val="24"/>
+          <w:szCs w:val="24"/>
+          <w:lang w:val="en-US"/>
+        </w:rPr>
+        <w:t>expressions</w:t>
+      </w:r>
+      <w:proofErr w:type="gramEnd"/>
+      <w:r>
+        <w:rPr>
+          <w:rFonts w:ascii="Times New Roman" w:hAnsi="Times New Roman" w:cs="Times New Roman"/>
+          <w:sz w:val="24"/>
+          <w:szCs w:val="24"/>
+          <w:lang w:val="en-US"/>
+        </w:rPr>
+        <w:t xml:space="preserve"> and tone of voice. At the end of the session, the therapist will have an analysis result that includes dialogues. Therapists can improve their approach by comparing their analysis with the MAI Therapist analysis with the help of frontend and backend development tools and see if there is a point they missed.</w:t>
       </w:r>
     </w:p>
     <w:p>
@@ -76,7 +116,27 @@
           <w:szCs w:val="24"/>
           <w:lang w:val="en-US"/>
         </w:rPr>
-        <w:t>First of all, let's talk about the theoretical aspects of our system, we have a therapist and a client will come today. Our therapist has set up his system for the MAI Therapist, and the therapy session will begin when his client arrives.</w:t>
+        <w:t xml:space="preserve">First of all, let's talk about the theoretical aspects of our system, we have a </w:t>
+      </w:r>
+      <w:proofErr w:type="gramStart"/>
+      <w:r>
+        <w:rPr>
+          <w:rFonts w:ascii="Times New Roman" w:hAnsi="Times New Roman" w:cs="Times New Roman"/>
+          <w:sz w:val="24"/>
+          <w:szCs w:val="24"/>
+          <w:lang w:val="en-US"/>
+        </w:rPr>
+        <w:t>therapist</w:t>
+      </w:r>
+      <w:proofErr w:type="gramEnd"/>
+      <w:r>
+        <w:rPr>
+          <w:rFonts w:ascii="Times New Roman" w:hAnsi="Times New Roman" w:cs="Times New Roman"/>
+          <w:sz w:val="24"/>
+          <w:szCs w:val="24"/>
+          <w:lang w:val="en-US"/>
+        </w:rPr>
+        <w:t xml:space="preserve"> and a client will come today. Our therapist has set up his system for the MAI Therapist, and the therapy session will begin when his client arrives.</w:t>
       </w:r>
       <w:r>
         <w:rPr>
@@ -166,7 +226,17 @@
           <w:szCs w:val="24"/>
           <w:lang w:val="en-US"/>
         </w:rPr>
-        <w:t xml:space="preserve"> need it. The client will seek and find answers to questions such as how did </w:t>
+        <w:t xml:space="preserve"> need it. The client will seek and find answers to questions such as how </w:t>
+      </w:r>
+      <w:proofErr w:type="gramStart"/>
+      <w:r>
+        <w:rPr>
+          <w:rFonts w:ascii="Times New Roman" w:hAnsi="Times New Roman" w:cs="Times New Roman"/>
+          <w:sz w:val="24"/>
+          <w:szCs w:val="24"/>
+          <w:lang w:val="en-US"/>
+        </w:rPr>
+        <w:t xml:space="preserve">did </w:t>
       </w:r>
       <w:r>
         <w:rPr>
@@ -184,7 +254,17 @@
           <w:szCs w:val="24"/>
           <w:lang w:val="en-US"/>
         </w:rPr>
-        <w:t xml:space="preserve">react to which question, what answer did </w:t>
+        <w:t>react</w:t>
+      </w:r>
+      <w:proofErr w:type="gramEnd"/>
+      <w:r>
+        <w:rPr>
+          <w:rFonts w:ascii="Times New Roman" w:hAnsi="Times New Roman" w:cs="Times New Roman"/>
+          <w:sz w:val="24"/>
+          <w:szCs w:val="24"/>
+          <w:lang w:val="en-US"/>
+        </w:rPr>
+        <w:t xml:space="preserve"> to which question, what answer did </w:t>
       </w:r>
       <w:r>
         <w:rPr>
@@ -270,14 +350,25 @@
         </w:rPr>
         <w:t xml:space="preserve"> </w:t>
       </w:r>
-      <w:r>
-        <w:rPr>
-          <w:rFonts w:ascii="Times New Roman" w:hAnsi="Times New Roman" w:cs="Times New Roman"/>
-          <w:sz w:val="24"/>
-          <w:szCs w:val="24"/>
-          <w:lang w:val="en-US"/>
-        </w:rPr>
-        <w:t>Again in this interface, the therapists will see the analysis of the video they uploaded in detail and will take their notes. When the therapists are finished, they will log out of their account in the interface. In this way, therapists will be able to log in from their personal accounts whenever they want and review their clients' information and analyzes again.</w:t>
+      <w:proofErr w:type="gramStart"/>
+      <w:r>
+        <w:rPr>
+          <w:rFonts w:ascii="Times New Roman" w:hAnsi="Times New Roman" w:cs="Times New Roman"/>
+          <w:sz w:val="24"/>
+          <w:szCs w:val="24"/>
+          <w:lang w:val="en-US"/>
+        </w:rPr>
+        <w:t>Again</w:t>
+      </w:r>
+      <w:proofErr w:type="gramEnd"/>
+      <w:r>
+        <w:rPr>
+          <w:rFonts w:ascii="Times New Roman" w:hAnsi="Times New Roman" w:cs="Times New Roman"/>
+          <w:sz w:val="24"/>
+          <w:szCs w:val="24"/>
+          <w:lang w:val="en-US"/>
+        </w:rPr>
+        <w:t xml:space="preserve"> in this interface, the therapists will see the analysis of the video they uploaded in detail and will take their notes. When the therapists are finished, they will log out of their account in the interface. In this way, therapists will be able to log in from their personal accounts whenever they want and review their clients' information and analyzes again.</w:t>
       </w:r>
       <w:r>
         <w:t xml:space="preserve"> </w:t>
@@ -376,7 +467,17 @@
           <w:szCs w:val="24"/>
           <w:lang w:val="en-US"/>
         </w:rPr>
-        <w:t xml:space="preserve">The system must send a verification link to user’s </w:t>
+        <w:t xml:space="preserve">The system must send a verification link to </w:t>
+      </w:r>
+      <w:proofErr w:type="gramStart"/>
+      <w:r>
+        <w:rPr>
+          <w:rFonts w:ascii="Times New Roman" w:hAnsi="Times New Roman" w:cs="Times New Roman"/>
+          <w:sz w:val="24"/>
+          <w:szCs w:val="24"/>
+          <w:lang w:val="en-US"/>
+        </w:rPr>
+        <w:t xml:space="preserve">user’s </w:t>
       </w:r>
       <w:r>
         <w:rPr>
@@ -394,7 +495,17 @@
           <w:szCs w:val="24"/>
           <w:lang w:val="en-US"/>
         </w:rPr>
-        <w:t>email to verify it.</w:t>
+        <w:t>email</w:t>
+      </w:r>
+      <w:proofErr w:type="gramEnd"/>
+      <w:r>
+        <w:rPr>
+          <w:rFonts w:ascii="Times New Roman" w:hAnsi="Times New Roman" w:cs="Times New Roman"/>
+          <w:sz w:val="24"/>
+          <w:szCs w:val="24"/>
+          <w:lang w:val="en-US"/>
+        </w:rPr>
+        <w:t xml:space="preserve"> to verify it.</w:t>
       </w:r>
     </w:p>
     <w:p>
@@ -443,7 +554,27 @@
           <w:szCs w:val="24"/>
           <w:lang w:val="en-US"/>
         </w:rPr>
-        <w:t>The system must sent a link to user’s mail to renew user’s password</w:t>
+        <w:t xml:space="preserve">The system must </w:t>
+      </w:r>
+      <w:proofErr w:type="gramStart"/>
+      <w:r>
+        <w:rPr>
+          <w:rFonts w:ascii="Times New Roman" w:hAnsi="Times New Roman" w:cs="Times New Roman"/>
+          <w:sz w:val="24"/>
+          <w:szCs w:val="24"/>
+          <w:lang w:val="en-US"/>
+        </w:rPr>
+        <w:t>sent</w:t>
+      </w:r>
+      <w:proofErr w:type="gramEnd"/>
+      <w:r>
+        <w:rPr>
+          <w:rFonts w:ascii="Times New Roman" w:hAnsi="Times New Roman" w:cs="Times New Roman"/>
+          <w:sz w:val="24"/>
+          <w:szCs w:val="24"/>
+          <w:lang w:val="en-US"/>
+        </w:rPr>
+        <w:t xml:space="preserve"> a link to user’s mail to renew user’s password</w:t>
       </w:r>
       <w:r>
         <w:rPr>
@@ -562,14 +693,25 @@
         </w:rPr>
         <w:t xml:space="preserve">update their </w:t>
       </w:r>
-      <w:r>
-        <w:rPr>
-          <w:rFonts w:ascii="Times New Roman" w:hAnsi="Times New Roman" w:cs="Times New Roman"/>
-          <w:sz w:val="24"/>
-          <w:szCs w:val="24"/>
-          <w:lang w:val="en-US"/>
-        </w:rPr>
-        <w:t>patients data</w:t>
+      <w:proofErr w:type="gramStart"/>
+      <w:r>
+        <w:rPr>
+          <w:rFonts w:ascii="Times New Roman" w:hAnsi="Times New Roman" w:cs="Times New Roman"/>
+          <w:sz w:val="24"/>
+          <w:szCs w:val="24"/>
+          <w:lang w:val="en-US"/>
+        </w:rPr>
+        <w:t>patients</w:t>
+      </w:r>
+      <w:proofErr w:type="gramEnd"/>
+      <w:r>
+        <w:rPr>
+          <w:rFonts w:ascii="Times New Roman" w:hAnsi="Times New Roman" w:cs="Times New Roman"/>
+          <w:sz w:val="24"/>
+          <w:szCs w:val="24"/>
+          <w:lang w:val="en-US"/>
+        </w:rPr>
+        <w:t xml:space="preserve"> data</w:t>
       </w:r>
     </w:p>
     <w:p>
@@ -843,7 +985,47 @@
           <w:sz w:val="24"/>
           <w:szCs w:val="24"/>
         </w:rPr>
-        <w:t>System shall back-up all data in safe. This requirement prevents any data loss.</w:t>
+        <w:t xml:space="preserve">System shall back-up all </w:t>
+      </w:r>
+      <w:proofErr w:type="gramStart"/>
+      <w:r>
+        <w:rPr>
+          <w:rFonts w:ascii="Times New Roman" w:hAnsi="Times New Roman" w:cs="Times New Roman"/>
+          <w:color w:val="000000"/>
+          <w:sz w:val="24"/>
+          <w:szCs w:val="24"/>
+        </w:rPr>
+        <w:t>data</w:t>
+      </w:r>
+      <w:proofErr w:type="gramEnd"/>
+      <w:r>
+        <w:rPr>
+          <w:rFonts w:ascii="Times New Roman" w:hAnsi="Times New Roman" w:cs="Times New Roman"/>
+          <w:color w:val="000000"/>
+          <w:sz w:val="24"/>
+          <w:szCs w:val="24"/>
+        </w:rPr>
+        <w:t xml:space="preserve"> in safe. This requirement prevents any </w:t>
+      </w:r>
+      <w:proofErr w:type="gramStart"/>
+      <w:r>
+        <w:rPr>
+          <w:rFonts w:ascii="Times New Roman" w:hAnsi="Times New Roman" w:cs="Times New Roman"/>
+          <w:color w:val="000000"/>
+          <w:sz w:val="24"/>
+          <w:szCs w:val="24"/>
+        </w:rPr>
+        <w:t>data</w:t>
+      </w:r>
+      <w:proofErr w:type="gramEnd"/>
+      <w:r>
+        <w:rPr>
+          <w:rFonts w:ascii="Times New Roman" w:hAnsi="Times New Roman" w:cs="Times New Roman"/>
+          <w:color w:val="000000"/>
+          <w:sz w:val="24"/>
+          <w:szCs w:val="24"/>
+        </w:rPr>
+        <w:t xml:space="preserve"> loss.</w:t>
       </w:r>
     </w:p>
     <w:p>
@@ -870,7 +1052,29 @@
           <w:szCs w:val="24"/>
           <w:lang w:eastAsia="tr-TR"/>
         </w:rPr>
-        <w:t>Due to any possible hardware problem, data must be saved in a cloud</w:t>
+        <w:t xml:space="preserve">Due to any possible hardware problem, </w:t>
+      </w:r>
+      <w:proofErr w:type="gramStart"/>
+      <w:r>
+        <w:rPr>
+          <w:rFonts w:ascii="Times New Roman" w:eastAsia="Times New Roman" w:hAnsi="Times New Roman" w:cs="Times New Roman"/>
+          <w:color w:val="000000"/>
+          <w:sz w:val="24"/>
+          <w:szCs w:val="24"/>
+          <w:lang w:eastAsia="tr-TR"/>
+        </w:rPr>
+        <w:t>data</w:t>
+      </w:r>
+      <w:proofErr w:type="gramEnd"/>
+      <w:r>
+        <w:rPr>
+          <w:rFonts w:ascii="Times New Roman" w:eastAsia="Times New Roman" w:hAnsi="Times New Roman" w:cs="Times New Roman"/>
+          <w:color w:val="000000"/>
+          <w:sz w:val="24"/>
+          <w:szCs w:val="24"/>
+          <w:lang w:eastAsia="tr-TR"/>
+        </w:rPr>
+        <w:t xml:space="preserve"> must be saved in a cloud</w:t>
       </w:r>
     </w:p>
     <w:p>
@@ -1029,7 +1233,29 @@
           <w:szCs w:val="24"/>
           <w:lang w:eastAsia="tr-TR"/>
         </w:rPr>
-        <w:t>Since we store very sensitive data, there shouldn’t be a secuirty leakage.</w:t>
+        <w:t xml:space="preserve">Since we store very sensitive </w:t>
+      </w:r>
+      <w:proofErr w:type="gramStart"/>
+      <w:r>
+        <w:rPr>
+          <w:rFonts w:ascii="Times New Roman" w:eastAsia="Times New Roman" w:hAnsi="Times New Roman" w:cs="Times New Roman"/>
+          <w:color w:val="000000"/>
+          <w:sz w:val="24"/>
+          <w:szCs w:val="24"/>
+          <w:lang w:eastAsia="tr-TR"/>
+        </w:rPr>
+        <w:t>data</w:t>
+      </w:r>
+      <w:proofErr w:type="gramEnd"/>
+      <w:r>
+        <w:rPr>
+          <w:rFonts w:ascii="Times New Roman" w:eastAsia="Times New Roman" w:hAnsi="Times New Roman" w:cs="Times New Roman"/>
+          <w:color w:val="000000"/>
+          <w:sz w:val="24"/>
+          <w:szCs w:val="24"/>
+          <w:lang w:eastAsia="tr-TR"/>
+        </w:rPr>
+        <w:t>, there shouldn’t be a secuirty leakage.</w:t>
       </w:r>
     </w:p>
     <w:p>
@@ -1105,7 +1331,29 @@
           <w:szCs w:val="24"/>
           <w:lang w:eastAsia="tr-TR"/>
         </w:rPr>
-        <w:t>Backup: We must have a back-up database in case of any data loss.</w:t>
+        <w:t xml:space="preserve">Backup: We must have a back-up database in case of any </w:t>
+      </w:r>
+      <w:proofErr w:type="gramStart"/>
+      <w:r>
+        <w:rPr>
+          <w:rFonts w:ascii="Times New Roman" w:eastAsia="Times New Roman" w:hAnsi="Times New Roman" w:cs="Times New Roman"/>
+          <w:color w:val="000000"/>
+          <w:sz w:val="24"/>
+          <w:szCs w:val="24"/>
+          <w:lang w:eastAsia="tr-TR"/>
+        </w:rPr>
+        <w:t>data</w:t>
+      </w:r>
+      <w:proofErr w:type="gramEnd"/>
+      <w:r>
+        <w:rPr>
+          <w:rFonts w:ascii="Times New Roman" w:eastAsia="Times New Roman" w:hAnsi="Times New Roman" w:cs="Times New Roman"/>
+          <w:color w:val="000000"/>
+          <w:sz w:val="24"/>
+          <w:szCs w:val="24"/>
+          <w:lang w:eastAsia="tr-TR"/>
+        </w:rPr>
+        <w:t xml:space="preserve"> loss.</w:t>
       </w:r>
     </w:p>
     <w:p>
@@ -1175,6 +1423,7 @@
           <w:szCs w:val="24"/>
         </w:rPr>
       </w:pPr>
+      <w:proofErr w:type="gramStart"/>
       <w:r>
         <w:rPr>
           <w:rFonts w:ascii="Arial" w:hAnsi="Arial" w:cs="Arial"/>
@@ -1184,7 +1433,19 @@
           <w:sz w:val="24"/>
           <w:szCs w:val="24"/>
         </w:rPr>
-        <w:t>Software Quality Attributes</w:t>
+        <w:t>Software</w:t>
+      </w:r>
+      <w:proofErr w:type="gramEnd"/>
+      <w:r>
+        <w:rPr>
+          <w:rFonts w:ascii="Arial" w:hAnsi="Arial" w:cs="Arial"/>
+          <w:b w:val="0"/>
+          <w:bCs w:val="0"/>
+          <w:color w:val="000000"/>
+          <w:sz w:val="24"/>
+          <w:szCs w:val="24"/>
+        </w:rPr>
+        <w:t xml:space="preserve"> Quality Attributes</w:t>
       </w:r>
     </w:p>
     <w:p>
@@ -1240,7 +1501,29 @@
           <w:szCs w:val="24"/>
           <w:lang w:eastAsia="tr-TR"/>
         </w:rPr>
-        <w:t>Simplicity and usability:  System shall be designed with these attributes. They provide easy maintenance for next users.</w:t>
+        <w:t xml:space="preserve">Simplicity and </w:t>
+      </w:r>
+      <w:proofErr w:type="gramStart"/>
+      <w:r>
+        <w:rPr>
+          <w:rFonts w:ascii="Arial" w:eastAsia="Times New Roman" w:hAnsi="Arial" w:cs="Arial"/>
+          <w:color w:val="000000"/>
+          <w:sz w:val="24"/>
+          <w:szCs w:val="24"/>
+          <w:lang w:eastAsia="tr-TR"/>
+        </w:rPr>
+        <w:t>usability:  System</w:t>
+      </w:r>
+      <w:proofErr w:type="gramEnd"/>
+      <w:r>
+        <w:rPr>
+          <w:rFonts w:ascii="Arial" w:eastAsia="Times New Roman" w:hAnsi="Arial" w:cs="Arial"/>
+          <w:color w:val="000000"/>
+          <w:sz w:val="24"/>
+          <w:szCs w:val="24"/>
+          <w:lang w:eastAsia="tr-TR"/>
+        </w:rPr>
+        <w:t xml:space="preserve"> shall be designed with these attributes. They provide easy maintenance for next users.</w:t>
       </w:r>
     </w:p>
     <w:p>
@@ -1789,6 +2072,301 @@
           <w:shd w:val="clear" w:color="auto" w:fill="FFFFFF"/>
         </w:rPr>
       </w:pPr>
+    </w:p>
+    <w:p>
+      <w:pPr>
+        <w:rPr>
+          <w:rFonts w:ascii="Arial" w:hAnsi="Arial" w:cs="Arial"/>
+          <w:b/>
+          <w:bCs/>
+          <w:color w:val="000000"/>
+          <w:sz w:val="28"/>
+          <w:szCs w:val="28"/>
+          <w:shd w:val="clear" w:color="auto" w:fill="FFFFFF"/>
+        </w:rPr>
+      </w:pPr>
+    </w:p>
+    <w:p>
+      <w:pPr>
+        <w:rPr>
+          <w:rFonts w:ascii="Arial" w:hAnsi="Arial" w:cs="Arial"/>
+          <w:b/>
+          <w:bCs/>
+          <w:color w:val="000000"/>
+          <w:sz w:val="28"/>
+          <w:szCs w:val="28"/>
+          <w:shd w:val="clear" w:color="auto" w:fill="FFFFFF"/>
+        </w:rPr>
+      </w:pPr>
+    </w:p>
+    <w:p>
+      <w:pPr>
+        <w:rPr>
+          <w:b/>
+          <w:bCs/>
+          <w:sz w:val="28"/>
+          <w:szCs w:val="28"/>
+        </w:rPr>
+      </w:pPr>
+      <w:r>
+        <w:rPr>
+          <w:b/>
+          <w:bCs/>
+          <w:sz w:val="28"/>
+          <w:szCs w:val="28"/>
+        </w:rPr>
+        <w:lastRenderedPageBreak/>
+        <w:t>SYSTEM MODELS</w:t>
+      </w:r>
+    </w:p>
+    <w:p>
+      <w:pPr>
+        <w:rPr>
+          <w:b/>
+          <w:bCs/>
+          <w:sz w:val="28"/>
+          <w:szCs w:val="28"/>
+          <w:lang w:val="en-US"/>
+        </w:rPr>
+      </w:pPr>
+    </w:p>
+    <w:p>
+      <w:pPr>
+        <w:rPr>
+          <w:lang w:val="en-US"/>
+        </w:rPr>
+      </w:pPr>
+      <w:r>
+        <w:rPr>
+          <w:lang w:val="en-US"/>
+        </w:rPr>
+        <w:t xml:space="preserve">To visualize and explain our project, we used some of the UML models given below. </w:t>
+      </w:r>
+    </w:p>
+    <w:p>
+      <w:pPr>
+        <w:rPr>
+          <w:lang w:val="en-US"/>
+        </w:rPr>
+      </w:pPr>
+      <w:r>
+        <w:rPr>
+          <w:lang w:val="en-US"/>
+        </w:rPr>
+        <w:t>With behavioral models -in this case activity model, use-case model, and the sequence diagrams- we model the dynamic behavior of the MAI Therapist system and how it responds to events. In the other hand, with structural models -which are object and class model in this case- we model the organization of the MAI Therapist system</w:t>
+      </w:r>
+    </w:p>
+    <w:p>
+      <w:pPr>
+        <w:rPr>
+          <w:lang w:val="en-US"/>
+        </w:rPr>
+      </w:pPr>
+    </w:p>
+    <w:p>
+      <w:pPr>
+        <w:rPr>
+          <w:lang w:val="en-US"/>
+        </w:rPr>
+      </w:pPr>
+      <w:r>
+        <w:rPr>
+          <w:noProof/>
+          <w:lang w:val="en-US"/>
+        </w:rPr>
+        <w:drawing>
+          <wp:inline distT="0" distB="0" distL="0" distR="0" wp14:anchorId="1A383519" wp14:editId="7959BA00">
+            <wp:extent cx="5943600" cy="4598035"/>
+            <wp:effectExtent l="0" t="0" r="0" b="0"/>
+            <wp:docPr id="4" name="Picture 4"/>
+            <wp:cNvGraphicFramePr>
+              <a:graphicFrameLocks xmlns:a="http://schemas.openxmlformats.org/drawingml/2006/main" noChangeAspect="1"/>
+            </wp:cNvGraphicFramePr>
+            <a:graphic xmlns:a="http://schemas.openxmlformats.org/drawingml/2006/main">
+              <a:graphicData uri="http://schemas.openxmlformats.org/drawingml/2006/picture">
+                <pic:pic xmlns:pic="http://schemas.openxmlformats.org/drawingml/2006/picture">
+                  <pic:nvPicPr>
+                    <pic:cNvPr id="1" name="Picture 1"/>
+                    <pic:cNvPicPr/>
+                  </pic:nvPicPr>
+                  <pic:blipFill>
+                    <a:blip r:embed="rId6">
+                      <a:extLst>
+                        <a:ext uri="{28A0092B-C50C-407E-A947-70E740481C1C}">
+                          <a14:useLocalDpi xmlns:a14="http://schemas.microsoft.com/office/drawing/2010/main" val="0"/>
+                        </a:ext>
+                      </a:extLst>
+                    </a:blip>
+                    <a:stretch>
+                      <a:fillRect/>
+                    </a:stretch>
+                  </pic:blipFill>
+                  <pic:spPr>
+                    <a:xfrm>
+                      <a:off x="0" y="0"/>
+                      <a:ext cx="5943600" cy="4598035"/>
+                    </a:xfrm>
+                    <a:prstGeom prst="rect">
+                      <a:avLst/>
+                    </a:prstGeom>
+                  </pic:spPr>
+                </pic:pic>
+              </a:graphicData>
+            </a:graphic>
+          </wp:inline>
+        </w:drawing>
+      </w:r>
+    </w:p>
+    <w:p>
+      <w:pPr>
+        <w:jc w:val="center"/>
+        <w:rPr>
+          <w:lang w:val="en-US"/>
+        </w:rPr>
+      </w:pPr>
+    </w:p>
+    <w:p>
+      <w:pPr>
+        <w:jc w:val="center"/>
+        <w:rPr>
+          <w:lang w:val="en-US"/>
+        </w:rPr>
+      </w:pPr>
+    </w:p>
+    <w:p>
+      <w:pPr>
+        <w:jc w:val="center"/>
+        <w:rPr>
+          <w:lang w:val="en-US"/>
+        </w:rPr>
+      </w:pPr>
+    </w:p>
+    <w:p>
+      <w:pPr>
+        <w:jc w:val="center"/>
+        <w:rPr>
+          <w:lang w:val="en-US"/>
+        </w:rPr>
+      </w:pPr>
+    </w:p>
+    <w:p>
+      <w:pPr>
+        <w:jc w:val="center"/>
+        <w:rPr>
+          <w:lang w:val="en-US"/>
+        </w:rPr>
+      </w:pPr>
+    </w:p>
+    <w:p>
+      <w:pPr>
+        <w:jc w:val="center"/>
+        <w:rPr>
+          <w:lang w:val="en-US"/>
+        </w:rPr>
+      </w:pPr>
+    </w:p>
+    <w:p>
+      <w:pPr>
+        <w:jc w:val="center"/>
+        <w:rPr>
+          <w:lang w:val="en-US"/>
+        </w:rPr>
+      </w:pPr>
+    </w:p>
+    <w:p>
+      <w:pPr>
+        <w:jc w:val="center"/>
+        <w:rPr>
+          <w:lang w:val="en-US"/>
+        </w:rPr>
+      </w:pPr>
+    </w:p>
+    <w:p>
+      <w:pPr>
+        <w:jc w:val="center"/>
+        <w:rPr>
+          <w:lang w:val="en-US"/>
+        </w:rPr>
+      </w:pPr>
+    </w:p>
+    <w:p>
+      <w:pPr>
+        <w:jc w:val="center"/>
+        <w:rPr>
+          <w:lang w:val="en-US"/>
+        </w:rPr>
+      </w:pPr>
+    </w:p>
+    <w:p>
+      <w:pPr>
+        <w:rPr>
+          <w:lang w:val="en-US"/>
+        </w:rPr>
+      </w:pPr>
+      <w:r>
+        <w:rPr>
+          <w:lang w:val="en-US"/>
+        </w:rPr>
+        <w:t>Activity Model of the system when user access the platform to sign-in/sign-up</w:t>
+      </w:r>
+    </w:p>
+    <w:p>
+      <w:pPr>
+        <w:rPr>
+          <w:lang w:val="en-US"/>
+        </w:rPr>
+      </w:pPr>
+    </w:p>
+    <w:p>
+      <w:pPr>
+        <w:jc w:val="center"/>
+      </w:pPr>
+      <w:r>
+        <w:rPr>
+          <w:noProof/>
+        </w:rPr>
+        <w:drawing>
+          <wp:inline distT="0" distB="0" distL="0" distR="0" wp14:anchorId="02417B81" wp14:editId="252BADC0">
+            <wp:extent cx="4572000" cy="4864100"/>
+            <wp:effectExtent l="0" t="0" r="0" b="0"/>
+            <wp:docPr id="5" name="Picture 5"/>
+            <wp:cNvGraphicFramePr>
+              <a:graphicFrameLocks xmlns:a="http://schemas.openxmlformats.org/drawingml/2006/main" noChangeAspect="1"/>
+            </wp:cNvGraphicFramePr>
+            <a:graphic xmlns:a="http://schemas.openxmlformats.org/drawingml/2006/main">
+              <a:graphicData uri="http://schemas.openxmlformats.org/drawingml/2006/picture">
+                <pic:pic xmlns:pic="http://schemas.openxmlformats.org/drawingml/2006/picture">
+                  <pic:nvPicPr>
+                    <pic:cNvPr id="2" name="Picture 2"/>
+                    <pic:cNvPicPr/>
+                  </pic:nvPicPr>
+                  <pic:blipFill>
+                    <a:blip r:embed="rId7">
+                      <a:extLst>
+                        <a:ext uri="{28A0092B-C50C-407E-A947-70E740481C1C}">
+                          <a14:useLocalDpi xmlns:a14="http://schemas.microsoft.com/office/drawing/2010/main" val="0"/>
+                        </a:ext>
+                      </a:extLst>
+                    </a:blip>
+                    <a:stretch>
+                      <a:fillRect/>
+                    </a:stretch>
+                  </pic:blipFill>
+                  <pic:spPr>
+                    <a:xfrm>
+                      <a:off x="0" y="0"/>
+                      <a:ext cx="4572000" cy="4864100"/>
+                    </a:xfrm>
+                    <a:prstGeom prst="rect">
+                      <a:avLst/>
+                    </a:prstGeom>
+                  </pic:spPr>
+                </pic:pic>
+              </a:graphicData>
+            </a:graphic>
+          </wp:inline>
+        </w:drawing>
+      </w:r>
     </w:p>
     <w:p>
       <w:pPr>
@@ -1860,7 +2438,7 @@
                     </pic:cNvPicPr>
                   </pic:nvPicPr>
                   <pic:blipFill>
-                    <a:blip r:embed="rId6" cstate="print">
+                    <a:blip r:embed="rId8" cstate="print">
                       <a:extLst>
                         <a:ext uri="{28A0092B-C50C-407E-A947-70E740481C1C}">
                           <a14:useLocalDpi xmlns:a14="http://schemas.microsoft.com/office/drawing/2010/main" val="0"/>
@@ -2070,7 +2648,7 @@
                     </pic:cNvPicPr>
                   </pic:nvPicPr>
                   <pic:blipFill>
-                    <a:blip r:embed="rId7">
+                    <a:blip r:embed="rId9">
                       <a:extLst>
                         <a:ext uri="{28A0092B-C50C-407E-A947-70E740481C1C}">
                           <a14:useLocalDpi xmlns:a14="http://schemas.microsoft.com/office/drawing/2010/main" val="0"/>
@@ -2216,7 +2794,7 @@
                     </pic:cNvPicPr>
                   </pic:nvPicPr>
                   <pic:blipFill>
-                    <a:blip r:embed="rId8">
+                    <a:blip r:embed="rId10">
                       <a:extLst>
                         <a:ext uri="{28A0092B-C50C-407E-A947-70E740481C1C}">
                           <a14:useLocalDpi xmlns:a14="http://schemas.microsoft.com/office/drawing/2010/main" val="0"/>
@@ -2306,15 +2884,27 @@
           <w:lang w:eastAsia="tr-TR"/>
         </w:rPr>
       </w:pPr>
-      <w:r>
-        <w:rPr>
-          <w:rFonts w:ascii="Times New Roman" w:eastAsia="Times New Roman" w:hAnsi="Times New Roman" w:cs="Times New Roman"/>
-          <w:color w:val="000000"/>
-          <w:sz w:val="24"/>
-          <w:szCs w:val="24"/>
-          <w:lang w:eastAsia="tr-TR"/>
-        </w:rPr>
-        <w:t>VueJS : Progressive Web Application for developing webdev related projects. It is a framework of JavaScript and it is a frontend development tool to make its users to interact the Project easily.</w:t>
+      <w:proofErr w:type="gramStart"/>
+      <w:r>
+        <w:rPr>
+          <w:rFonts w:ascii="Times New Roman" w:eastAsia="Times New Roman" w:hAnsi="Times New Roman" w:cs="Times New Roman"/>
+          <w:color w:val="000000"/>
+          <w:sz w:val="24"/>
+          <w:szCs w:val="24"/>
+          <w:lang w:eastAsia="tr-TR"/>
+        </w:rPr>
+        <w:t>VueJS :</w:t>
+      </w:r>
+      <w:proofErr w:type="gramEnd"/>
+      <w:r>
+        <w:rPr>
+          <w:rFonts w:ascii="Times New Roman" w:eastAsia="Times New Roman" w:hAnsi="Times New Roman" w:cs="Times New Roman"/>
+          <w:color w:val="000000"/>
+          <w:sz w:val="24"/>
+          <w:szCs w:val="24"/>
+          <w:lang w:eastAsia="tr-TR"/>
+        </w:rPr>
+        <w:t xml:space="preserve"> Progressive Web Application for developing webdev related projects. It is a framework of JavaScript and it is a frontend development tool to make its users to interact the Project easily.</w:t>
       </w:r>
     </w:p>
     <w:p>
@@ -2329,15 +2919,27 @@
           <w:lang w:eastAsia="tr-TR"/>
         </w:rPr>
       </w:pPr>
-      <w:r>
-        <w:rPr>
-          <w:rFonts w:ascii="Times New Roman" w:eastAsia="Times New Roman" w:hAnsi="Times New Roman" w:cs="Times New Roman"/>
-          <w:color w:val="000000"/>
-          <w:sz w:val="24"/>
-          <w:szCs w:val="24"/>
-          <w:lang w:eastAsia="tr-TR"/>
-        </w:rPr>
-        <w:t>Python : Scripting language for backend development.</w:t>
+      <w:proofErr w:type="gramStart"/>
+      <w:r>
+        <w:rPr>
+          <w:rFonts w:ascii="Times New Roman" w:eastAsia="Times New Roman" w:hAnsi="Times New Roman" w:cs="Times New Roman"/>
+          <w:color w:val="000000"/>
+          <w:sz w:val="24"/>
+          <w:szCs w:val="24"/>
+          <w:lang w:eastAsia="tr-TR"/>
+        </w:rPr>
+        <w:t>Python :</w:t>
+      </w:r>
+      <w:proofErr w:type="gramEnd"/>
+      <w:r>
+        <w:rPr>
+          <w:rFonts w:ascii="Times New Roman" w:eastAsia="Times New Roman" w:hAnsi="Times New Roman" w:cs="Times New Roman"/>
+          <w:color w:val="000000"/>
+          <w:sz w:val="24"/>
+          <w:szCs w:val="24"/>
+          <w:lang w:eastAsia="tr-TR"/>
+        </w:rPr>
+        <w:t xml:space="preserve"> Scripting language for backend development.</w:t>
       </w:r>
     </w:p>
     <w:p>
@@ -2360,7 +2962,29 @@
           <w:szCs w:val="24"/>
           <w:lang w:eastAsia="tr-TR"/>
         </w:rPr>
-        <w:t xml:space="preserve">Cross-Platform : </w:t>
+        <w:t>Cross-</w:t>
+      </w:r>
+      <w:proofErr w:type="gramStart"/>
+      <w:r>
+        <w:rPr>
+          <w:rFonts w:ascii="Times New Roman" w:eastAsia="Times New Roman" w:hAnsi="Times New Roman" w:cs="Times New Roman"/>
+          <w:color w:val="000000"/>
+          <w:sz w:val="24"/>
+          <w:szCs w:val="24"/>
+          <w:lang w:eastAsia="tr-TR"/>
+        </w:rPr>
+        <w:t>Platform :</w:t>
+      </w:r>
+      <w:proofErr w:type="gramEnd"/>
+      <w:r>
+        <w:rPr>
+          <w:rFonts w:ascii="Times New Roman" w:eastAsia="Times New Roman" w:hAnsi="Times New Roman" w:cs="Times New Roman"/>
+          <w:color w:val="000000"/>
+          <w:sz w:val="24"/>
+          <w:szCs w:val="24"/>
+          <w:lang w:eastAsia="tr-TR"/>
+        </w:rPr>
+        <w:t xml:space="preserve"> </w:t>
       </w:r>
       <w:r>
         <w:rPr>
@@ -2395,15 +3019,27 @@
           <w:lang w:eastAsia="tr-TR"/>
         </w:rPr>
       </w:pPr>
-      <w:r>
-        <w:rPr>
-          <w:rFonts w:ascii="Times New Roman" w:eastAsia="Times New Roman" w:hAnsi="Times New Roman" w:cs="Times New Roman"/>
-          <w:color w:val="000000"/>
-          <w:sz w:val="24"/>
-          <w:szCs w:val="24"/>
-          <w:lang w:eastAsia="tr-TR"/>
-        </w:rPr>
-        <w:t xml:space="preserve">Server : </w:t>
+      <w:proofErr w:type="gramStart"/>
+      <w:r>
+        <w:rPr>
+          <w:rFonts w:ascii="Times New Roman" w:eastAsia="Times New Roman" w:hAnsi="Times New Roman" w:cs="Times New Roman"/>
+          <w:color w:val="000000"/>
+          <w:sz w:val="24"/>
+          <w:szCs w:val="24"/>
+          <w:lang w:eastAsia="tr-TR"/>
+        </w:rPr>
+        <w:t>Server :</w:t>
+      </w:r>
+      <w:proofErr w:type="gramEnd"/>
+      <w:r>
+        <w:rPr>
+          <w:rFonts w:ascii="Times New Roman" w:eastAsia="Times New Roman" w:hAnsi="Times New Roman" w:cs="Times New Roman"/>
+          <w:color w:val="000000"/>
+          <w:sz w:val="24"/>
+          <w:szCs w:val="24"/>
+          <w:lang w:eastAsia="tr-TR"/>
+        </w:rPr>
+        <w:t xml:space="preserve"> </w:t>
       </w:r>
       <w:r>
         <w:rPr>
@@ -2428,15 +3064,27 @@
           <w:lang w:eastAsia="tr-TR"/>
         </w:rPr>
       </w:pPr>
-      <w:r>
-        <w:rPr>
-          <w:rFonts w:ascii="Times New Roman" w:eastAsia="Times New Roman" w:hAnsi="Times New Roman" w:cs="Times New Roman"/>
-          <w:color w:val="000000"/>
-          <w:sz w:val="24"/>
-          <w:szCs w:val="24"/>
-          <w:lang w:eastAsia="tr-TR"/>
-        </w:rPr>
-        <w:t xml:space="preserve">Captcha :  </w:t>
+      <w:proofErr w:type="gramStart"/>
+      <w:r>
+        <w:rPr>
+          <w:rFonts w:ascii="Times New Roman" w:eastAsia="Times New Roman" w:hAnsi="Times New Roman" w:cs="Times New Roman"/>
+          <w:color w:val="000000"/>
+          <w:sz w:val="24"/>
+          <w:szCs w:val="24"/>
+          <w:lang w:eastAsia="tr-TR"/>
+        </w:rPr>
+        <w:t>Captcha :</w:t>
+      </w:r>
+      <w:proofErr w:type="gramEnd"/>
+      <w:r>
+        <w:rPr>
+          <w:rFonts w:ascii="Times New Roman" w:eastAsia="Times New Roman" w:hAnsi="Times New Roman" w:cs="Times New Roman"/>
+          <w:color w:val="000000"/>
+          <w:sz w:val="24"/>
+          <w:szCs w:val="24"/>
+          <w:lang w:eastAsia="tr-TR"/>
+        </w:rPr>
+        <w:t xml:space="preserve">  </w:t>
       </w:r>
       <w:r>
         <w:rPr>

</xml_diff>